<commit_message>
editing manuscript and supporting info
</commit_message>
<xml_diff>
--- a/paper/Supplementary Materials.docx
+++ b/paper/Supplementary Materials.docx
@@ -4,54 +4,32 @@
   <w:body>
     <w:p>
       <w:pPr>
-        <w:pStyle w:val="Title"/>
-      </w:pPr>
-      <w:r>
-        <w:t>Supplementary Materials for “</w:t>
-      </w:r>
-      <w:r>
-        <w:t>Mean gene conversion tract length in humans estimated to be 459 bp from UK Biobank sequence data</w:t>
-      </w:r>
-      <w:r>
-        <w:t>”</w:t>
-      </w:r>
-    </w:p>
-    <w:p/>
-    <w:p>
-      <w:r>
-        <w:t>Nobuaki Masaki</w:t>
-      </w:r>
-      <w:r>
-        <w:rPr>
-          <w:vertAlign w:val="superscript"/>
-        </w:rPr>
-        <w:t>1*</w:t>
-      </w:r>
-      <w:r>
-        <w:t>, Sharon R. Browning</w:t>
-      </w:r>
-      <w:r>
-        <w:rPr>
-          <w:vertAlign w:val="superscript"/>
-        </w:rPr>
-        <w:t>1</w:t>
-      </w:r>
-      <w:r>
-        <w:rPr>
-          <w:vertAlign w:val="superscript"/>
-        </w:rPr>
-        <w:tab/>
+        <w:pStyle w:val="Heading1"/>
+      </w:pPr>
+      <w:commentRangeStart w:id="0"/>
+      <w:r>
+        <w:t>Supporting information</w:t>
+      </w:r>
+      <w:commentRangeEnd w:id="0"/>
+      <w:r>
+        <w:rPr>
+          <w:rStyle w:val="CommentReference"/>
+          <w:rFonts w:asciiTheme="minorHAnsi" w:eastAsiaTheme="minorEastAsia" w:hAnsiTheme="minorHAnsi" w:cstheme="minorBidi"/>
+        </w:rPr>
+        <w:commentReference w:id="0"/>
       </w:r>
     </w:p>
     <w:p>
-      <w:r>
-        <w:rPr>
-          <w:vertAlign w:val="superscript"/>
-        </w:rPr>
-        <w:t xml:space="preserve">1 </w:t>
-      </w:r>
-      <w:r>
-        <w:t xml:space="preserve">Department of Biostatistics, University of Washington, Seattle, Washington, United States of America  </w:t>
+      <w:pPr>
+        <w:pStyle w:val="Heading1"/>
+      </w:pPr>
+      <w:r>
+        <w:t>Mean gene conversion tract length in humans estimated to be 459 bp from UK Biobank sequence data</w:t>
+      </w:r>
+    </w:p>
+    <w:p>
+      <w:r>
+        <w:t>Nobuaki Masaki, Sharon R. Browning</w:t>
       </w:r>
     </w:p>
     <w:p/>
@@ -66,6 +44,290 @@
     <w:p/>
     <w:p/>
     <w:p/>
+    <w:p/>
+    <w:p>
+      <w:pPr>
+        <w:pStyle w:val="Heading1"/>
+      </w:pPr>
+      <w:r>
+        <w:lastRenderedPageBreak/>
+        <w:t xml:space="preserve">Supplementary </w:t>
+      </w:r>
+      <w:r>
+        <w:t>figures</w:t>
+      </w:r>
+    </w:p>
+    <w:p>
+      <w:r>
+        <w:rPr>
+          <w:noProof/>
+        </w:rPr>
+        <w:drawing>
+          <wp:inline distT="0" distB="0" distL="0" distR="0" wp14:anchorId="001488FE" wp14:editId="0DC2C8F6">
+            <wp:extent cx="5943600" cy="3396615"/>
+            <wp:effectExtent l="0" t="0" r="0" b="0"/>
+            <wp:docPr id="1550878729" name="Picture 5" descr="A graph with a line graph&#10;&#10;Description automatically generated"/>
+            <wp:cNvGraphicFramePr>
+              <a:graphicFrameLocks xmlns:a="http://schemas.openxmlformats.org/drawingml/2006/main" noChangeAspect="1"/>
+            </wp:cNvGraphicFramePr>
+            <a:graphic xmlns:a="http://schemas.openxmlformats.org/drawingml/2006/main">
+              <a:graphicData uri="http://schemas.openxmlformats.org/drawingml/2006/picture">
+                <pic:pic xmlns:pic="http://schemas.openxmlformats.org/drawingml/2006/picture">
+                  <pic:nvPicPr>
+                    <pic:cNvPr id="1550878729" name="Picture 5" descr="A graph with a line graph&#10;&#10;Description automatically generated"/>
+                    <pic:cNvPicPr/>
+                  </pic:nvPicPr>
+                  <pic:blipFill>
+                    <a:blip r:embed="rId12" cstate="print">
+                      <a:extLst>
+                        <a:ext uri="{28A0092B-C50C-407E-A947-70E740481C1C}">
+                          <a14:useLocalDpi xmlns:a14="http://schemas.microsoft.com/office/drawing/2010/main" val="0"/>
+                        </a:ext>
+                      </a:extLst>
+                    </a:blip>
+                    <a:stretch>
+                      <a:fillRect/>
+                    </a:stretch>
+                  </pic:blipFill>
+                  <pic:spPr>
+                    <a:xfrm>
+                      <a:off x="0" y="0"/>
+                      <a:ext cx="5943600" cy="3396615"/>
+                    </a:xfrm>
+                    <a:prstGeom prst="rect">
+                      <a:avLst/>
+                    </a:prstGeom>
+                  </pic:spPr>
+                </pic:pic>
+              </a:graphicData>
+            </a:graphic>
+          </wp:inline>
+        </w:drawing>
+      </w:r>
+    </w:p>
+    <w:p>
+      <w:pPr>
+        <w:rPr>
+          <w:rFonts w:ascii="Calibri" w:hAnsi="Calibri" w:cs="Calibri"/>
+          <w:bCs/>
+          <w:iCs/>
+          <w:szCs w:val="22"/>
+        </w:rPr>
+      </w:pPr>
+      <w:r>
+        <w:rPr>
+          <w:rFonts w:ascii="Calibri" w:hAnsi="Calibri" w:cs="Calibri"/>
+          <w:b/>
+          <w:bCs/>
+          <w:szCs w:val="22"/>
+        </w:rPr>
+        <w:t>Figure S1.</w:t>
+      </w:r>
+      <w:r>
+        <w:rPr>
+          <w:rFonts w:ascii="Calibri" w:hAnsi="Calibri" w:cs="Calibri"/>
+          <w:b/>
+          <w:bCs/>
+          <w:iCs/>
+          <w:szCs w:val="22"/>
+        </w:rPr>
+        <w:t xml:space="preserve"> Three recombination hotspots found from a region on Chromosome 21. </w:t>
+      </w:r>
+      <w:r>
+        <w:rPr>
+          <w:rFonts w:ascii="Calibri" w:hAnsi="Calibri" w:cs="Calibri"/>
+          <w:bCs/>
+          <w:iCs/>
+          <w:szCs w:val="22"/>
+        </w:rPr>
+        <w:t>H</w:t>
+      </w:r>
+      <w:r>
+        <w:rPr>
+          <w:rFonts w:ascii="Calibri" w:hAnsi="Calibri" w:cs="Calibri"/>
+          <w:bCs/>
+          <w:iCs/>
+          <w:szCs w:val="22"/>
+        </w:rPr>
+        <w:t xml:space="preserve">otspots are highlighted in red. Local recombination rates, represented by the dots, were calculated between </w:t>
+      </w:r>
+      <w:r>
+        <w:rPr>
+          <w:rFonts w:ascii="Calibri" w:hAnsi="Calibri" w:cs="Calibri"/>
+          <w:bCs/>
+          <w:iCs/>
+          <w:szCs w:val="22"/>
+        </w:rPr>
+        <w:t>nearby</w:t>
+      </w:r>
+      <w:r>
+        <w:rPr>
+          <w:rFonts w:ascii="Calibri" w:hAnsi="Calibri" w:cs="Calibri"/>
+          <w:bCs/>
+          <w:iCs/>
+          <w:szCs w:val="22"/>
+        </w:rPr>
+        <w:t xml:space="preserve"> markers on the genetic map that were at least 2 kb apart. The x-axis positions of the dots </w:t>
+      </w:r>
+      <w:r>
+        <w:rPr>
+          <w:rFonts w:ascii="Calibri" w:hAnsi="Calibri" w:cs="Calibri"/>
+          <w:bCs/>
+          <w:iCs/>
+          <w:szCs w:val="22"/>
+        </w:rPr>
+        <w:t>represent the midpoint</w:t>
+      </w:r>
+      <w:r>
+        <w:rPr>
+          <w:rFonts w:ascii="Calibri" w:hAnsi="Calibri" w:cs="Calibri"/>
+          <w:bCs/>
+          <w:iCs/>
+          <w:szCs w:val="22"/>
+        </w:rPr>
+        <w:t xml:space="preserve"> between each pair of markers</w:t>
+      </w:r>
+      <w:r>
+        <w:rPr>
+          <w:rFonts w:ascii="Calibri" w:hAnsi="Calibri" w:cs="Calibri"/>
+          <w:bCs/>
+          <w:iCs/>
+          <w:szCs w:val="22"/>
+        </w:rPr>
+        <w:t xml:space="preserve"> in which a local recombination rate was calculated. The black horizontal line indicates the threshold of five times the background recombination rate for Chromosome 21 (</w:t>
+      </w:r>
+      <w:r>
+        <w:rPr>
+          <w:rFonts w:ascii="Calibri" w:hAnsi="Calibri" w:cs="Calibri"/>
+          <w:bCs/>
+          <w:iCs/>
+          <w:szCs w:val="22"/>
+        </w:rPr>
+        <w:t>9.8</w:t>
+      </w:r>
+      <w:r>
+        <w:rPr>
+          <w:rFonts w:ascii="Calibri" w:hAnsi="Calibri" w:cs="Calibri"/>
+          <w:bCs/>
+          <w:iCs/>
+          <w:szCs w:val="22"/>
+        </w:rPr>
+        <w:t xml:space="preserve">2 </w:t>
+      </w:r>
+      <w:proofErr w:type="spellStart"/>
+      <w:r>
+        <w:rPr>
+          <w:rFonts w:ascii="Calibri" w:hAnsi="Calibri" w:cs="Calibri"/>
+          <w:bCs/>
+          <w:iCs/>
+          <w:szCs w:val="22"/>
+        </w:rPr>
+        <w:t>cM</w:t>
+      </w:r>
+      <w:proofErr w:type="spellEnd"/>
+      <w:r>
+        <w:rPr>
+          <w:rFonts w:ascii="Calibri" w:hAnsi="Calibri" w:cs="Calibri"/>
+          <w:bCs/>
+          <w:iCs/>
+          <w:szCs w:val="22"/>
+        </w:rPr>
+        <w:t xml:space="preserve">/Mb). </w:t>
+      </w:r>
+      <w:r>
+        <w:t>If the local recombination rate between two markers exceeds this threshold, we classify the region spanning these markers as a recombination hotspot.</w:t>
+      </w:r>
+    </w:p>
+    <w:p>
+      <w:r>
+        <w:rPr>
+          <w:noProof/>
+        </w:rPr>
+        <w:lastRenderedPageBreak/>
+        <w:drawing>
+          <wp:inline distT="0" distB="0" distL="0" distR="0" wp14:anchorId="71534E47" wp14:editId="1F97FCF6">
+            <wp:extent cx="5943600" cy="4245610"/>
+            <wp:effectExtent l="0" t="0" r="0" b="0"/>
+            <wp:docPr id="1534664376" name="Picture 7" descr="A graph with different colored lines&#10;&#10;Description automatically generated"/>
+            <wp:cNvGraphicFramePr>
+              <a:graphicFrameLocks xmlns:a="http://schemas.openxmlformats.org/drawingml/2006/main" noChangeAspect="1"/>
+            </wp:cNvGraphicFramePr>
+            <a:graphic xmlns:a="http://schemas.openxmlformats.org/drawingml/2006/main">
+              <a:graphicData uri="http://schemas.openxmlformats.org/drawingml/2006/picture">
+                <pic:pic xmlns:pic="http://schemas.openxmlformats.org/drawingml/2006/picture">
+                  <pic:nvPicPr>
+                    <pic:cNvPr id="1534664376" name="Picture 7" descr="A graph with different colored lines&#10;&#10;Description automatically generated"/>
+                    <pic:cNvPicPr/>
+                  </pic:nvPicPr>
+                  <pic:blipFill>
+                    <a:blip r:embed="rId13" cstate="print">
+                      <a:extLst>
+                        <a:ext uri="{28A0092B-C50C-407E-A947-70E740481C1C}">
+                          <a14:useLocalDpi xmlns:a14="http://schemas.microsoft.com/office/drawing/2010/main" val="0"/>
+                        </a:ext>
+                      </a:extLst>
+                    </a:blip>
+                    <a:stretch>
+                      <a:fillRect/>
+                    </a:stretch>
+                  </pic:blipFill>
+                  <pic:spPr>
+                    <a:xfrm>
+                      <a:off x="0" y="0"/>
+                      <a:ext cx="5943600" cy="4245610"/>
+                    </a:xfrm>
+                    <a:prstGeom prst="rect">
+                      <a:avLst/>
+                    </a:prstGeom>
+                  </pic:spPr>
+                </pic:pic>
+              </a:graphicData>
+            </a:graphic>
+          </wp:inline>
+        </w:drawing>
+      </w:r>
+    </w:p>
+    <w:p>
+      <w:pPr>
+        <w:rPr>
+          <w:rFonts w:ascii="Calibri" w:hAnsi="Calibri" w:cs="Calibri"/>
+          <w:iCs/>
+          <w:szCs w:val="22"/>
+        </w:rPr>
+      </w:pPr>
+      <w:r>
+        <w:rPr>
+          <w:rFonts w:ascii="Calibri" w:hAnsi="Calibri" w:cs="Calibri"/>
+          <w:b/>
+          <w:bCs/>
+          <w:szCs w:val="22"/>
+        </w:rPr>
+        <w:t>Figure S2.</w:t>
+      </w:r>
+      <w:r>
+        <w:rPr>
+          <w:rFonts w:ascii="Calibri" w:hAnsi="Calibri" w:cs="Calibri"/>
+          <w:b/>
+          <w:bCs/>
+          <w:iCs/>
+          <w:szCs w:val="22"/>
+        </w:rPr>
+        <w:t xml:space="preserve"> Probability distribution functions of the four distributions used to simulate gene conversion tract lengths. </w:t>
+      </w:r>
+      <w:r>
+        <w:rPr>
+          <w:rFonts w:ascii="Calibri" w:hAnsi="Calibri" w:cs="Calibri"/>
+          <w:iCs/>
+          <w:szCs w:val="22"/>
+        </w:rPr>
+        <w:t>We plot the distribution functions of the geometric distribution, the sum of two geometric random variables, the sum of three geometric random variables, and the uniform distribution that we draw the gene conversion tract lengths from in this simulation study.</w:t>
+      </w:r>
+    </w:p>
+    <w:p/>
+    <w:p/>
+    <w:p/>
+    <w:p/>
+    <w:p/>
     <w:p>
       <w:pPr>
         <w:pStyle w:val="Heading1"/>
@@ -83,12 +345,86 @@
         <w:t xml:space="preserve">Estimating the proportion of </w:t>
       </w:r>
       <w:r>
-        <w:t>singleton observed tracts</w:t>
+        <w:t xml:space="preserve">detected gene conversion tracts with </w:t>
+      </w:r>
+      <w:r>
+        <w:t xml:space="preserve">an </w:t>
+      </w:r>
+      <w:r>
+        <w:t>observed tract length of 1 bp</w:t>
       </w:r>
     </w:p>
     <w:p>
       <w:r>
-        <w:t>When we assume a geometric distribution for the gene conversion tract length, recall that,</w:t>
+        <w:t>In this section, we</w:t>
+      </w:r>
+      <w:r>
+        <w:t xml:space="preserve"> specify</w:t>
+      </w:r>
+      <w:r>
+        <w:t xml:space="preserve"> </w:t>
+      </w:r>
+      <w:r>
+        <w:t>gene conversion tract lengths to be geometric. Then,</w:t>
+      </w:r>
+      <w:r>
+        <w:t xml:space="preserve"> </w:t>
+      </w:r>
+      <w:r>
+        <w:t>the</w:t>
+      </w:r>
+      <w:r>
+        <w:t xml:space="preserve"> </w:t>
+      </w:r>
+      <w:r>
+        <w:t>observed tract length</w:t>
+      </w:r>
+      <w:r>
+        <w:t xml:space="preserve"> </w:t>
+      </w:r>
+      <w:r>
+        <w:t xml:space="preserve">distribution </w:t>
+      </w:r>
+      <w:r>
+        <w:t>for detected</w:t>
+      </w:r>
+      <w:r>
+        <w:t xml:space="preserve"> gene conversion</w:t>
+      </w:r>
+      <w:r>
+        <w:t xml:space="preserve"> tract </w:t>
+      </w:r>
+      <m:oMath>
+        <m:r>
+          <w:rPr>
+            <w:rFonts w:ascii="Cambria Math" w:hAnsi="Cambria Math"/>
+          </w:rPr>
+          <m:t>j</m:t>
+        </m:r>
+      </m:oMath>
+      <w:r>
+        <w:t>,</w:t>
+      </w:r>
+      <w:r>
+        <w:t xml:space="preserve"> </w:t>
+      </w:r>
+      <w:r>
+        <w:t>truncated between 1 and 1</w:t>
+      </w:r>
+      <w:r>
+        <w:t>,</w:t>
+      </w:r>
+      <w:r>
+        <w:t>500 bp</w:t>
+      </w:r>
+      <w:r>
+        <w:t>,</w:t>
+      </w:r>
+      <w:r>
+        <w:t xml:space="preserve"> </w:t>
+      </w:r>
+      <w:r>
+        <w:t>is,</w:t>
       </w:r>
     </w:p>
     <w:p>
@@ -974,19 +1310,16 @@
         </m:sSub>
       </m:oMath>
       <w:r>
-        <w:t xml:space="preserve"> is the probability of allele conversion </w:t>
-      </w:r>
-      <w:r>
-        <w:t>at each</w:t>
-      </w:r>
-      <w:r>
-        <w:t xml:space="preserve"> position in</w:t>
-      </w:r>
-      <w:r>
-        <w:t>side</w:t>
-      </w:r>
-      <w:r>
-        <w:t xml:space="preserve"> the </w:t>
+        <w:t xml:space="preserve"> is the </w:t>
+      </w:r>
+      <w:r>
+        <w:t>allele conversion probability</w:t>
+      </w:r>
+      <w:r>
+        <w:t xml:space="preserve"> </w:t>
+      </w:r>
+      <w:r>
+        <w:t xml:space="preserve">for detected tract </w:t>
       </w:r>
       <m:oMath>
         <m:r>
@@ -997,24 +1330,7 @@
         </m:r>
       </m:oMath>
       <w:r>
-        <w:t xml:space="preserve">th observed tract. We condition the observed tract lengths to be no more than 1500 bp, because we remove any observed tracts larger than 1500 bp </w:t>
-      </w:r>
-      <w:r>
-        <w:t xml:space="preserve">prior to estimation of </w:t>
-      </w:r>
-      <m:oMath>
-        <m:r>
-          <w:rPr>
-            <w:rFonts w:ascii="Cambria Math" w:hAnsi="Cambria Math"/>
-          </w:rPr>
-          <m:t>ϕ</m:t>
-        </m:r>
-      </m:oMath>
-      <w:r>
-        <w:t xml:space="preserve"> </w:t>
-      </w:r>
-      <w:r>
-        <w:t>(see the section, Detecting gene conversion tracts).</w:t>
+        <w:t xml:space="preserve">. </w:t>
       </w:r>
     </w:p>
     <w:p>
@@ -1114,7 +1430,13 @@
         <w:t>,</w:t>
       </w:r>
       <w:r>
-        <w:t xml:space="preserve"> for all observed tracts </w:t>
+        <w:t xml:space="preserve"> for all </w:t>
+      </w:r>
+      <w:r>
+        <w:t>detected</w:t>
+      </w:r>
+      <w:r>
+        <w:t xml:space="preserve"> tracts </w:t>
       </w:r>
       <m:oMath>
         <m:r>
@@ -1178,7 +1500,10 @@
         </m:sSub>
       </m:oMath>
       <w:r>
-        <w:t xml:space="preserve">, we can estimate the probability that observed tract </w:t>
+        <w:t xml:space="preserve">, we can estimate the probability that </w:t>
+      </w:r>
+      <w:r>
+        <w:t xml:space="preserve">the observed tract length for detected tract </w:t>
       </w:r>
       <m:oMath>
         <m:r>
@@ -1189,7 +1514,10 @@
         </m:r>
       </m:oMath>
       <w:r>
-        <w:t xml:space="preserve"> will be 1 bp, conditioned on </w:t>
+        <w:t xml:space="preserve"> is 1 bp</w:t>
+      </w:r>
+      <w:r>
+        <w:t xml:space="preserve">, conditioned on </w:t>
       </w:r>
       <m:oMath>
         <m:r>
@@ -1261,6 +1589,7 @@
               <m:ctrlPr>
                 <w:rPr>
                   <w:rFonts w:ascii="Cambria Math" w:hAnsi="Cambria Math"/>
+                  <w:i/>
                 </w:rPr>
               </m:ctrlPr>
             </m:accPr>
@@ -1356,6 +1685,91 @@
                 </w:rPr>
                 <m:t>λ</m:t>
               </m:r>
+              <m:r>
+                <w:rPr>
+                  <w:rFonts w:ascii="Cambria Math" w:hAnsi="Cambria Math"/>
+                </w:rPr>
+                <m:t>,</m:t>
+              </m:r>
+              <m:sSub>
+                <m:sSubPr>
+                  <m:ctrlPr>
+                    <w:rPr>
+                      <w:rFonts w:ascii="Cambria Math" w:hAnsi="Cambria Math"/>
+                    </w:rPr>
+                  </m:ctrlPr>
+                </m:sSubPr>
+                <m:e>
+                  <m:r>
+                    <w:rPr>
+                      <w:rFonts w:ascii="Cambria Math" w:hAnsi="Cambria Math"/>
+                    </w:rPr>
+                    <m:t>ψ</m:t>
+                  </m:r>
+                </m:e>
+                <m:sub>
+                  <m:r>
+                    <w:rPr>
+                      <w:rFonts w:ascii="Cambria Math" w:hAnsi="Cambria Math"/>
+                    </w:rPr>
+                    <m:t>j</m:t>
+                  </m:r>
+                </m:sub>
+              </m:sSub>
+              <m:r>
+                <w:rPr>
+                  <w:rFonts w:ascii="Cambria Math" w:hAnsi="Cambria Math"/>
+                </w:rPr>
+                <m:t>=</m:t>
+              </m:r>
+              <m:sSub>
+                <m:sSubPr>
+                  <m:ctrlPr>
+                    <w:rPr>
+                      <w:rFonts w:ascii="Cambria Math" w:hAnsi="Cambria Math"/>
+                      <w:i/>
+                    </w:rPr>
+                  </m:ctrlPr>
+                </m:sSubPr>
+                <m:e>
+                  <m:acc>
+                    <m:accPr>
+                      <m:ctrlPr>
+                        <w:rPr>
+                          <w:rFonts w:ascii="Cambria Math" w:hAnsi="Cambria Math"/>
+                          <w:i/>
+                          <w:kern w:val="0"/>
+                          <w14:ligatures w14:val="none"/>
+                        </w:rPr>
+                      </m:ctrlPr>
+                    </m:accPr>
+                    <m:e>
+                      <m:r>
+                        <w:rPr>
+                          <w:rFonts w:ascii="Cambria Math" w:hAnsi="Cambria Math"/>
+                          <w:kern w:val="0"/>
+                          <w14:ligatures w14:val="none"/>
+                        </w:rPr>
+                        <m:t>ψ</m:t>
+                      </m:r>
+                      <m:ctrlPr>
+                        <w:rPr>
+                          <w:rFonts w:ascii="Cambria Math" w:hAnsi="Cambria Math"/>
+                          <w:i/>
+                        </w:rPr>
+                      </m:ctrlPr>
+                    </m:e>
+                  </m:acc>
+                </m:e>
+                <m:sub>
+                  <m:r>
+                    <w:rPr>
+                      <w:rFonts w:ascii="Cambria Math" w:hAnsi="Cambria Math"/>
+                    </w:rPr>
+                    <m:t>j</m:t>
+                  </m:r>
+                </m:sub>
+              </m:sSub>
             </m:e>
           </m:d>
           <m:r>
@@ -1661,9 +2075,6 @@
             </m:den>
           </m:f>
           <m:r>
-            <m:rPr>
-              <m:sty m:val="p"/>
-            </m:rPr>
             <w:rPr>
               <w:rFonts w:ascii="Cambria Math" w:hAnsi="Cambria Math"/>
               <w:kern w:val="0"/>
@@ -1676,13 +2087,34 @@
     </w:p>
     <w:p>
       <w:r>
-        <w:t>We can estimate the proportion of observed tracts that are 1 bp long</w:t>
-      </w:r>
-      <w:r>
-        <w:t xml:space="preserve"> (among the observed tracts no longer than 1500 bp)</w:t>
-      </w:r>
-      <w:r>
-        <w:t xml:space="preserve"> by taking the mean of </w:t>
+        <w:t xml:space="preserve">We can estimate the proportion of </w:t>
+      </w:r>
+      <w:r>
+        <w:t>detected tracts with an observed tract length</w:t>
+      </w:r>
+      <w:r>
+        <w:t xml:space="preserve"> </w:t>
+      </w:r>
+      <w:r>
+        <w:t xml:space="preserve">of </w:t>
+      </w:r>
+      <w:r>
+        <w:t>1 bp</w:t>
+      </w:r>
+      <w:r>
+        <w:t xml:space="preserve"> (among </w:t>
+      </w:r>
+      <w:r>
+        <w:t>detected tracts with an observed tract length less than or equal to 1,500 bp</w:t>
+      </w:r>
+      <w:r>
+        <w:t>)</w:t>
+      </w:r>
+      <w:r>
+        <w:t xml:space="preserve"> by taking the mean of</w:t>
+      </w:r>
+      <w:r>
+        <w:t xml:space="preserve"> </w:t>
       </w:r>
       <m:oMath>
         <m:acc>
@@ -1708,7 +2140,6 @@
             <m:ctrlPr>
               <w:rPr>
                 <w:rFonts w:ascii="Cambria Math" w:hAnsi="Cambria Math"/>
-                <w:i/>
               </w:rPr>
             </m:ctrlPr>
           </m:dPr>
@@ -1718,7 +2149,6 @@
                 <m:ctrlPr>
                   <w:rPr>
                     <w:rFonts w:ascii="Cambria Math" w:hAnsi="Cambria Math"/>
-                    <w:i/>
                   </w:rPr>
                 </m:ctrlPr>
               </m:sSubPr>
@@ -1740,6 +2170,9 @@
               </m:sub>
             </m:sSub>
             <m:r>
+              <m:rPr>
+                <m:sty m:val="p"/>
+              </m:rPr>
               <w:rPr>
                 <w:rFonts w:ascii="Cambria Math" w:hAnsi="Cambria Math"/>
               </w:rPr>
@@ -1750,7 +2183,6 @@
                 <m:ctrlPr>
                   <w:rPr>
                     <w:rFonts w:ascii="Cambria Math" w:hAnsi="Cambria Math"/>
-                    <w:i/>
                   </w:rPr>
                 </m:ctrlPr>
               </m:sSubPr>
@@ -1772,16 +2204,107 @@
               </m:sub>
             </m:sSub>
             <m:r>
+              <m:rPr>
+                <m:sty m:val="p"/>
+              </m:rPr>
               <w:rPr>
                 <w:rFonts w:ascii="Cambria Math" w:hAnsi="Cambria Math"/>
               </w:rPr>
-              <m:t>≤1500,λ</m:t>
+              <m:t>≤1500,</m:t>
             </m:r>
+            <m:r>
+              <w:rPr>
+                <w:rFonts w:ascii="Cambria Math" w:hAnsi="Cambria Math"/>
+              </w:rPr>
+              <m:t>λ,</m:t>
+            </m:r>
+            <m:sSub>
+              <m:sSubPr>
+                <m:ctrlPr>
+                  <w:rPr>
+                    <w:rFonts w:ascii="Cambria Math" w:hAnsi="Cambria Math"/>
+                  </w:rPr>
+                </m:ctrlPr>
+              </m:sSubPr>
+              <m:e>
+                <m:r>
+                  <w:rPr>
+                    <w:rFonts w:ascii="Cambria Math" w:hAnsi="Cambria Math"/>
+                  </w:rPr>
+                  <m:t>ψ</m:t>
+                </m:r>
+              </m:e>
+              <m:sub>
+                <m:r>
+                  <w:rPr>
+                    <w:rFonts w:ascii="Cambria Math" w:hAnsi="Cambria Math"/>
+                  </w:rPr>
+                  <m:t>j</m:t>
+                </m:r>
+              </m:sub>
+            </m:sSub>
+            <m:r>
+              <w:rPr>
+                <w:rFonts w:ascii="Cambria Math" w:hAnsi="Cambria Math"/>
+              </w:rPr>
+              <m:t>=</m:t>
+            </m:r>
+            <m:sSub>
+              <m:sSubPr>
+                <m:ctrlPr>
+                  <w:rPr>
+                    <w:rFonts w:ascii="Cambria Math" w:hAnsi="Cambria Math"/>
+                    <w:i/>
+                  </w:rPr>
+                </m:ctrlPr>
+              </m:sSubPr>
+              <m:e>
+                <m:acc>
+                  <m:accPr>
+                    <m:ctrlPr>
+                      <w:rPr>
+                        <w:rFonts w:ascii="Cambria Math" w:hAnsi="Cambria Math"/>
+                        <w:i/>
+                        <w:kern w:val="0"/>
+                        <w14:ligatures w14:val="none"/>
+                      </w:rPr>
+                    </m:ctrlPr>
+                  </m:accPr>
+                  <m:e>
+                    <m:r>
+                      <w:rPr>
+                        <w:rFonts w:ascii="Cambria Math" w:hAnsi="Cambria Math"/>
+                        <w:kern w:val="0"/>
+                        <w14:ligatures w14:val="none"/>
+                      </w:rPr>
+                      <m:t>ψ</m:t>
+                    </m:r>
+                    <m:ctrlPr>
+                      <w:rPr>
+                        <w:rFonts w:ascii="Cambria Math" w:hAnsi="Cambria Math"/>
+                        <w:i/>
+                      </w:rPr>
+                    </m:ctrlPr>
+                  </m:e>
+                </m:acc>
+              </m:e>
+              <m:sub>
+                <m:r>
+                  <w:rPr>
+                    <w:rFonts w:ascii="Cambria Math" w:hAnsi="Cambria Math"/>
+                  </w:rPr>
+                  <m:t>j</m:t>
+                </m:r>
+              </m:sub>
+            </m:sSub>
           </m:e>
         </m:d>
       </m:oMath>
       <w:r>
-        <w:t xml:space="preserve"> across all observed tracts </w:t>
+        <w:t xml:space="preserve"> </w:t>
+      </w:r>
+      <w:r>
+        <w:t xml:space="preserve">across all detected tracts </w:t>
       </w:r>
       <m:oMath>
         <m:r>
@@ -1792,25 +2315,10 @@
         </m:r>
       </m:oMath>
       <w:r>
-        <w:t xml:space="preserve"> less than or equal to 1500 bp. </w:t>
-      </w:r>
-      <w:r>
-        <w:t xml:space="preserve">We will refer to </w:t>
-      </w:r>
-      <w:r>
-        <w:t>observed tracts that are 1 bp long</w:t>
-      </w:r>
-      <w:r>
-        <w:t xml:space="preserve"> as singleton observed tracts. </w:t>
+        <w:t xml:space="preserve"> that have an observed tract length that is less than or equal to 1,500 bp. </w:t>
       </w:r>
       <w:r>
         <w:t xml:space="preserve">Denoting </w:t>
-      </w:r>
-      <w:r>
-        <w:t>our estimate of the proportion of singleton observed tracts</w:t>
-      </w:r>
-      <w:r>
-        <w:t xml:space="preserve"> as </w:t>
       </w:r>
       <m:oMath>
         <m:acc>
@@ -1818,7 +2326,7 @@
             <m:ctrlPr>
               <w:rPr>
                 <w:rFonts w:ascii="Cambria Math" w:hAnsi="Cambria Math"/>
-                <w:i/>
+                <w:bCs/>
               </w:rPr>
             </m:ctrlPr>
           </m:accPr>
@@ -1832,14 +2340,62 @@
           </m:e>
         </m:acc>
         <m:r>
+          <m:rPr>
+            <m:sty m:val="p"/>
+          </m:rPr>
           <w:rPr>
             <w:rFonts w:ascii="Cambria Math" w:hAnsi="Cambria Math"/>
           </w:rPr>
-          <m:t>(L=1|1≤L≤1500,λ)</m:t>
+          <m:t>(</m:t>
+        </m:r>
+        <m:r>
+          <w:rPr>
+            <w:rFonts w:ascii="Cambria Math" w:hAnsi="Cambria Math"/>
+          </w:rPr>
+          <m:t>L</m:t>
+        </m:r>
+        <m:r>
+          <m:rPr>
+            <m:sty m:val="p"/>
+          </m:rPr>
+          <w:rPr>
+            <w:rFonts w:ascii="Cambria Math" w:hAnsi="Cambria Math"/>
+          </w:rPr>
+          <m:t>=1|1≤</m:t>
+        </m:r>
+        <m:r>
+          <w:rPr>
+            <w:rFonts w:ascii="Cambria Math" w:hAnsi="Cambria Math"/>
+          </w:rPr>
+          <m:t>L</m:t>
+        </m:r>
+        <m:r>
+          <m:rPr>
+            <m:sty m:val="p"/>
+          </m:rPr>
+          <w:rPr>
+            <w:rFonts w:ascii="Cambria Math" w:hAnsi="Cambria Math"/>
+          </w:rPr>
+          <m:t>≤1500,</m:t>
+        </m:r>
+        <m:r>
+          <w:rPr>
+            <w:rFonts w:ascii="Cambria Math" w:hAnsi="Cambria Math"/>
+          </w:rPr>
+          <m:t>λ</m:t>
+        </m:r>
+        <m:r>
+          <m:rPr>
+            <m:sty m:val="p"/>
+          </m:rPr>
+          <w:rPr>
+            <w:rFonts w:ascii="Cambria Math" w:hAnsi="Cambria Math"/>
+          </w:rPr>
+          <m:t>)</m:t>
         </m:r>
       </m:oMath>
       <w:r>
-        <w:t xml:space="preserve">, </w:t>
+        <w:t xml:space="preserve"> as this estimated proportion,</w:t>
       </w:r>
     </w:p>
     <w:p>
@@ -2071,6 +2627,7 @@
                   <m:ctrlPr>
                     <w:rPr>
                       <w:rFonts w:ascii="Cambria Math" w:hAnsi="Cambria Math"/>
+                      <w:i/>
                     </w:rPr>
                   </m:ctrlPr>
                 </m:accPr>
@@ -2164,8 +2721,87 @@
                     <w:rPr>
                       <w:rFonts w:ascii="Cambria Math" w:hAnsi="Cambria Math"/>
                     </w:rPr>
-                    <m:t>λ</m:t>
+                    <m:t>λ,</m:t>
                   </m:r>
+                  <m:sSub>
+                    <m:sSubPr>
+                      <m:ctrlPr>
+                        <w:rPr>
+                          <w:rFonts w:ascii="Cambria Math" w:hAnsi="Cambria Math"/>
+                        </w:rPr>
+                      </m:ctrlPr>
+                    </m:sSubPr>
+                    <m:e>
+                      <m:r>
+                        <w:rPr>
+                          <w:rFonts w:ascii="Cambria Math" w:hAnsi="Cambria Math"/>
+                        </w:rPr>
+                        <m:t>ψ</m:t>
+                      </m:r>
+                    </m:e>
+                    <m:sub>
+                      <m:r>
+                        <w:rPr>
+                          <w:rFonts w:ascii="Cambria Math" w:hAnsi="Cambria Math"/>
+                        </w:rPr>
+                        <m:t>j</m:t>
+                      </m:r>
+                    </m:sub>
+                  </m:sSub>
+                  <m:r>
+                    <w:rPr>
+                      <w:rFonts w:ascii="Cambria Math" w:hAnsi="Cambria Math"/>
+                    </w:rPr>
+                    <m:t>=</m:t>
+                  </m:r>
+                  <m:sSub>
+                    <m:sSubPr>
+                      <m:ctrlPr>
+                        <w:rPr>
+                          <w:rFonts w:ascii="Cambria Math" w:hAnsi="Cambria Math"/>
+                          <w:i/>
+                        </w:rPr>
+                      </m:ctrlPr>
+                    </m:sSubPr>
+                    <m:e>
+                      <m:acc>
+                        <m:accPr>
+                          <m:ctrlPr>
+                            <w:rPr>
+                              <w:rFonts w:ascii="Cambria Math" w:hAnsi="Cambria Math"/>
+                              <w:i/>
+                              <w:kern w:val="0"/>
+                              <w14:ligatures w14:val="none"/>
+                            </w:rPr>
+                          </m:ctrlPr>
+                        </m:accPr>
+                        <m:e>
+                          <m:r>
+                            <w:rPr>
+                              <w:rFonts w:ascii="Cambria Math" w:hAnsi="Cambria Math"/>
+                              <w:kern w:val="0"/>
+                              <w14:ligatures w14:val="none"/>
+                            </w:rPr>
+                            <m:t>ψ</m:t>
+                          </m:r>
+                          <m:ctrlPr>
+                            <w:rPr>
+                              <w:rFonts w:ascii="Cambria Math" w:hAnsi="Cambria Math"/>
+                              <w:i/>
+                            </w:rPr>
+                          </m:ctrlPr>
+                        </m:e>
+                      </m:acc>
+                    </m:e>
+                    <m:sub>
+                      <m:r>
+                        <w:rPr>
+                          <w:rFonts w:ascii="Cambria Math" w:hAnsi="Cambria Math"/>
+                        </w:rPr>
+                        <m:t>j</m:t>
+                      </m:r>
+                    </m:sub>
+                  </m:sSub>
                 </m:e>
               </m:d>
               <m:r>
@@ -2347,18 +2983,29 @@
         <w:t xml:space="preserve"> represents the number of </w:t>
       </w:r>
       <w:r>
-        <w:t>observed tracts no longer than 1500 bp.</w:t>
-      </w:r>
-      <w:r>
-        <w:t xml:space="preserve"> </w:t>
+        <w:t xml:space="preserve">detected tracts that have an observed tract length that is less than or equal to </w:t>
+      </w:r>
+      <w:r>
+        <w:t>1,500 bp.</w:t>
       </w:r>
     </w:p>
     <w:p>
+      <w:r>
+        <w:lastRenderedPageBreak/>
+        <w:t xml:space="preserve">From </w:t>
+      </w:r>
+      <w:r>
+        <w:t xml:space="preserve">the </w:t>
+      </w:r>
+    </w:p>
+    <w:p/>
+    <w:p/>
+    <w:p/>
+    <w:p>
       <w:pPr>
         <w:pStyle w:val="Heading2"/>
       </w:pPr>
       <w:r>
-        <w:lastRenderedPageBreak/>
         <w:t>Assessing model fit on the simulated data</w:t>
       </w:r>
     </w:p>
@@ -2542,7 +3189,11 @@
     </w:p>
     <w:p>
       <w:r>
-        <w:t>We are also interested in comparing the remaining distribution of observed tract lengths (between 2 and 1500 bp) detected in the coalescent simulation to what we expect according to the model. This can be done by comparing</w:t>
+        <w:t xml:space="preserve">We are also interested in comparing the remaining distribution of observed tract lengths (between 2 and 1500 bp) detected in the coalescent simulation to what we expect according to the model. This can be </w:t>
+      </w:r>
+      <w:r>
+        <w:lastRenderedPageBreak/>
+        <w:t>done by comparing</w:t>
       </w:r>
       <w:r>
         <w:t xml:space="preserve"> the empirical CDF of observed tract lengths between 2 and 1500 bp to the corresponding model CDF</w:t>
@@ -2830,7 +3481,6 @@
     <w:p/>
     <w:p>
       <w:r>
-        <w:lastRenderedPageBreak/>
         <w:t xml:space="preserve">Our model may not fit well to the observed tract lengths detected in the coalescent simulation due to a multitude of reasons. One potential cause for this is that our model does not adjust for linkage disequilibrium (LD), even though this is present in the coalescent simulation. Recall that the distribution of observed tract lengths in our model only depends on the population level heterozygosity rate of markers. However, LD will change the distribution of heterozygous markers within individuals, which </w:t>
       </w:r>
       <w:r>
@@ -2970,6 +3620,7 @@
         <w:pStyle w:val="Heading2"/>
       </w:pPr>
       <w:r>
+        <w:lastRenderedPageBreak/>
         <w:t xml:space="preserve">Simulating observed tract lengths </w:t>
       </w:r>
       <w:r>
@@ -3042,7 +3693,6 @@
         </w:numPr>
       </w:pPr>
       <w:r>
-        <w:lastRenderedPageBreak/>
         <w:t xml:space="preserve">We </w:t>
       </w:r>
       <w:r>
@@ -3255,13 +3905,7 @@
     </w:p>
     <w:p>
       <w:r>
-        <w:t xml:space="preserve">We excluded variants with MAF less than 5% when detecting allele conversions </w:t>
-      </w:r>
-      <w:r>
-        <w:t>in the UK Biobank whole autosome data</w:t>
-      </w:r>
-      <w:r>
-        <w:t xml:space="preserve">. For this simulation, we also set </w:t>
+        <w:t xml:space="preserve">We excluded variants with MAF less than 5% when detecting allele conversions in the UK Biobank whole autosome data. For this simulation, we also set </w:t>
       </w:r>
       <m:oMath>
         <m:sSub>
@@ -3298,10 +3942,7 @@
         </m:r>
       </m:oMath>
       <w:r>
-        <w:t xml:space="preserve"> </w:t>
-      </w:r>
-      <w:r>
-        <w:t xml:space="preserve">if the MAF is less than 5% at position </w:t>
+        <w:t xml:space="preserve"> if the MAF is less than 5% at position </w:t>
       </w:r>
       <m:oMath>
         <m:r>
@@ -3491,7 +4132,11 @@
         <w:t>drawing</w:t>
       </w:r>
       <w:r>
-        <w:t xml:space="preserve"> the length of the gene conversion tract from a geometric distribution with mean 300. The start and end positions of each tract are saved. </w:t>
+        <w:t xml:space="preserve"> the length of the gene conversion tract from a geometric distribution with </w:t>
+      </w:r>
+      <w:r>
+        <w:lastRenderedPageBreak/>
+        <w:t xml:space="preserve">mean 300. The start and end positions of each tract are saved. </w:t>
       </w:r>
       <w:r>
         <w:t xml:space="preserve">Now we have </w:t>
@@ -3550,14 +4195,10 @@
     </w:p>
     <w:p>
       <w:r>
-        <w:lastRenderedPageBreak/>
         <w:t xml:space="preserve">We excluded variants with MAF less than 5% when detecting allele conversions in the UK Biobank whole autosome data. </w:t>
       </w:r>
       <w:r>
-        <w:t>For this simulation, we did the same t</w:t>
-      </w:r>
-      <w:r>
-        <w:t>o prevent detecting allele conversions at these markers.</w:t>
+        <w:t>For this simulation, we did the same to prevent detecting allele conversions at these markers.</w:t>
       </w:r>
     </w:p>
     <w:p>
@@ -3791,6 +4432,7 @@
         <w:rPr>
           <w:noProof/>
         </w:rPr>
+        <w:lastRenderedPageBreak/>
         <w:drawing>
           <wp:inline distT="0" distB="0" distL="0" distR="0" wp14:anchorId="5329DA4B" wp14:editId="149BB6A3">
             <wp:extent cx="5943600" cy="2971800"/>
@@ -3807,7 +4449,7 @@
                     <pic:cNvPicPr/>
                   </pic:nvPicPr>
                   <pic:blipFill>
-                    <a:blip r:embed="rId8" cstate="print">
+                    <a:blip r:embed="rId14" cstate="print">
                       <a:extLst>
                         <a:ext uri="{28A0092B-C50C-407E-A947-70E740481C1C}">
                           <a14:useLocalDpi xmlns:a14="http://schemas.microsoft.com/office/drawing/2010/main" val="0"/>
@@ -3845,7 +4487,6 @@
           <w:b/>
           <w:bCs/>
         </w:rPr>
-        <w:lastRenderedPageBreak/>
         <w:t>Figure 2.</w:t>
       </w:r>
       <w:r>
@@ -3935,13 +4576,7 @@
         <w:rPr>
           <w:iCs/>
         </w:rPr>
-        <w:t>2 and 1500 bp</w:t>
-      </w:r>
-      <w:r>
-        <w:rPr>
-          <w:iCs/>
-        </w:rPr>
-        <w:t xml:space="preserve"> </w:t>
+        <w:t xml:space="preserve">2 and 1500 bp </w:t>
       </w:r>
       <w:r>
         <w:rPr>
@@ -4005,7 +4640,11 @@
         <w:t xml:space="preserve"> affect the distribution of observed tract lengths in the coalescent simulation. </w:t>
       </w:r>
       <w:r>
-        <w:t xml:space="preserve">Another potential reason for a poor fit is because the multi-individual IBD method may detect observed tracts at different rates, depending on </w:t>
+        <w:t xml:space="preserve">Another potential reason for a poor fit is because the multi-individual </w:t>
+      </w:r>
+      <w:r>
+        <w:lastRenderedPageBreak/>
+        <w:t xml:space="preserve">IBD method may detect observed tracts at different rates, depending on </w:t>
       </w:r>
       <w:r>
         <w:t>their lengths</w:t>
@@ -4214,14 +4853,7 @@
         <w:rPr>
           <w:iCs/>
         </w:rPr>
-        <w:t xml:space="preserve">. Next, we compare the </w:t>
-      </w:r>
-      <w:r>
-        <w:rPr>
-          <w:iCs/>
-        </w:rPr>
-        <w:lastRenderedPageBreak/>
-        <w:t xml:space="preserve">empirical CDF of observed tract lengths between 2 and 1500 bp </w:t>
+        <w:t xml:space="preserve">. Next, we compare the empirical CDF of observed tract lengths between 2 and 1500 bp </w:t>
       </w:r>
       <w:r>
         <w:rPr>
@@ -4257,7 +4889,7 @@
                     <pic:cNvPicPr/>
                   </pic:nvPicPr>
                   <pic:blipFill>
-                    <a:blip r:embed="rId9" cstate="print">
+                    <a:blip r:embed="rId15" cstate="print">
                       <a:extLst>
                         <a:ext uri="{28A0092B-C50C-407E-A947-70E740481C1C}">
                           <a14:useLocalDpi xmlns:a14="http://schemas.microsoft.com/office/drawing/2010/main" val="0"/>
@@ -4295,6 +4927,7 @@
           <w:b/>
           <w:bCs/>
         </w:rPr>
+        <w:lastRenderedPageBreak/>
         <w:t>Figure 3.</w:t>
       </w:r>
       <w:r>
@@ -4476,14 +5109,7 @@
         <w:rPr>
           <w:iCs/>
         </w:rPr>
-        <w:t xml:space="preserve">simulating gene conversion tracts directly on individual genomes from the coalescent simulation, using the same length distribution used to simulate gene conversion tracts in the coalescent simulation. If there is no </w:t>
-      </w:r>
-      <w:r>
-        <w:rPr>
-          <w:iCs/>
-        </w:rPr>
-        <w:lastRenderedPageBreak/>
-        <w:t xml:space="preserve">detection bias, we expect the </w:t>
+        <w:t xml:space="preserve">simulating gene conversion tracts directly on individual genomes from the coalescent simulation, using the same length distribution used to simulate gene conversion tracts in the coalescent simulation. If there is no detection bias, we expect the </w:t>
       </w:r>
       <w:r>
         <w:rPr>
@@ -4539,19 +5165,7 @@
         <w:rPr>
           <w:iCs/>
         </w:rPr>
-        <w:t>“</w:t>
-      </w:r>
-      <w:r>
-        <w:rPr>
-          <w:iCs/>
-        </w:rPr>
-        <w:t>Simulating observed tract lengths from individuals in the coalescent simulation</w:t>
-      </w:r>
-      <w:r>
-        <w:rPr>
-          <w:iCs/>
-        </w:rPr>
-        <w:t>.”</w:t>
+        <w:t>“Simulating observed tract lengths from individuals in the coalescent simulation.”</w:t>
       </w:r>
     </w:p>
     <w:p>
@@ -4564,19 +5178,7 @@
         <w:rPr>
           <w:iCs/>
         </w:rPr>
-        <w:t xml:space="preserve">In Figure 4, we plot the empirical CDF of observed tract lengths from the above simulation, and </w:t>
-      </w:r>
-      <w:r>
-        <w:rPr>
-          <w:iCs/>
-        </w:rPr>
-        <w:t>the empirical CDF of observed tract lengths</w:t>
-      </w:r>
-      <w:r>
-        <w:rPr>
-          <w:iCs/>
-        </w:rPr>
-        <w:t xml:space="preserve"> detected from the coalescent simulation.</w:t>
+        <w:t>In Figure 4, we plot the empirical CDF of observed tract lengths from the above simulation, and the empirical CDF of observed tract lengths detected from the coalescent simulation.</w:t>
       </w:r>
     </w:p>
     <w:p>
@@ -4589,6 +5191,7 @@
         <w:rPr>
           <w:noProof/>
         </w:rPr>
+        <w:lastRenderedPageBreak/>
         <w:drawing>
           <wp:inline distT="0" distB="0" distL="0" distR="0" wp14:anchorId="6A5D33B4" wp14:editId="4AB5A835">
             <wp:extent cx="5943600" cy="3962400"/>
@@ -4605,7 +5208,7 @@
                     <pic:cNvPicPr/>
                   </pic:nvPicPr>
                   <pic:blipFill>
-                    <a:blip r:embed="rId10" cstate="print">
+                    <a:blip r:embed="rId16" cstate="print">
                       <a:extLst>
                         <a:ext uri="{28A0092B-C50C-407E-A947-70E740481C1C}">
                           <a14:useLocalDpi xmlns:a14="http://schemas.microsoft.com/office/drawing/2010/main" val="0"/>
@@ -4738,7 +5341,6 @@
         <w:rPr>
           <w:iCs/>
         </w:rPr>
-        <w:lastRenderedPageBreak/>
         <w:t>We see from Figure 4 that generating the observed tract lengths directly on individual genomes from the coalescent simulation leads to an empirical CDF that is very similar to what we obtain by detecting observed tract lengths using the multi-individual IBD method.</w:t>
       </w:r>
       <w:r>
@@ -4783,19 +5385,7 @@
         <w:rPr>
           <w:iCs/>
         </w:rPr>
-        <w:t xml:space="preserve">We also see that the proportion of singleton observed tracts is almost identical. This likely means that detection bias cannot explain why our model overestimates the proportion of </w:t>
-      </w:r>
-      <w:r>
-        <w:rPr>
-          <w:iCs/>
-        </w:rPr>
-        <w:t>singleton observed tracts</w:t>
-      </w:r>
-      <w:r>
-        <w:rPr>
-          <w:iCs/>
-        </w:rPr>
-        <w:t xml:space="preserve"> from the coalescent simulation. </w:t>
+        <w:t xml:space="preserve">We also see that the proportion of singleton observed tracts is almost identical. This likely means that detection bias cannot explain why our model overestimates the proportion of singleton observed tracts from the coalescent simulation. </w:t>
       </w:r>
     </w:p>
     <w:p/>
@@ -4816,7 +5406,6 @@
         <w:pStyle w:val="Heading1"/>
       </w:pPr>
       <w:r>
-        <w:lastRenderedPageBreak/>
         <w:t>References</w:t>
       </w:r>
     </w:p>
@@ -4896,20 +5485,7 @@
           <w:rFonts w:ascii="Calibri" w:cs="Calibri"/>
         </w:rPr>
         <w:tab/>
-      </w:r>
-      <w:proofErr w:type="spellStart"/>
-      <w:r>
-        <w:rPr>
-          <w:rFonts w:ascii="Calibri" w:cs="Calibri"/>
-        </w:rPr>
-        <w:t>Baumdicker</w:t>
-      </w:r>
-      <w:proofErr w:type="spellEnd"/>
-      <w:r>
-        <w:rPr>
-          <w:rFonts w:ascii="Calibri" w:cs="Calibri"/>
-        </w:rPr>
-        <w:t xml:space="preserve">, F. </w:t>
+        <w:t xml:space="preserve">Baumdicker, F. </w:t>
       </w:r>
       <w:r>
         <w:rPr>
@@ -4923,21 +5499,7 @@
         <w:rPr>
           <w:rFonts w:ascii="Calibri" w:cs="Calibri"/>
         </w:rPr>
-        <w:t xml:space="preserve"> Efficient ancestry and mutation simulation with </w:t>
-      </w:r>
-      <w:proofErr w:type="spellStart"/>
-      <w:r>
-        <w:rPr>
-          <w:rFonts w:ascii="Calibri" w:cs="Calibri"/>
-        </w:rPr>
-        <w:t>msprime</w:t>
-      </w:r>
-      <w:proofErr w:type="spellEnd"/>
-      <w:r>
-        <w:rPr>
-          <w:rFonts w:ascii="Calibri" w:cs="Calibri"/>
-        </w:rPr>
-        <w:t xml:space="preserve"> 1.0. </w:t>
+        <w:t xml:space="preserve"> Efficient ancestry and mutation simulation with msprime 1.0. </w:t>
       </w:r>
       <w:r>
         <w:rPr>
@@ -4975,7 +5537,7 @@
     </w:p>
     <w:p/>
     <w:sectPr>
-      <w:footerReference w:type="default" r:id="rId11"/>
+      <w:footerReference w:type="default" r:id="rId17"/>
       <w:pgSz w:w="12240" w:h="15840"/>
       <w:pgMar w:top="1440" w:right="1440" w:bottom="1440" w:left="1440" w:header="720" w:footer="720" w:gutter="0"/>
       <w:lnNumType w:countBy="1" w:restart="continuous"/>
@@ -4984,6 +5546,50 @@
     </w:sectPr>
   </w:body>
 </w:document>
+</file>
+
+<file path=word/comments.xml><?xml version="1.0" encoding="utf-8"?>
+<w:comments xmlns:wpc="http://schemas.microsoft.com/office/word/2010/wordprocessingCanvas" xmlns:cx="http://schemas.microsoft.com/office/drawing/2014/chartex" xmlns:cx1="http://schemas.microsoft.com/office/drawing/2015/9/8/chartex" xmlns:cx2="http://schemas.microsoft.com/office/drawing/2015/10/21/chartex" xmlns:cx3="http://schemas.microsoft.com/office/drawing/2016/5/9/chartex" xmlns:cx4="http://schemas.microsoft.com/office/drawing/2016/5/10/chartex" xmlns:cx5="http://schemas.microsoft.com/office/drawing/2016/5/11/chartex" xmlns:cx6="http://schemas.microsoft.com/office/drawing/2016/5/12/chartex" xmlns:cx7="http://schemas.microsoft.com/office/drawing/2016/5/13/chartex" xmlns:cx8="http://schemas.microsoft.com/office/drawing/2016/5/14/chartex" xmlns:mc="http://schemas.openxmlformats.org/markup-compatibility/2006" xmlns:aink="http://schemas.microsoft.com/office/drawing/2016/ink" xmlns:am3d="http://schemas.microsoft.com/office/drawing/2017/model3d" xmlns:o="urn:schemas-microsoft-com:office:office" xmlns:oel="http://schemas.microsoft.com/office/2019/extlst" xmlns:r="http://schemas.openxmlformats.org/officeDocument/2006/relationships" xmlns:m="http://schemas.openxmlformats.org/officeDocument/2006/math" xmlns:v="urn:schemas-microsoft-com:vml" xmlns:wp14="http://schemas.microsoft.com/office/word/2010/wordprocessingDrawing" xmlns:wp="http://schemas.openxmlformats.org/drawingml/2006/wordprocessingDrawing" xmlns:w10="urn:schemas-microsoft-com:office:word" xmlns:w="http://schemas.openxmlformats.org/wordprocessingml/2006/main" xmlns:w14="http://schemas.microsoft.com/office/word/2010/wordml" xmlns:w15="http://schemas.microsoft.com/office/word/2012/wordml" xmlns:w16cex="http://schemas.microsoft.com/office/word/2018/wordml/cex" xmlns:w16cid="http://schemas.microsoft.com/office/word/2016/wordml/cid" xmlns:w16="http://schemas.microsoft.com/office/word/2018/wordml" xmlns:w16du="http://schemas.microsoft.com/office/word/2023/wordml/word16du" xmlns:w16sdtdh="http://schemas.microsoft.com/office/word/2020/wordml/sdtdatahash" xmlns:w16se="http://schemas.microsoft.com/office/word/2015/wordml/symex" xmlns:wpg="http://schemas.microsoft.com/office/word/2010/wordprocessingGroup" xmlns:wpi="http://schemas.microsoft.com/office/word/2010/wordprocessingInk" xmlns:wne="http://schemas.microsoft.com/office/word/2006/wordml" xmlns:wps="http://schemas.microsoft.com/office/word/2010/wordprocessingShape" mc:Ignorable="w14 w15 w16se w16cid w16 w16cex w16sdtdh w16du wp14">
+  <w:comment w:id="0" w:author="Nobu Masaki" w:date="2024-12-13T12:26:00Z" w:initials="NM">
+    <w:p>
+      <w:pPr>
+        <w:jc w:val="left"/>
+      </w:pPr>
+      <w:r>
+        <w:rPr>
+          <w:rStyle w:val="CommentReference"/>
+        </w:rPr>
+        <w:annotationRef/>
+      </w:r>
+      <w:r>
+        <w:rPr>
+          <w:color w:val="000000"/>
+          <w:sz w:val="20"/>
+          <w:szCs w:val="20"/>
+        </w:rPr>
+        <w:t>Remove line count later</w:t>
+      </w:r>
+    </w:p>
+  </w:comment>
+</w:comments>
+</file>
+
+<file path=word/commentsExtended.xml><?xml version="1.0" encoding="utf-8"?>
+<w15:commentsEx xmlns:wpc="http://schemas.microsoft.com/office/word/2010/wordprocessingCanvas" xmlns:cx="http://schemas.microsoft.com/office/drawing/2014/chartex" xmlns:cx1="http://schemas.microsoft.com/office/drawing/2015/9/8/chartex" xmlns:cx2="http://schemas.microsoft.com/office/drawing/2015/10/21/chartex" xmlns:cx3="http://schemas.microsoft.com/office/drawing/2016/5/9/chartex" xmlns:cx4="http://schemas.microsoft.com/office/drawing/2016/5/10/chartex" xmlns:cx5="http://schemas.microsoft.com/office/drawing/2016/5/11/chartex" xmlns:cx6="http://schemas.microsoft.com/office/drawing/2016/5/12/chartex" xmlns:cx7="http://schemas.microsoft.com/office/drawing/2016/5/13/chartex" xmlns:cx8="http://schemas.microsoft.com/office/drawing/2016/5/14/chartex" xmlns:mc="http://schemas.openxmlformats.org/markup-compatibility/2006" xmlns:aink="http://schemas.microsoft.com/office/drawing/2016/ink" xmlns:am3d="http://schemas.microsoft.com/office/drawing/2017/model3d" xmlns:o="urn:schemas-microsoft-com:office:office" xmlns:oel="http://schemas.microsoft.com/office/2019/extlst" xmlns:r="http://schemas.openxmlformats.org/officeDocument/2006/relationships" xmlns:m="http://schemas.openxmlformats.org/officeDocument/2006/math" xmlns:v="urn:schemas-microsoft-com:vml" xmlns:wp14="http://schemas.microsoft.com/office/word/2010/wordprocessingDrawing" xmlns:wp="http://schemas.openxmlformats.org/drawingml/2006/wordprocessingDrawing" xmlns:w10="urn:schemas-microsoft-com:office:word" xmlns:w="http://schemas.openxmlformats.org/wordprocessingml/2006/main" xmlns:w14="http://schemas.microsoft.com/office/word/2010/wordml" xmlns:w15="http://schemas.microsoft.com/office/word/2012/wordml" xmlns:w16cex="http://schemas.microsoft.com/office/word/2018/wordml/cex" xmlns:w16cid="http://schemas.microsoft.com/office/word/2016/wordml/cid" xmlns:w16="http://schemas.microsoft.com/office/word/2018/wordml" xmlns:w16du="http://schemas.microsoft.com/office/word/2023/wordml/word16du" xmlns:w16sdtdh="http://schemas.microsoft.com/office/word/2020/wordml/sdtdatahash" xmlns:w16se="http://schemas.microsoft.com/office/word/2015/wordml/symex" xmlns:wpg="http://schemas.microsoft.com/office/word/2010/wordprocessingGroup" xmlns:wpi="http://schemas.microsoft.com/office/word/2010/wordprocessingInk" xmlns:wne="http://schemas.microsoft.com/office/word/2006/wordml" xmlns:wps="http://schemas.microsoft.com/office/word/2010/wordprocessingShape" mc:Ignorable="w14 w15 w16se w16cid w16 w16cex w16sdtdh w16du wp14">
+  <w15:commentEx w15:paraId="0AB457AE" w15:done="0"/>
+</w15:commentsEx>
+</file>
+
+<file path=word/commentsExtensible.xml><?xml version="1.0" encoding="utf-8"?>
+<w16cex:commentsExtensible xmlns:wpc="http://schemas.microsoft.com/office/word/2010/wordprocessingCanvas" xmlns:cx="http://schemas.microsoft.com/office/drawing/2014/chartex" xmlns:cx1="http://schemas.microsoft.com/office/drawing/2015/9/8/chartex" xmlns:cx2="http://schemas.microsoft.com/office/drawing/2015/10/21/chartex" xmlns:cx3="http://schemas.microsoft.com/office/drawing/2016/5/9/chartex" xmlns:cx4="http://schemas.microsoft.com/office/drawing/2016/5/10/chartex" xmlns:cx5="http://schemas.microsoft.com/office/drawing/2016/5/11/chartex" xmlns:cx6="http://schemas.microsoft.com/office/drawing/2016/5/12/chartex" xmlns:cx7="http://schemas.microsoft.com/office/drawing/2016/5/13/chartex" xmlns:cx8="http://schemas.microsoft.com/office/drawing/2016/5/14/chartex" xmlns:cr="http://schemas.microsoft.com/office/comments/2020/reactions" xmlns:mc="http://schemas.openxmlformats.org/markup-compatibility/2006" xmlns:aink="http://schemas.microsoft.com/office/drawing/2016/ink" xmlns:am3d="http://schemas.microsoft.com/office/drawing/2017/model3d" xmlns:o="urn:schemas-microsoft-com:office:office" xmlns:oel="http://schemas.microsoft.com/office/2019/extlst" xmlns:r="http://schemas.openxmlformats.org/officeDocument/2006/relationships" xmlns:m="http://schemas.openxmlformats.org/officeDocument/2006/math" xmlns:v="urn:schemas-microsoft-com:vml" xmlns:wp14="http://schemas.microsoft.com/office/word/2010/wordprocessingDrawing" xmlns:wp="http://schemas.openxmlformats.org/drawingml/2006/wordprocessingDrawing" xmlns:w10="urn:schemas-microsoft-com:office:word" xmlns:w="http://schemas.openxmlformats.org/wordprocessingml/2006/main" xmlns:w14="http://schemas.microsoft.com/office/word/2010/wordml" xmlns:w15="http://schemas.microsoft.com/office/word/2012/wordml" xmlns:w16cex="http://schemas.microsoft.com/office/word/2018/wordml/cex" xmlns:w16cid="http://schemas.microsoft.com/office/word/2016/wordml/cid" xmlns:w16="http://schemas.microsoft.com/office/word/2018/wordml" xmlns:w16du="http://schemas.microsoft.com/office/word/2023/wordml/word16du" xmlns:w16sdtdh="http://schemas.microsoft.com/office/word/2020/wordml/sdtdatahash" xmlns:w16se="http://schemas.microsoft.com/office/word/2015/wordml/symex" xmlns:wpg="http://schemas.microsoft.com/office/word/2010/wordprocessingGroup" xmlns:wpi="http://schemas.microsoft.com/office/word/2010/wordprocessingInk" xmlns:wne="http://schemas.microsoft.com/office/word/2006/wordml" xmlns:wps="http://schemas.microsoft.com/office/word/2010/wordprocessingShape" mc:Ignorable="w14 w15 w16se w16cid w16 w16cex w16sdtdh cr w16du wp14">
+  <w16cex:commentExtensible w16cex:durableId="69C1CA95" w16cex:dateUtc="2024-12-13T20:26:00Z"/>
+</w16cex:commentsExtensible>
+</file>
+
+<file path=word/commentsIds.xml><?xml version="1.0" encoding="utf-8"?>
+<w16cid:commentsIds xmlns:wpc="http://schemas.microsoft.com/office/word/2010/wordprocessingCanvas" xmlns:cx="http://schemas.microsoft.com/office/drawing/2014/chartex" xmlns:cx1="http://schemas.microsoft.com/office/drawing/2015/9/8/chartex" xmlns:cx2="http://schemas.microsoft.com/office/drawing/2015/10/21/chartex" xmlns:cx3="http://schemas.microsoft.com/office/drawing/2016/5/9/chartex" xmlns:cx4="http://schemas.microsoft.com/office/drawing/2016/5/10/chartex" xmlns:cx5="http://schemas.microsoft.com/office/drawing/2016/5/11/chartex" xmlns:cx6="http://schemas.microsoft.com/office/drawing/2016/5/12/chartex" xmlns:cx7="http://schemas.microsoft.com/office/drawing/2016/5/13/chartex" xmlns:cx8="http://schemas.microsoft.com/office/drawing/2016/5/14/chartex" xmlns:mc="http://schemas.openxmlformats.org/markup-compatibility/2006" xmlns:aink="http://schemas.microsoft.com/office/drawing/2016/ink" xmlns:am3d="http://schemas.microsoft.com/office/drawing/2017/model3d" xmlns:o="urn:schemas-microsoft-com:office:office" xmlns:oel="http://schemas.microsoft.com/office/2019/extlst" xmlns:r="http://schemas.openxmlformats.org/officeDocument/2006/relationships" xmlns:m="http://schemas.openxmlformats.org/officeDocument/2006/math" xmlns:v="urn:schemas-microsoft-com:vml" xmlns:wp14="http://schemas.microsoft.com/office/word/2010/wordprocessingDrawing" xmlns:wp="http://schemas.openxmlformats.org/drawingml/2006/wordprocessingDrawing" xmlns:w10="urn:schemas-microsoft-com:office:word" xmlns:w="http://schemas.openxmlformats.org/wordprocessingml/2006/main" xmlns:w14="http://schemas.microsoft.com/office/word/2010/wordml" xmlns:w15="http://schemas.microsoft.com/office/word/2012/wordml" xmlns:w16cex="http://schemas.microsoft.com/office/word/2018/wordml/cex" xmlns:w16cid="http://schemas.microsoft.com/office/word/2016/wordml/cid" xmlns:w16="http://schemas.microsoft.com/office/word/2018/wordml" xmlns:w16du="http://schemas.microsoft.com/office/word/2023/wordml/word16du" xmlns:w16sdtdh="http://schemas.microsoft.com/office/word/2020/wordml/sdtdatahash" xmlns:w16se="http://schemas.microsoft.com/office/word/2015/wordml/symex" xmlns:wpg="http://schemas.microsoft.com/office/word/2010/wordprocessingGroup" xmlns:wpi="http://schemas.microsoft.com/office/word/2010/wordprocessingInk" xmlns:wne="http://schemas.microsoft.com/office/word/2006/wordml" xmlns:wps="http://schemas.microsoft.com/office/word/2010/wordprocessingShape" mc:Ignorable="w14 w15 w16se w16cid w16 w16cex w16sdtdh w16du wp14">
+  <w16cid:commentId w16cid:paraId="0AB457AE" w16cid:durableId="69C1CA95"/>
+</w16cid:commentsIds>
 </file>
 
 <file path=word/endnotes.xml><?xml version="1.0" encoding="utf-8"?>
@@ -6669,6 +7275,14 @@
     <w:abstractNumId w:val="16"/>
   </w:num>
 </w:numbering>
+</file>
+
+<file path=word/people.xml><?xml version="1.0" encoding="utf-8"?>
+<w15:people xmlns:wpc="http://schemas.microsoft.com/office/word/2010/wordprocessingCanvas" xmlns:cx="http://schemas.microsoft.com/office/drawing/2014/chartex" xmlns:cx1="http://schemas.microsoft.com/office/drawing/2015/9/8/chartex" xmlns:cx2="http://schemas.microsoft.com/office/drawing/2015/10/21/chartex" xmlns:cx3="http://schemas.microsoft.com/office/drawing/2016/5/9/chartex" xmlns:cx4="http://schemas.microsoft.com/office/drawing/2016/5/10/chartex" xmlns:cx5="http://schemas.microsoft.com/office/drawing/2016/5/11/chartex" xmlns:cx6="http://schemas.microsoft.com/office/drawing/2016/5/12/chartex" xmlns:cx7="http://schemas.microsoft.com/office/drawing/2016/5/13/chartex" xmlns:cx8="http://schemas.microsoft.com/office/drawing/2016/5/14/chartex" xmlns:mc="http://schemas.openxmlformats.org/markup-compatibility/2006" xmlns:aink="http://schemas.microsoft.com/office/drawing/2016/ink" xmlns:am3d="http://schemas.microsoft.com/office/drawing/2017/model3d" xmlns:o="urn:schemas-microsoft-com:office:office" xmlns:oel="http://schemas.microsoft.com/office/2019/extlst" xmlns:r="http://schemas.openxmlformats.org/officeDocument/2006/relationships" xmlns:m="http://schemas.openxmlformats.org/officeDocument/2006/math" xmlns:v="urn:schemas-microsoft-com:vml" xmlns:wp14="http://schemas.microsoft.com/office/word/2010/wordprocessingDrawing" xmlns:wp="http://schemas.openxmlformats.org/drawingml/2006/wordprocessingDrawing" xmlns:w10="urn:schemas-microsoft-com:office:word" xmlns:w="http://schemas.openxmlformats.org/wordprocessingml/2006/main" xmlns:w14="http://schemas.microsoft.com/office/word/2010/wordml" xmlns:w15="http://schemas.microsoft.com/office/word/2012/wordml" xmlns:w16cex="http://schemas.microsoft.com/office/word/2018/wordml/cex" xmlns:w16cid="http://schemas.microsoft.com/office/word/2016/wordml/cid" xmlns:w16="http://schemas.microsoft.com/office/word/2018/wordml" xmlns:w16du="http://schemas.microsoft.com/office/word/2023/wordml/word16du" xmlns:w16sdtdh="http://schemas.microsoft.com/office/word/2020/wordml/sdtdatahash" xmlns:w16se="http://schemas.microsoft.com/office/word/2015/wordml/symex" xmlns:wpg="http://schemas.microsoft.com/office/word/2010/wordprocessingGroup" xmlns:wpi="http://schemas.microsoft.com/office/word/2010/wordprocessingInk" xmlns:wne="http://schemas.microsoft.com/office/word/2006/wordml" xmlns:wps="http://schemas.microsoft.com/office/word/2010/wordprocessingShape" mc:Ignorable="w14 w15 w16se w16cid w16 w16cex w16sdtdh w16du wp14">
+  <w15:person w15:author="Nobu Masaki">
+    <w15:presenceInfo w15:providerId="AD" w15:userId="S::masakin@uw.edu::6e6cedf7-9a73-4b4b-960d-d1e818d10b17"/>
+  </w15:person>
+</w15:people>
 </file>
 
 <file path=word/styles.xml><?xml version="1.0" encoding="utf-8"?>
@@ -7277,6 +7891,7 @@
   <w:style w:type="character" w:default="1" w:styleId="DefaultParagraphFont">
     <w:name w:val="Default Paragraph Font"/>
     <w:uiPriority w:val="1"/>
+    <w:semiHidden/>
     <w:unhideWhenUsed/>
   </w:style>
   <w:style w:type="table" w:default="1" w:styleId="TableNormal">

</xml_diff>

<commit_message>
cleaning up and commenting code.
</commit_message>
<xml_diff>
--- a/paper/Supplementary Materials.docx
+++ b/paper/Supplementary Materials.docx
@@ -1,6 +1,6 @@
 
 <file path=word/document.xml><?xml version="1.0" encoding="utf-8"?>
-<w:document xmlns:wpc="http://schemas.microsoft.com/office/word/2010/wordprocessingCanvas" xmlns:cx="http://schemas.microsoft.com/office/drawing/2014/chartex" xmlns:cx1="http://schemas.microsoft.com/office/drawing/2015/9/8/chartex" xmlns:cx2="http://schemas.microsoft.com/office/drawing/2015/10/21/chartex" xmlns:cx3="http://schemas.microsoft.com/office/drawing/2016/5/9/chartex" xmlns:cx4="http://schemas.microsoft.com/office/drawing/2016/5/10/chartex" xmlns:cx5="http://schemas.microsoft.com/office/drawing/2016/5/11/chartex" xmlns:cx6="http://schemas.microsoft.com/office/drawing/2016/5/12/chartex" xmlns:cx7="http://schemas.microsoft.com/office/drawing/2016/5/13/chartex" xmlns:cx8="http://schemas.microsoft.com/office/drawing/2016/5/14/chartex" xmlns:mc="http://schemas.openxmlformats.org/markup-compatibility/2006" xmlns:aink="http://schemas.microsoft.com/office/drawing/2016/ink" xmlns:am3d="http://schemas.microsoft.com/office/drawing/2017/model3d" xmlns:o="urn:schemas-microsoft-com:office:office" xmlns:oel="http://schemas.microsoft.com/office/2019/extlst" xmlns:r="http://schemas.openxmlformats.org/officeDocument/2006/relationships" xmlns:m="http://schemas.openxmlformats.org/officeDocument/2006/math" xmlns:v="urn:schemas-microsoft-com:vml" xmlns:wp14="http://schemas.microsoft.com/office/word/2010/wordprocessingDrawing" xmlns:wp="http://schemas.openxmlformats.org/drawingml/2006/wordprocessingDrawing" xmlns:w10="urn:schemas-microsoft-com:office:word" xmlns:w="http://schemas.openxmlformats.org/wordprocessingml/2006/main" xmlns:w14="http://schemas.microsoft.com/office/word/2010/wordml" xmlns:w15="http://schemas.microsoft.com/office/word/2012/wordml" xmlns:w16cex="http://schemas.microsoft.com/office/word/2018/wordml/cex" xmlns:w16cid="http://schemas.microsoft.com/office/word/2016/wordml/cid" xmlns:w16="http://schemas.microsoft.com/office/word/2018/wordml" xmlns:w16du="http://schemas.microsoft.com/office/word/2023/wordml/word16du" xmlns:w16sdtdh="http://schemas.microsoft.com/office/word/2020/wordml/sdtdatahash" xmlns:w16se="http://schemas.microsoft.com/office/word/2015/wordml/symex" xmlns:wpg="http://schemas.microsoft.com/office/word/2010/wordprocessingGroup" xmlns:wpi="http://schemas.microsoft.com/office/word/2010/wordprocessingInk" xmlns:wne="http://schemas.microsoft.com/office/word/2006/wordml" xmlns:wps="http://schemas.microsoft.com/office/word/2010/wordprocessingShape" mc:Ignorable="w14 w15 w16se w16cid w16 w16cex w16sdtdh w16du wp14">
+<w:document xmlns:wpc="http://schemas.microsoft.com/office/word/2010/wordprocessingCanvas" xmlns:cx="http://schemas.microsoft.com/office/drawing/2014/chartex" xmlns:cx1="http://schemas.microsoft.com/office/drawing/2015/9/8/chartex" xmlns:cx2="http://schemas.microsoft.com/office/drawing/2015/10/21/chartex" xmlns:cx3="http://schemas.microsoft.com/office/drawing/2016/5/9/chartex" xmlns:cx4="http://schemas.microsoft.com/office/drawing/2016/5/10/chartex" xmlns:cx5="http://schemas.microsoft.com/office/drawing/2016/5/11/chartex" xmlns:cx6="http://schemas.microsoft.com/office/drawing/2016/5/12/chartex" xmlns:cx7="http://schemas.microsoft.com/office/drawing/2016/5/13/chartex" xmlns:cx8="http://schemas.microsoft.com/office/drawing/2016/5/14/chartex" xmlns:mc="http://schemas.openxmlformats.org/markup-compatibility/2006" xmlns:aink="http://schemas.microsoft.com/office/drawing/2016/ink" xmlns:am3d="http://schemas.microsoft.com/office/drawing/2017/model3d" xmlns:o="urn:schemas-microsoft-com:office:office" xmlns:oel="http://schemas.microsoft.com/office/2019/extlst" xmlns:r="http://schemas.openxmlformats.org/officeDocument/2006/relationships" xmlns:m="http://schemas.openxmlformats.org/officeDocument/2006/math" xmlns:v="urn:schemas-microsoft-com:vml" xmlns:wp14="http://schemas.microsoft.com/office/word/2010/wordprocessingDrawing" xmlns:wp="http://schemas.openxmlformats.org/drawingml/2006/wordprocessingDrawing" xmlns:w10="urn:schemas-microsoft-com:office:word" xmlns:w="http://schemas.openxmlformats.org/wordprocessingml/2006/main" xmlns:w14="http://schemas.microsoft.com/office/word/2010/wordml" xmlns:w15="http://schemas.microsoft.com/office/word/2012/wordml" xmlns:w16cex="http://schemas.microsoft.com/office/word/2018/wordml/cex" xmlns:w16cid="http://schemas.microsoft.com/office/word/2016/wordml/cid" xmlns:w16="http://schemas.microsoft.com/office/word/2018/wordml" xmlns:w16du="http://schemas.microsoft.com/office/word/2023/wordml/word16du" xmlns:w16sdtdh="http://schemas.microsoft.com/office/word/2020/wordml/sdtdatahash" xmlns:w16sdtfl="http://schemas.microsoft.com/office/word/2024/wordml/sdtformatlock" xmlns:w16se="http://schemas.microsoft.com/office/word/2015/wordml/symex" xmlns:wpg="http://schemas.microsoft.com/office/word/2010/wordprocessingGroup" xmlns:wpi="http://schemas.microsoft.com/office/word/2010/wordprocessingInk" xmlns:wne="http://schemas.microsoft.com/office/word/2006/wordml" xmlns:wps="http://schemas.microsoft.com/office/word/2010/wordprocessingShape" mc:Ignorable="w14 w15 w16se w16cid w16 w16cex w16sdtdh w16sdtfl w16du wp14">
   <w:body>
     <w:p>
       <w:pPr>
@@ -63,7 +63,7 @@
           <w:noProof/>
         </w:rPr>
         <w:drawing>
-          <wp:inline distT="0" distB="0" distL="0" distR="0" wp14:anchorId="001488FE" wp14:editId="49F8D45D">
+          <wp:inline distT="0" distB="0" distL="0" distR="0" wp14:anchorId="001488FE" wp14:editId="2225DAA8">
             <wp:extent cx="5943600" cy="3396615"/>
             <wp:effectExtent l="0" t="0" r="0" b="0"/>
             <wp:docPr id="1550878729" name="Picture 5" descr="A graph with a line graph&#10;&#10;Description automatically generated"/>
@@ -212,7 +212,27 @@
           <w:iCs/>
           <w:szCs w:val="22"/>
         </w:rPr>
-        <w:t xml:space="preserve">2 cM/Mb). </w:t>
+        <w:t xml:space="preserve">2 </w:t>
+      </w:r>
+      <w:proofErr w:type="spellStart"/>
+      <w:r>
+        <w:rPr>
+          <w:rFonts w:ascii="Calibri" w:hAnsi="Calibri" w:cs="Calibri"/>
+          <w:bCs/>
+          <w:iCs/>
+          <w:szCs w:val="22"/>
+        </w:rPr>
+        <w:t>cM</w:t>
+      </w:r>
+      <w:proofErr w:type="spellEnd"/>
+      <w:r>
+        <w:rPr>
+          <w:rFonts w:ascii="Calibri" w:hAnsi="Calibri" w:cs="Calibri"/>
+          <w:bCs/>
+          <w:iCs/>
+          <w:szCs w:val="22"/>
+        </w:rPr>
+        <w:t xml:space="preserve">/Mb). </w:t>
       </w:r>
       <w:r>
         <w:t>If the local recombination rate between two markers exceeds this threshold, we classify the region spanning these markers as a recombination hotspot.</w:t>
@@ -225,7 +245,7 @@
         </w:rPr>
         <w:lastRenderedPageBreak/>
         <w:drawing>
-          <wp:inline distT="0" distB="0" distL="0" distR="0" wp14:anchorId="71534E47" wp14:editId="3C8B6044">
+          <wp:inline distT="0" distB="0" distL="0" distR="0" wp14:anchorId="71534E47" wp14:editId="0A0FFB3C">
             <wp:extent cx="5943600" cy="4245610"/>
             <wp:effectExtent l="0" t="0" r="0" b="0"/>
             <wp:docPr id="1534664376" name="Picture 7" descr="A graph with different colored lines&#10;&#10;Description automatically generated"/>
@@ -303,8 +323,622 @@
         <w:t>We plot the distribution functions of the geometric distribution, the sum of two geometric random variables, the sum of three geometric random variables, and the uniform distribution that we draw the gene conversion tract lengths from in this simulation study.</w:t>
       </w:r>
     </w:p>
-    <w:p/>
-    <w:p/>
+    <w:p>
+      <w:r>
+        <w:rPr>
+          <w:noProof/>
+        </w:rPr>
+        <w:lastRenderedPageBreak/>
+        <w:drawing>
+          <wp:inline distT="0" distB="0" distL="0" distR="0" wp14:anchorId="7A8F55F3" wp14:editId="44E55A7D">
+            <wp:extent cx="5943600" cy="2971800"/>
+            <wp:effectExtent l="0" t="0" r="0" b="0"/>
+            <wp:docPr id="2136979844" name="Picture 1" descr="A graph with a red line&#10;&#10;Description automatically generated"/>
+            <wp:cNvGraphicFramePr>
+              <a:graphicFrameLocks xmlns:a="http://schemas.openxmlformats.org/drawingml/2006/main" noChangeAspect="1"/>
+            </wp:cNvGraphicFramePr>
+            <a:graphic xmlns:a="http://schemas.openxmlformats.org/drawingml/2006/main">
+              <a:graphicData uri="http://schemas.openxmlformats.org/drawingml/2006/picture">
+                <pic:pic xmlns:pic="http://schemas.openxmlformats.org/drawingml/2006/picture">
+                  <pic:nvPicPr>
+                    <pic:cNvPr id="2136979844" name="Picture 1" descr="A graph with a red line&#10;&#10;Description automatically generated"/>
+                    <pic:cNvPicPr/>
+                  </pic:nvPicPr>
+                  <pic:blipFill>
+                    <a:blip r:embed="rId14" cstate="print">
+                      <a:extLst>
+                        <a:ext uri="{28A0092B-C50C-407E-A947-70E740481C1C}">
+                          <a14:useLocalDpi xmlns:a14="http://schemas.microsoft.com/office/drawing/2010/main" val="0"/>
+                        </a:ext>
+                      </a:extLst>
+                    </a:blip>
+                    <a:stretch>
+                      <a:fillRect/>
+                    </a:stretch>
+                  </pic:blipFill>
+                  <pic:spPr>
+                    <a:xfrm>
+                      <a:off x="0" y="0"/>
+                      <a:ext cx="5943600" cy="2971800"/>
+                    </a:xfrm>
+                    <a:prstGeom prst="rect">
+                      <a:avLst/>
+                    </a:prstGeom>
+                  </pic:spPr>
+                </pic:pic>
+              </a:graphicData>
+            </a:graphic>
+          </wp:inline>
+        </w:drawing>
+      </w:r>
+    </w:p>
+    <w:p>
+      <w:pPr>
+        <w:rPr>
+          <w:iCs/>
+        </w:rPr>
+      </w:pPr>
+      <w:r>
+        <w:rPr>
+          <w:b/>
+          <w:bCs/>
+        </w:rPr>
+        <w:t xml:space="preserve">Figure </w:t>
+      </w:r>
+      <w:r>
+        <w:rPr>
+          <w:b/>
+          <w:bCs/>
+        </w:rPr>
+        <w:t>S3</w:t>
+      </w:r>
+      <w:r>
+        <w:rPr>
+          <w:b/>
+          <w:bCs/>
+        </w:rPr>
+        <w:t>.</w:t>
+      </w:r>
+      <w:r>
+        <w:rPr>
+          <w:b/>
+          <w:bCs/>
+          <w:iCs/>
+        </w:rPr>
+        <w:t xml:space="preserve"> </w:t>
+      </w:r>
+      <w:r>
+        <w:rPr>
+          <w:b/>
+          <w:bCs/>
+          <w:iCs/>
+        </w:rPr>
+        <w:t xml:space="preserve">Comparing the CDF of </w:t>
+      </w:r>
+      <m:oMath>
+        <m:r>
+          <m:rPr>
+            <m:sty m:val="bi"/>
+          </m:rPr>
+          <w:rPr>
+            <w:rFonts w:ascii="Cambria Math" w:hAnsi="Cambria Math"/>
+          </w:rPr>
+          <m:t>L</m:t>
+        </m:r>
+      </m:oMath>
+      <w:r>
+        <w:rPr>
+          <w:b/>
+          <w:bCs/>
+          <w:iCs/>
+        </w:rPr>
+        <w:t xml:space="preserve"> and the empirical CDF of</w:t>
+      </w:r>
+      <w:r>
+        <w:rPr>
+          <w:b/>
+          <w:bCs/>
+          <w:iCs/>
+        </w:rPr>
+        <w:t xml:space="preserve"> observed tract lengths</w:t>
+      </w:r>
+      <w:r>
+        <w:rPr>
+          <w:b/>
+          <w:bCs/>
+          <w:iCs/>
+        </w:rPr>
+        <w:t xml:space="preserve"> </w:t>
+      </w:r>
+      <w:r>
+        <w:rPr>
+          <w:b/>
+          <w:bCs/>
+          <w:iCs/>
+        </w:rPr>
+        <w:t xml:space="preserve">detected </w:t>
+      </w:r>
+      <w:r>
+        <w:rPr>
+          <w:rFonts w:cs="Times New Roman"/>
+          <w:b/>
+          <w:bCs/>
+        </w:rPr>
+        <w:t>in</w:t>
+      </w:r>
+      <w:r>
+        <w:rPr>
+          <w:rFonts w:cs="Times New Roman"/>
+          <w:b/>
+          <w:bCs/>
+        </w:rPr>
+        <w:t xml:space="preserve"> the </w:t>
+      </w:r>
+      <w:r>
+        <w:rPr>
+          <w:rFonts w:cs="Times New Roman"/>
+          <w:b/>
+          <w:bCs/>
+        </w:rPr>
+        <w:t>coalescent simulation</w:t>
+      </w:r>
+      <w:r>
+        <w:rPr>
+          <w:b/>
+          <w:bCs/>
+          <w:iCs/>
+        </w:rPr>
+        <w:t xml:space="preserve">. </w:t>
+      </w:r>
+      <w:r>
+        <w:rPr>
+          <w:iCs/>
+        </w:rPr>
+        <w:t>We plot the</w:t>
+      </w:r>
+      <w:r>
+        <w:rPr>
+          <w:iCs/>
+        </w:rPr>
+        <w:t xml:space="preserve"> </w:t>
+      </w:r>
+      <w:r>
+        <w:rPr>
+          <w:iCs/>
+        </w:rPr>
+        <w:t>CDF</w:t>
+      </w:r>
+      <w:r>
+        <w:rPr>
+          <w:iCs/>
+        </w:rPr>
+        <w:t xml:space="preserve"> of </w:t>
+      </w:r>
+      <m:oMath>
+        <m:r>
+          <w:rPr>
+            <w:rFonts w:ascii="Cambria Math" w:hAnsi="Cambria Math"/>
+          </w:rPr>
+          <m:t>L</m:t>
+        </m:r>
+      </m:oMath>
+      <w:r>
+        <w:t xml:space="preserve"> truncated between 2 and 1</w:t>
+      </w:r>
+      <w:r>
+        <w:t>,</w:t>
+      </w:r>
+      <w:r>
+        <w:t>500 bp</w:t>
+      </w:r>
+      <w:r>
+        <w:rPr>
+          <w:iCs/>
+        </w:rPr>
+        <w:t xml:space="preserve"> (in grey) and the empirical CDF of observed tract lengths</w:t>
+      </w:r>
+      <w:r>
+        <w:rPr>
+          <w:iCs/>
+        </w:rPr>
+        <w:t>,</w:t>
+      </w:r>
+      <w:r>
+        <w:rPr>
+          <w:iCs/>
+        </w:rPr>
+        <w:t xml:space="preserve"> </w:t>
+      </w:r>
+      <w:r>
+        <w:rPr>
+          <w:iCs/>
+        </w:rPr>
+        <w:t>truncated between</w:t>
+      </w:r>
+      <w:r>
+        <w:rPr>
+          <w:iCs/>
+        </w:rPr>
+        <w:t xml:space="preserve"> 2 and 1</w:t>
+      </w:r>
+      <w:r>
+        <w:rPr>
+          <w:iCs/>
+        </w:rPr>
+        <w:t>,</w:t>
+      </w:r>
+      <w:r>
+        <w:rPr>
+          <w:iCs/>
+        </w:rPr>
+        <w:t>500 bp</w:t>
+      </w:r>
+      <w:r>
+        <w:rPr>
+          <w:iCs/>
+        </w:rPr>
+        <w:t>,</w:t>
+      </w:r>
+      <w:r>
+        <w:rPr>
+          <w:iCs/>
+        </w:rPr>
+        <w:t xml:space="preserve"> detected in the </w:t>
+      </w:r>
+      <w:r>
+        <w:rPr>
+          <w:iCs/>
+        </w:rPr>
+        <w:t xml:space="preserve">coalescent simulation </w:t>
+      </w:r>
+      <w:r>
+        <w:rPr>
+          <w:iCs/>
+        </w:rPr>
+        <w:t>(in red).</w:t>
+      </w:r>
+    </w:p>
+    <w:p>
+      <w:pPr>
+        <w:rPr>
+          <w:iCs/>
+        </w:rPr>
+      </w:pPr>
+    </w:p>
+    <w:p>
+      <w:pPr>
+        <w:rPr>
+          <w:iCs/>
+        </w:rPr>
+      </w:pPr>
+    </w:p>
+    <w:p>
+      <w:pPr>
+        <w:rPr>
+          <w:iCs/>
+        </w:rPr>
+      </w:pPr>
+    </w:p>
+    <w:p>
+      <w:pPr>
+        <w:rPr>
+          <w:iCs/>
+        </w:rPr>
+      </w:pPr>
+    </w:p>
+    <w:p>
+      <w:pPr>
+        <w:rPr>
+          <w:iCs/>
+        </w:rPr>
+      </w:pPr>
+    </w:p>
+    <w:p>
+      <w:pPr>
+        <w:rPr>
+          <w:iCs/>
+        </w:rPr>
+      </w:pPr>
+    </w:p>
+    <w:p>
+      <w:pPr>
+        <w:rPr>
+          <w:iCs/>
+        </w:rPr>
+      </w:pPr>
+    </w:p>
+    <w:p>
+      <w:pPr>
+        <w:rPr>
+          <w:iCs/>
+        </w:rPr>
+      </w:pPr>
+    </w:p>
+    <w:p>
+      <w:r>
+        <w:rPr>
+          <w:noProof/>
+        </w:rPr>
+        <w:lastRenderedPageBreak/>
+        <w:drawing>
+          <wp:inline distT="0" distB="0" distL="0" distR="0" wp14:anchorId="5376458C" wp14:editId="15143FEE">
+            <wp:extent cx="5943600" cy="2971800"/>
+            <wp:effectExtent l="0" t="0" r="0" b="0"/>
+            <wp:docPr id="110899129" name="Picture 2" descr="A graph with a red line&#10;&#10;Description automatically generated"/>
+            <wp:cNvGraphicFramePr>
+              <a:graphicFrameLocks xmlns:a="http://schemas.openxmlformats.org/drawingml/2006/main" noChangeAspect="1"/>
+            </wp:cNvGraphicFramePr>
+            <a:graphic xmlns:a="http://schemas.openxmlformats.org/drawingml/2006/main">
+              <a:graphicData uri="http://schemas.openxmlformats.org/drawingml/2006/picture">
+                <pic:pic xmlns:pic="http://schemas.openxmlformats.org/drawingml/2006/picture">
+                  <pic:nvPicPr>
+                    <pic:cNvPr id="110899129" name="Picture 2" descr="A graph with a red line&#10;&#10;Description automatically generated"/>
+                    <pic:cNvPicPr/>
+                  </pic:nvPicPr>
+                  <pic:blipFill>
+                    <a:blip r:embed="rId15" cstate="print">
+                      <a:extLst>
+                        <a:ext uri="{28A0092B-C50C-407E-A947-70E740481C1C}">
+                          <a14:useLocalDpi xmlns:a14="http://schemas.microsoft.com/office/drawing/2010/main" val="0"/>
+                        </a:ext>
+                      </a:extLst>
+                    </a:blip>
+                    <a:stretch>
+                      <a:fillRect/>
+                    </a:stretch>
+                  </pic:blipFill>
+                  <pic:spPr>
+                    <a:xfrm>
+                      <a:off x="0" y="0"/>
+                      <a:ext cx="5943600" cy="2971800"/>
+                    </a:xfrm>
+                    <a:prstGeom prst="rect">
+                      <a:avLst/>
+                    </a:prstGeom>
+                  </pic:spPr>
+                </pic:pic>
+              </a:graphicData>
+            </a:graphic>
+          </wp:inline>
+        </w:drawing>
+      </w:r>
+    </w:p>
+    <w:p>
+      <w:pPr>
+        <w:rPr>
+          <w:iCs/>
+        </w:rPr>
+      </w:pPr>
+      <w:r>
+        <w:rPr>
+          <w:b/>
+          <w:bCs/>
+        </w:rPr>
+        <w:t xml:space="preserve">Figure </w:t>
+      </w:r>
+      <w:r>
+        <w:rPr>
+          <w:b/>
+          <w:bCs/>
+        </w:rPr>
+        <w:t>S4</w:t>
+      </w:r>
+      <w:r>
+        <w:rPr>
+          <w:b/>
+          <w:bCs/>
+        </w:rPr>
+        <w:t>.</w:t>
+      </w:r>
+      <w:r>
+        <w:rPr>
+          <w:b/>
+          <w:bCs/>
+          <w:iCs/>
+        </w:rPr>
+        <w:t xml:space="preserve"> </w:t>
+      </w:r>
+      <w:r>
+        <w:rPr>
+          <w:b/>
+          <w:bCs/>
+          <w:iCs/>
+        </w:rPr>
+        <w:t xml:space="preserve">Comparing the CDF of </w:t>
+      </w:r>
+      <m:oMath>
+        <m:r>
+          <m:rPr>
+            <m:sty m:val="bi"/>
+          </m:rPr>
+          <w:rPr>
+            <w:rFonts w:ascii="Cambria Math" w:hAnsi="Cambria Math"/>
+          </w:rPr>
+          <m:t>L</m:t>
+        </m:r>
+      </m:oMath>
+      <w:r>
+        <w:rPr>
+          <w:b/>
+          <w:bCs/>
+          <w:iCs/>
+        </w:rPr>
+        <w:t xml:space="preserve"> and the empirical CDF of observed tract lengths</w:t>
+      </w:r>
+      <w:r>
+        <w:rPr>
+          <w:b/>
+          <w:bCs/>
+          <w:iCs/>
+        </w:rPr>
+        <w:t xml:space="preserve"> </w:t>
+      </w:r>
+      <w:r>
+        <w:rPr>
+          <w:b/>
+          <w:bCs/>
+          <w:iCs/>
+        </w:rPr>
+        <w:t xml:space="preserve">detected </w:t>
+      </w:r>
+      <w:r>
+        <w:rPr>
+          <w:rFonts w:cs="Times New Roman"/>
+          <w:b/>
+          <w:bCs/>
+        </w:rPr>
+        <w:t>in</w:t>
+      </w:r>
+      <w:r>
+        <w:rPr>
+          <w:rFonts w:cs="Times New Roman"/>
+          <w:b/>
+          <w:bCs/>
+        </w:rPr>
+        <w:t xml:space="preserve"> the </w:t>
+      </w:r>
+      <w:r>
+        <w:rPr>
+          <w:rFonts w:cs="Times New Roman"/>
+          <w:b/>
+          <w:bCs/>
+        </w:rPr>
+        <w:t>simulation without linkage disequilibrium</w:t>
+      </w:r>
+      <w:r>
+        <w:rPr>
+          <w:b/>
+          <w:bCs/>
+          <w:iCs/>
+        </w:rPr>
+        <w:t xml:space="preserve">. </w:t>
+      </w:r>
+      <w:r>
+        <w:rPr>
+          <w:iCs/>
+        </w:rPr>
+        <w:t>We plot the</w:t>
+      </w:r>
+      <w:r>
+        <w:rPr>
+          <w:iCs/>
+        </w:rPr>
+        <w:t xml:space="preserve"> </w:t>
+      </w:r>
+      <w:r>
+        <w:rPr>
+          <w:iCs/>
+        </w:rPr>
+        <w:t>CDF</w:t>
+      </w:r>
+      <w:r>
+        <w:rPr>
+          <w:iCs/>
+        </w:rPr>
+        <w:t xml:space="preserve"> of </w:t>
+      </w:r>
+      <m:oMath>
+        <m:r>
+          <w:rPr>
+            <w:rFonts w:ascii="Cambria Math" w:hAnsi="Cambria Math"/>
+          </w:rPr>
+          <m:t>L</m:t>
+        </m:r>
+      </m:oMath>
+      <w:r>
+        <w:t xml:space="preserve"> truncated between 2 and 1</w:t>
+      </w:r>
+      <w:r>
+        <w:t>,</w:t>
+      </w:r>
+      <w:r>
+        <w:t>500 bp</w:t>
+      </w:r>
+      <w:r>
+        <w:rPr>
+          <w:iCs/>
+        </w:rPr>
+        <w:t xml:space="preserve"> (in grey) and the empirical CDF of observed tract lengths</w:t>
+      </w:r>
+      <w:r>
+        <w:rPr>
+          <w:iCs/>
+        </w:rPr>
+        <w:t>,</w:t>
+      </w:r>
+      <w:r>
+        <w:rPr>
+          <w:iCs/>
+        </w:rPr>
+        <w:t xml:space="preserve"> </w:t>
+      </w:r>
+      <w:r>
+        <w:rPr>
+          <w:iCs/>
+        </w:rPr>
+        <w:t>truncated between</w:t>
+      </w:r>
+      <w:r>
+        <w:rPr>
+          <w:iCs/>
+        </w:rPr>
+        <w:t xml:space="preserve"> 2 and 1</w:t>
+      </w:r>
+      <w:r>
+        <w:rPr>
+          <w:iCs/>
+        </w:rPr>
+        <w:t>,</w:t>
+      </w:r>
+      <w:r>
+        <w:rPr>
+          <w:iCs/>
+        </w:rPr>
+        <w:t>500 bp</w:t>
+      </w:r>
+      <w:r>
+        <w:rPr>
+          <w:iCs/>
+        </w:rPr>
+        <w:t>,</w:t>
+      </w:r>
+      <w:r>
+        <w:rPr>
+          <w:iCs/>
+        </w:rPr>
+        <w:t xml:space="preserve"> </w:t>
+      </w:r>
+      <w:r>
+        <w:rPr>
+          <w:iCs/>
+        </w:rPr>
+        <w:t>generated</w:t>
+      </w:r>
+      <w:r>
+        <w:rPr>
+          <w:iCs/>
+        </w:rPr>
+        <w:t xml:space="preserve"> in the </w:t>
+      </w:r>
+      <w:r>
+        <w:rPr>
+          <w:iCs/>
+        </w:rPr>
+        <w:t>simulation without linkage disequilibrium</w:t>
+      </w:r>
+      <w:r>
+        <w:rPr>
+          <w:iCs/>
+        </w:rPr>
+        <w:t xml:space="preserve"> </w:t>
+      </w:r>
+      <w:r>
+        <w:rPr>
+          <w:iCs/>
+        </w:rPr>
+        <w:t>(in red).</w:t>
+      </w:r>
+    </w:p>
     <w:p/>
     <w:p/>
     <w:p/>
@@ -312,9 +946,18 @@
       <w:pPr>
         <w:pStyle w:val="Heading1"/>
       </w:pPr>
+    </w:p>
+    <w:p/>
+    <w:p>
+      <w:pPr>
+        <w:pStyle w:val="Heading1"/>
+      </w:pPr>
       <w:r>
         <w:lastRenderedPageBreak/>
-        <w:t>Supplementary methods</w:t>
+        <w:t xml:space="preserve">Supplementary </w:t>
+      </w:r>
+      <w:r>
+        <w:t>text</w:t>
       </w:r>
     </w:p>
     <w:p>
@@ -322,16 +965,7 @@
         <w:pStyle w:val="Heading2"/>
       </w:pPr>
       <w:r>
-        <w:t xml:space="preserve">Estimating the proportion of </w:t>
-      </w:r>
-      <w:r>
-        <w:t xml:space="preserve">detected gene conversion tracts with </w:t>
-      </w:r>
-      <w:r>
-        <w:t xml:space="preserve">an </w:t>
-      </w:r>
-      <w:r>
-        <w:t>observed tract length of 1 bp</w:t>
+        <w:t>Text S1</w:t>
       </w:r>
     </w:p>
     <w:p>
@@ -1310,7 +1944,7 @@
         </m:r>
       </m:oMath>
       <w:r>
-        <w:t xml:space="preserve">. </w:t>
+        <w:t>.</w:t>
       </w:r>
     </w:p>
     <w:p>
@@ -1319,7 +1953,14 @@
           <w:kern w:val="0"/>
           <w14:ligatures w14:val="none"/>
         </w:rPr>
-        <w:t>We also described a method for obtaining </w:t>
+        <w:t>In the main text, we</w:t>
+      </w:r>
+      <w:r>
+        <w:rPr>
+          <w:kern w:val="0"/>
+          <w14:ligatures w14:val="none"/>
+        </w:rPr>
+        <w:t xml:space="preserve"> described a method for obtaining </w:t>
       </w:r>
       <m:oMath>
         <m:sSub>
@@ -2289,7 +2930,13 @@
         </m:r>
       </m:oMath>
       <w:r>
-        <w:t xml:space="preserve"> that have an observed tract length that is less than or equal to 1,500 bp. </w:t>
+        <w:t xml:space="preserve"> </w:t>
+      </w:r>
+      <w:r>
+        <w:t>with</w:t>
+      </w:r>
+      <w:r>
+        <w:t xml:space="preserve"> an observed tract length that is less than or equal to 1,500 bp. </w:t>
       </w:r>
       <w:r>
         <w:t xml:space="preserve">Denoting </w:t>
@@ -2957,144 +3604,16 @@
         <w:t xml:space="preserve"> represents the number of </w:t>
       </w:r>
       <w:r>
-        <w:t>detected tracts that have an observed tract length that is less than or equal to 1,500 bp.</w:t>
-      </w:r>
-    </w:p>
-    <w:p>
-      <w:r>
-        <w:lastRenderedPageBreak/>
-        <w:t xml:space="preserve">Browning and Browning ran a coalescent simulation </w:t>
-      </w:r>
-      <w:r>
-        <w:t>where they fixed the mean gene conversion tract length to be 300 bp</w:t>
-      </w:r>
-    </w:p>
-    <w:p/>
-    <w:p/>
-    <w:p/>
-    <w:p>
-      <w:pPr>
-        <w:pStyle w:val="Heading2"/>
-      </w:pPr>
-      <w:r>
-        <w:t>Assessing model fit on the simulated data</w:t>
-      </w:r>
-    </w:p>
-    <w:p>
-      <w:r>
-        <w:t xml:space="preserve">We only use observed tract lengths smaller than or equal to </w:t>
-      </w:r>
-      <w:r>
-        <w:t>1500 bp</w:t>
-      </w:r>
-      <w:r>
-        <w:t xml:space="preserve"> when estimating </w:t>
-      </w:r>
-      <m:oMath>
-        <m:r>
-          <w:rPr>
-            <w:rFonts w:ascii="Cambria Math" w:hAnsi="Cambria Math"/>
-          </w:rPr>
-          <m:t>ϕ</m:t>
-        </m:r>
-      </m:oMath>
-      <w:r>
-        <w:t>, the mean tract length</w:t>
-      </w:r>
-      <w:r>
-        <w:t>. This is because</w:t>
-      </w:r>
-      <w:r>
-        <w:t xml:space="preserve"> observed tract lengths are likely to be truncated for longer gene conversion tracts during the detection process </w:t>
-      </w:r>
-      <w:r>
-        <w:t xml:space="preserve">(see the section, Detecting gene conversion tracts). </w:t>
-      </w:r>
-    </w:p>
-    <w:p>
-      <w:r>
-        <w:t>We also</w:t>
-      </w:r>
-      <w:r>
-        <w:t xml:space="preserve"> remove all observed tract lengths that are 1 bp before estimating </w:t>
-      </w:r>
-      <m:oMath>
-        <m:r>
-          <w:rPr>
-            <w:rFonts w:ascii="Cambria Math" w:hAnsi="Cambria Math"/>
-          </w:rPr>
-          <m:t>ϕ</m:t>
-        </m:r>
-      </m:oMath>
-      <w:r>
-        <w:t xml:space="preserve"> because our model overestimates the frequency of observed tract lengths that are 1 bp, which leads to biased estimates for the mean tract length </w:t>
-      </w:r>
-      <m:oMath>
-        <m:r>
-          <w:rPr>
-            <w:rFonts w:ascii="Cambria Math" w:hAnsi="Cambria Math"/>
-          </w:rPr>
-          <m:t>ϕ</m:t>
-        </m:r>
-      </m:oMath>
-      <w:r>
-        <w:t xml:space="preserve">. </w:t>
-      </w:r>
-      <w:r>
-        <w:t xml:space="preserve">We refer to </w:t>
-      </w:r>
-      <w:r>
-        <w:t xml:space="preserve">observed tract lengths that are 1 bp </w:t>
-      </w:r>
-      <w:r>
-        <w:t xml:space="preserve">as singleton observed tracts. In this section, we take a closer look at this discrepancy between the proportion of singleton observed tracts detected in the coalescent simulation and the estimated proportion of singleton observed tracts according to our model. </w:t>
-      </w:r>
-      <w:r>
-        <w:t xml:space="preserve">Our method for </w:t>
-      </w:r>
-      <w:r>
-        <w:t xml:space="preserve">estimating this proportion </w:t>
-      </w:r>
-      <w:r>
-        <w:t>is described in the</w:t>
-      </w:r>
-      <w:r>
-        <w:t xml:space="preserve"> previous</w:t>
-      </w:r>
-      <w:r>
-        <w:t xml:space="preserve"> section, Estimating the proportion of observed tracts that are 1 bp. </w:t>
-      </w:r>
-    </w:p>
-    <w:p>
-      <w:r>
-        <w:t xml:space="preserve">Recall that </w:t>
-      </w:r>
-      <w:r>
-        <w:t xml:space="preserve">in the coalescent simulation, </w:t>
-      </w:r>
-      <w:r>
-        <w:t xml:space="preserve">a </w:t>
-      </w:r>
-      <w:r>
-        <w:t xml:space="preserve">geometric distribution with a mean tract length of 300 </w:t>
-      </w:r>
-      <w:r>
-        <w:t xml:space="preserve">was used to simulate gene conversion </w:t>
-      </w:r>
-      <w:r>
-        <w:t>tracts</w:t>
-      </w:r>
-      <w:r>
-        <w:t xml:space="preserve">. Thus, we compare the proportion of </w:t>
-      </w:r>
-      <w:r>
-        <w:t xml:space="preserve">singleton observed tracts </w:t>
-      </w:r>
-      <w:r>
-        <w:t>detected in the coalescent simulation</w:t>
-      </w:r>
-      <w:r>
-        <w:t xml:space="preserve"> to </w:t>
+        <w:t xml:space="preserve">detected tracts </w:t>
+      </w:r>
+      <w:r>
+        <w:t>with an</w:t>
+      </w:r>
+      <w:r>
+        <w:t xml:space="preserve"> observed tract length that is less than or equal to 1,500 bp.</w:t>
+      </w:r>
+      <w:r>
+        <w:t xml:space="preserve"> Notice how </w:t>
       </w:r>
       <m:oMath>
         <m:acc>
@@ -3103,7 +3622,6 @@
               <w:rPr>
                 <w:rFonts w:ascii="Cambria Math" w:hAnsi="Cambria Math"/>
                 <w:bCs/>
-                <w:i/>
               </w:rPr>
             </m:ctrlPr>
           </m:accPr>
@@ -3117,63 +3635,637 @@
           </m:e>
         </m:acc>
         <m:r>
+          <m:rPr>
+            <m:sty m:val="p"/>
+          </m:rPr>
           <w:rPr>
             <w:rFonts w:ascii="Cambria Math" w:hAnsi="Cambria Math"/>
           </w:rPr>
-          <m:t>(L=1|1≤L≤1500,ϕ)</m:t>
+          <m:t>(</m:t>
+        </m:r>
+        <m:r>
+          <w:rPr>
+            <w:rFonts w:ascii="Cambria Math" w:hAnsi="Cambria Math"/>
+          </w:rPr>
+          <m:t>L</m:t>
+        </m:r>
+        <m:r>
+          <m:rPr>
+            <m:sty m:val="p"/>
+          </m:rPr>
+          <w:rPr>
+            <w:rFonts w:ascii="Cambria Math" w:hAnsi="Cambria Math"/>
+          </w:rPr>
+          <m:t>=1|1≤</m:t>
+        </m:r>
+        <m:r>
+          <w:rPr>
+            <w:rFonts w:ascii="Cambria Math" w:hAnsi="Cambria Math"/>
+          </w:rPr>
+          <m:t>L</m:t>
+        </m:r>
+        <m:r>
+          <m:rPr>
+            <m:sty m:val="p"/>
+          </m:rPr>
+          <w:rPr>
+            <w:rFonts w:ascii="Cambria Math" w:hAnsi="Cambria Math"/>
+          </w:rPr>
+          <m:t>≤1500,</m:t>
+        </m:r>
+        <m:r>
+          <w:rPr>
+            <w:rFonts w:ascii="Cambria Math" w:hAnsi="Cambria Math"/>
+          </w:rPr>
+          <m:t>λ</m:t>
+        </m:r>
+        <m:r>
+          <m:rPr>
+            <m:sty m:val="p"/>
+          </m:rPr>
+          <w:rPr>
+            <w:rFonts w:ascii="Cambria Math" w:hAnsi="Cambria Math"/>
+          </w:rPr>
+          <m:t>)</m:t>
         </m:r>
       </m:oMath>
       <w:r>
-        <w:rPr>
-          <w:bCs/>
-        </w:rPr>
-        <w:t xml:space="preserve">, where we set </w:t>
+        <w:t xml:space="preserve"> depends on </w:t>
       </w:r>
       <m:oMath>
         <m:r>
           <w:rPr>
             <w:rFonts w:ascii="Cambria Math" w:hAnsi="Cambria Math"/>
           </w:rPr>
-          <m:t>ϕ=300</m:t>
+          <m:t>λ</m:t>
         </m:r>
       </m:oMath>
       <w:r>
-        <w:rPr>
-          <w:bCs/>
-        </w:rPr>
-        <w:t xml:space="preserve">, or equivalently, </w:t>
+        <w:t xml:space="preserve">, for which we can plug in an appropriate value (an estimate or the true value if it is known). </w:t>
+      </w:r>
+    </w:p>
+    <w:p>
+      <w:r>
+        <w:lastRenderedPageBreak/>
+        <w:t xml:space="preserve">Once we obtain the observed tract lengths of detected gene conversion tracts, denoted </w:t>
+      </w:r>
+      <m:oMath>
+        <m:d>
+          <m:dPr>
+            <m:begChr m:val="{"/>
+            <m:endChr m:val="}"/>
+            <m:ctrlPr>
+              <w:rPr>
+                <w:rFonts w:ascii="Cambria Math" w:hAnsi="Cambria Math"/>
+                <w:i/>
+              </w:rPr>
+            </m:ctrlPr>
+          </m:dPr>
+          <m:e>
+            <m:sSub>
+              <m:sSubPr>
+                <m:ctrlPr>
+                  <w:rPr>
+                    <w:rFonts w:ascii="Cambria Math" w:hAnsi="Cambria Math"/>
+                    <w:i/>
+                  </w:rPr>
+                </m:ctrlPr>
+              </m:sSubPr>
+              <m:e>
+                <m:r>
+                  <m:rPr>
+                    <m:scr m:val="script"/>
+                  </m:rPr>
+                  <w:rPr>
+                    <w:rFonts w:ascii="Cambria Math" w:hAnsi="Cambria Math"/>
+                  </w:rPr>
+                  <m:t>l</m:t>
+                </m:r>
+              </m:e>
+              <m:sub>
+                <m:r>
+                  <w:rPr>
+                    <w:rFonts w:ascii="Cambria Math" w:hAnsi="Cambria Math"/>
+                  </w:rPr>
+                  <m:t>j</m:t>
+                </m:r>
+              </m:sub>
+            </m:sSub>
+            <m:r>
+              <w:rPr>
+                <w:rFonts w:ascii="Cambria Math" w:hAnsi="Cambria Math"/>
+              </w:rPr>
+              <m:t>|j=1,…,m</m:t>
+            </m:r>
+          </m:e>
+        </m:d>
+      </m:oMath>
+      <w:r>
+        <w:t>, using the multi-individual IBD method,</w:t>
+      </w:r>
+      <w:r>
+        <w:fldChar w:fldCharType="begin"/>
+      </w:r>
+      <w:r>
+        <w:instrText xml:space="preserve"> ADDIN ZOTERO_ITEM CSL_CITATION {"citationID":"FsjJ20O3","properties":{"formattedCitation":"\\super 1\\nosupersub{}","plainCitation":"1","noteIndex":0},"citationItems":[{"id":27,"uris":["http://zotero.org/users/14121098/items/CA6KQGXP"],"itemData":{"id":27,"type":"article-journal","container-title":"The American Journal of Human Genetics","DOI":"10.1016/j.ajhg.2024.02.015","ISSN":"0002-9297, 1537-6605","issue":"4","journalAbbreviation":"The American Journal of Human Genetics","language":"English","note":"publisher: Elsevier\nPMID: 38513668","page":"691-700","source":"www.cell.com","title":"Biobank-scale inference of multi-individual identity by descent and gene conversion","volume":"111","author":[{"family":"Browning","given":"Sharon R."},{"family":"Browning","given":"Brian L."}],"issued":{"date-parts":[["2024",4,4]]}}}],"schema":"https://github.com/citation-style-language/schema/raw/master/csl-citation.json"} </w:instrText>
+      </w:r>
+      <w:r>
+        <w:fldChar w:fldCharType="separate"/>
+      </w:r>
+      <w:r>
+        <w:rPr>
+          <w:rFonts w:ascii="Calibri" w:cs="Calibri"/>
+          <w:kern w:val="0"/>
+          <w:vertAlign w:val="superscript"/>
+        </w:rPr>
+        <w:t>1</w:t>
+      </w:r>
+      <w:r>
+        <w:fldChar w:fldCharType="end"/>
+      </w:r>
+      <w:r>
+        <w:t xml:space="preserve"> we know the </w:t>
+      </w:r>
+      <w:r>
+        <w:t>actual</w:t>
+      </w:r>
+      <w:r>
+        <w:t xml:space="preserve"> </w:t>
+      </w:r>
+      <w:r>
+        <w:t xml:space="preserve">proportion of </w:t>
+      </w:r>
+      <w:r>
+        <w:t>detected tracts with an observed tract length</w:t>
+      </w:r>
+      <w:r>
+        <w:t xml:space="preserve"> </w:t>
+      </w:r>
+      <w:r>
+        <w:t xml:space="preserve">of </w:t>
+      </w:r>
+      <w:r>
+        <w:t>1 bp</w:t>
+      </w:r>
+      <w:r>
+        <w:t xml:space="preserve"> (among detected tracts with an observed tract length less than or equal to 1,500 bp)</w:t>
+      </w:r>
+      <w:r>
+        <w:t>.</w:t>
+      </w:r>
+      <w:r>
+        <w:t xml:space="preserve"> If our estimate </w:t>
+      </w:r>
+      <m:oMath>
+        <m:acc>
+          <m:accPr>
+            <m:ctrlPr>
+              <w:rPr>
+                <w:rFonts w:ascii="Cambria Math" w:hAnsi="Cambria Math"/>
+                <w:bCs/>
+              </w:rPr>
+            </m:ctrlPr>
+          </m:accPr>
+          <m:e>
+            <m:r>
+              <w:rPr>
+                <w:rFonts w:ascii="Cambria Math" w:hAnsi="Cambria Math"/>
+              </w:rPr>
+              <m:t>π</m:t>
+            </m:r>
+          </m:e>
+        </m:acc>
+        <m:r>
+          <m:rPr>
+            <m:sty m:val="p"/>
+          </m:rPr>
+          <w:rPr>
+            <w:rFonts w:ascii="Cambria Math" w:hAnsi="Cambria Math"/>
+          </w:rPr>
+          <m:t>(</m:t>
+        </m:r>
+        <m:r>
+          <w:rPr>
+            <w:rFonts w:ascii="Cambria Math" w:hAnsi="Cambria Math"/>
+          </w:rPr>
+          <m:t>L</m:t>
+        </m:r>
+        <m:r>
+          <m:rPr>
+            <m:sty m:val="p"/>
+          </m:rPr>
+          <w:rPr>
+            <w:rFonts w:ascii="Cambria Math" w:hAnsi="Cambria Math"/>
+          </w:rPr>
+          <m:t>=1|1≤</m:t>
+        </m:r>
+        <m:r>
+          <w:rPr>
+            <w:rFonts w:ascii="Cambria Math" w:hAnsi="Cambria Math"/>
+          </w:rPr>
+          <m:t>L</m:t>
+        </m:r>
+        <m:r>
+          <m:rPr>
+            <m:sty m:val="p"/>
+          </m:rPr>
+          <w:rPr>
+            <w:rFonts w:ascii="Cambria Math" w:hAnsi="Cambria Math"/>
+          </w:rPr>
+          <m:t>≤1500,</m:t>
+        </m:r>
+        <m:r>
+          <w:rPr>
+            <w:rFonts w:ascii="Cambria Math" w:hAnsi="Cambria Math"/>
+          </w:rPr>
+          <m:t>λ</m:t>
+        </m:r>
+        <m:r>
+          <m:rPr>
+            <m:sty m:val="p"/>
+          </m:rPr>
+          <w:rPr>
+            <w:rFonts w:ascii="Cambria Math" w:hAnsi="Cambria Math"/>
+          </w:rPr>
+          <m:t>)</m:t>
+        </m:r>
+      </m:oMath>
+      <w:r>
+        <w:t xml:space="preserve"> differs from this proportion, our model </w:t>
+      </w:r>
+      <w:r>
+        <w:t>may not be fitting well to the data.</w:t>
+      </w:r>
+    </w:p>
+    <w:p>
+      <w:r>
+        <w:t xml:space="preserve">Browning and Browning ran a coalescent simulation </w:t>
+      </w:r>
+      <w:r>
+        <w:t xml:space="preserve">incorporating gene conversions, </w:t>
+      </w:r>
+      <w:r>
+        <w:t>where they fixed the mean gene conversion tract length to be 300 bp</w:t>
+      </w:r>
+      <w:r>
+        <w:t>.</w:t>
+      </w:r>
+      <w:r>
+        <w:fldChar w:fldCharType="begin"/>
+      </w:r>
+      <w:r>
+        <w:instrText xml:space="preserve"> ADDIN ZOTERO_ITEM CSL_CITATION {"citationID":"RWamm48M","properties":{"formattedCitation":"\\super 1\\nosupersub{}","plainCitation":"1","noteIndex":0},"citationItems":[{"id":27,"uris":["http://zotero.org/users/14121098/items/CA6KQGXP"],"itemData":{"id":27,"type":"article-journal","container-title":"The American Journal of Human Genetics","DOI":"10.1016/j.ajhg.2024.02.015","ISSN":"0002-9297, 1537-6605","issue":"4","journalAbbreviation":"The American Journal of Human Genetics","language":"English","note":"publisher: Elsevier\nPMID: 38513668","page":"691-700","source":"www.cell.com","title":"Biobank-scale inference of multi-individual identity by descent and gene conversion","volume":"111","author":[{"family":"Browning","given":"Sharon R."},{"family":"Browning","given":"Brian L."}],"issued":{"date-parts":[["2024",4,4]]}}}],"schema":"https://github.com/citation-style-language/schema/raw/master/csl-citation.json"} </w:instrText>
+      </w:r>
+      <w:r>
+        <w:fldChar w:fldCharType="separate"/>
+      </w:r>
+      <w:r>
+        <w:rPr>
+          <w:rFonts w:ascii="Calibri" w:cs="Calibri"/>
+          <w:kern w:val="0"/>
+          <w:vertAlign w:val="superscript"/>
+        </w:rPr>
+        <w:t>1</w:t>
+      </w:r>
+      <w:r>
+        <w:fldChar w:fldCharType="end"/>
+      </w:r>
+      <w:r>
+        <w:t xml:space="preserve"> 20 regions of length 10 Mb were generated for 125,000 individuals, and </w:t>
+      </w:r>
+      <w:r>
+        <w:t>the multi-individual IBD analysis detected 284,838 allele conversions belonging to 226,007 detected gene conversion tracts across the 20 regions.</w:t>
+      </w:r>
+      <w:r>
+        <w:t xml:space="preserve"> This simulation</w:t>
+      </w:r>
+      <w:r>
+        <w:t xml:space="preserve"> </w:t>
+      </w:r>
+      <w:r>
+        <w:t xml:space="preserve">is described in more detail in the main </w:t>
+      </w:r>
+      <w:r>
+        <w:t>text</w:t>
+      </w:r>
+      <w:r>
+        <w:t xml:space="preserve"> and in Browning and Browning (2024).</w:t>
+      </w:r>
+      <w:r>
+        <w:fldChar w:fldCharType="begin"/>
+      </w:r>
+      <w:r>
+        <w:instrText xml:space="preserve"> ADDIN ZOTERO_ITEM CSL_CITATION {"citationID":"0oKp36VN","properties":{"formattedCitation":"\\super 1\\nosupersub{}","plainCitation":"1","noteIndex":0},"citationItems":[{"id":27,"uris":["http://zotero.org/users/14121098/items/CA6KQGXP"],"itemData":{"id":27,"type":"article-journal","container-title":"The American Journal of Human Genetics","DOI":"10.1016/j.ajhg.2024.02.015","ISSN":"0002-9297, 1537-6605","issue":"4","journalAbbreviation":"The American Journal of Human Genetics","language":"English","note":"publisher: Elsevier\nPMID: 38513668","page":"691-700","source":"www.cell.com","title":"Biobank-scale inference of multi-individual identity by descent and gene conversion","volume":"111","author":[{"family":"Browning","given":"Sharon R."},{"family":"Browning","given":"Brian L."}],"issued":{"date-parts":[["2024",4,4]]}}}],"schema":"https://github.com/citation-style-language/schema/raw/master/csl-citation.json"} </w:instrText>
+      </w:r>
+      <w:r>
+        <w:fldChar w:fldCharType="separate"/>
+      </w:r>
+      <w:r>
+        <w:rPr>
+          <w:rFonts w:ascii="Calibri" w:cs="Calibri"/>
+          <w:kern w:val="0"/>
+          <w:vertAlign w:val="superscript"/>
+        </w:rPr>
+        <w:t>1</w:t>
+      </w:r>
+      <w:r>
+        <w:fldChar w:fldCharType="end"/>
+      </w:r>
+    </w:p>
+    <w:p>
+      <w:r>
+        <w:t xml:space="preserve">From this simulation study, </w:t>
+      </w:r>
+      <w:r>
+        <w:t xml:space="preserve">the </w:t>
+      </w:r>
+      <w:r>
+        <w:t>actual</w:t>
+      </w:r>
+      <w:r>
+        <w:t xml:space="preserve"> proportion of detected tracts with an observed tract length</w:t>
+      </w:r>
+      <w:r>
+        <w:t xml:space="preserve"> </w:t>
+      </w:r>
+      <w:r>
+        <w:t xml:space="preserve">of </w:t>
+      </w:r>
+      <w:r>
+        <w:t>1 bp</w:t>
+      </w:r>
+      <w:r>
+        <w:t xml:space="preserve"> </w:t>
+      </w:r>
+      <w:r>
+        <w:t xml:space="preserve">(among detected tracts with an observed tract length less than or equal to 1,500 bp) </w:t>
+      </w:r>
+      <w:r>
+        <w:t xml:space="preserve">was 0.807. </w:t>
+      </w:r>
+      <w:r>
+        <w:t xml:space="preserve">However, </w:t>
+      </w:r>
+      <m:oMath>
+        <m:acc>
+          <m:accPr>
+            <m:ctrlPr>
+              <w:rPr>
+                <w:rFonts w:ascii="Cambria Math" w:hAnsi="Cambria Math"/>
+                <w:bCs/>
+              </w:rPr>
+            </m:ctrlPr>
+          </m:accPr>
+          <m:e>
+            <m:r>
+              <w:rPr>
+                <w:rFonts w:ascii="Cambria Math" w:hAnsi="Cambria Math"/>
+              </w:rPr>
+              <m:t>π</m:t>
+            </m:r>
+          </m:e>
+        </m:acc>
+        <m:d>
+          <m:dPr>
+            <m:ctrlPr>
+              <w:rPr>
+                <w:rFonts w:ascii="Cambria Math" w:hAnsi="Cambria Math"/>
+              </w:rPr>
+            </m:ctrlPr>
+          </m:dPr>
+          <m:e>
+            <m:r>
+              <w:rPr>
+                <w:rFonts w:ascii="Cambria Math" w:hAnsi="Cambria Math"/>
+              </w:rPr>
+              <m:t>L</m:t>
+            </m:r>
+            <m:r>
+              <m:rPr>
+                <m:sty m:val="p"/>
+              </m:rPr>
+              <w:rPr>
+                <w:rFonts w:ascii="Cambria Math" w:hAnsi="Cambria Math"/>
+              </w:rPr>
+              <m:t>=1</m:t>
+            </m:r>
+          </m:e>
+          <m:e>
+            <m:r>
+              <m:rPr>
+                <m:sty m:val="p"/>
+              </m:rPr>
+              <w:rPr>
+                <w:rFonts w:ascii="Cambria Math" w:hAnsi="Cambria Math"/>
+              </w:rPr>
+              <m:t>1≤</m:t>
+            </m:r>
+            <m:r>
+              <w:rPr>
+                <w:rFonts w:ascii="Cambria Math" w:hAnsi="Cambria Math"/>
+              </w:rPr>
+              <m:t>L</m:t>
+            </m:r>
+            <m:r>
+              <m:rPr>
+                <m:sty m:val="p"/>
+              </m:rPr>
+              <w:rPr>
+                <w:rFonts w:ascii="Cambria Math" w:hAnsi="Cambria Math"/>
+              </w:rPr>
+              <m:t>≤1500,</m:t>
+            </m:r>
+            <m:r>
+              <w:rPr>
+                <w:rFonts w:ascii="Cambria Math" w:hAnsi="Cambria Math"/>
+              </w:rPr>
+              <m:t>λ=1/300</m:t>
+            </m:r>
+          </m:e>
+        </m:d>
+        <m:r>
+          <m:rPr>
+            <m:sty m:val="p"/>
+          </m:rPr>
+          <w:rPr>
+            <w:rFonts w:ascii="Cambria Math" w:hAnsi="Cambria Math"/>
+          </w:rPr>
+          <m:t>=0.860</m:t>
+        </m:r>
+      </m:oMath>
+      <w:r>
+        <w:t>.</w:t>
+      </w:r>
+      <w:r>
+        <w:t xml:space="preserve"> </w:t>
+      </w:r>
+      <w:r>
+        <w:t xml:space="preserve">This indicates that our model is overestimating the </w:t>
+      </w:r>
+      <w:r>
+        <w:t xml:space="preserve">proportion of </w:t>
+      </w:r>
+      <w:r>
+        <w:t>detected tracts</w:t>
+      </w:r>
+      <w:r>
+        <w:t xml:space="preserve"> </w:t>
+      </w:r>
+      <w:r>
+        <w:t>with an observed tract length</w:t>
+      </w:r>
+      <w:r>
+        <w:t xml:space="preserve"> </w:t>
+      </w:r>
+      <w:r>
+        <w:t xml:space="preserve">of </w:t>
+      </w:r>
+      <w:r>
+        <w:t>1 bp</w:t>
+      </w:r>
+      <w:r>
+        <w:t xml:space="preserve"> in the coalescent simulation</w:t>
+      </w:r>
+      <w:r>
+        <w:t xml:space="preserve">. </w:t>
+      </w:r>
+    </w:p>
+    <w:p>
+      <w:r>
+        <w:t xml:space="preserve">We can similarly compare the </w:t>
+      </w:r>
+      <w:r>
+        <w:t xml:space="preserve">actual proportion of detected tracts with an observed tract length of 2 bp or longer </w:t>
+      </w:r>
+      <w:r>
+        <w:t>to</w:t>
+      </w:r>
+      <w:r>
+        <w:t xml:space="preserve"> the distribution </w:t>
       </w:r>
       <m:oMath>
         <m:r>
           <w:rPr>
             <w:rFonts w:ascii="Cambria Math" w:hAnsi="Cambria Math"/>
           </w:rPr>
-          <m:t>λ=1/300</m:t>
+          <m:t>P</m:t>
+        </m:r>
+        <m:d>
+          <m:dPr>
+            <m:ctrlPr>
+              <w:rPr>
+                <w:rFonts w:ascii="Cambria Math" w:hAnsi="Cambria Math"/>
+                <w:i/>
+              </w:rPr>
+            </m:ctrlPr>
+          </m:dPr>
+          <m:e>
+            <m:r>
+              <w:rPr>
+                <w:rFonts w:ascii="Cambria Math" w:hAnsi="Cambria Math"/>
+              </w:rPr>
+              <m:t>L</m:t>
+            </m:r>
+            <m:r>
+              <m:rPr>
+                <m:scr m:val="script"/>
+              </m:rPr>
+              <w:rPr>
+                <w:rFonts w:ascii="Cambria Math" w:hAnsi="Cambria Math"/>
+              </w:rPr>
+              <m:t>=l</m:t>
+            </m:r>
+          </m:e>
+          <m:e>
+            <m:r>
+              <w:rPr>
+                <w:rFonts w:ascii="Cambria Math" w:hAnsi="Cambria Math"/>
+              </w:rPr>
+              <m:t>2≤L≤1500,ϕ</m:t>
+            </m:r>
+          </m:e>
+        </m:d>
+      </m:oMath>
+      <w:r>
+        <w:t xml:space="preserve"> derived in the </w:t>
+      </w:r>
+      <w:r>
+        <w:t>main text</w:t>
+      </w:r>
+      <w:r>
+        <w:t xml:space="preserve">. For example, we can compare the actual proportion of detected tracts with an observed tract length of </w:t>
+      </w:r>
+      <w:r>
+        <w:t>3</w:t>
+      </w:r>
+      <w:r>
+        <w:t xml:space="preserve"> bp</w:t>
+      </w:r>
+      <w:r>
+        <w:t xml:space="preserve"> (among detected tracts with an observed tract length between 2 and 1,500 bp)</w:t>
+      </w:r>
+      <w:r>
+        <w:t xml:space="preserve"> to </w:t>
+      </w:r>
+      <m:oMath>
+        <m:r>
+          <w:rPr>
+            <w:rFonts w:ascii="Cambria Math" w:hAnsi="Cambria Math"/>
+          </w:rPr>
+          <m:t>P</m:t>
+        </m:r>
+        <m:d>
+          <m:dPr>
+            <m:ctrlPr>
+              <w:rPr>
+                <w:rFonts w:ascii="Cambria Math" w:hAnsi="Cambria Math"/>
+                <w:i/>
+              </w:rPr>
+            </m:ctrlPr>
+          </m:dPr>
+          <m:e>
+            <m:r>
+              <w:rPr>
+                <w:rFonts w:ascii="Cambria Math" w:hAnsi="Cambria Math"/>
+              </w:rPr>
+              <m:t>L=3</m:t>
+            </m:r>
+          </m:e>
+          <m:e>
+            <m:r>
+              <w:rPr>
+                <w:rFonts w:ascii="Cambria Math" w:hAnsi="Cambria Math"/>
+              </w:rPr>
+              <m:t>2≤L≤1500,ϕ=300</m:t>
+            </m:r>
+          </m:e>
+        </m:d>
+      </m:oMath>
+      <w:r>
+        <w:t xml:space="preserve">. To facilitate this comparison, we </w:t>
+      </w:r>
+      <w:r>
+        <w:t>denote</w:t>
+      </w:r>
+      <w:r>
+        <w:t xml:space="preserve"> the CDF of </w:t>
+      </w:r>
+      <m:oMath>
+        <m:r>
+          <w:rPr>
+            <w:rFonts w:ascii="Cambria Math" w:hAnsi="Cambria Math"/>
+          </w:rPr>
+          <m:t>L</m:t>
         </m:r>
       </m:oMath>
       <w:r>
-        <w:rPr>
-          <w:bCs/>
-        </w:rPr>
-        <w:t xml:space="preserve">. </w:t>
-      </w:r>
-    </w:p>
-    <w:p>
-      <w:r>
-        <w:t xml:space="preserve">We are also interested in comparing the remaining distribution of observed tract lengths (between 2 and 1500 bp) detected in the coalescent simulation to what we expect according to the model. This can be </w:t>
-      </w:r>
-      <w:r>
-        <w:lastRenderedPageBreak/>
-        <w:t>done by comparing</w:t>
-      </w:r>
-      <w:r>
-        <w:t xml:space="preserve"> the empirical CDF of observed tract lengths between 2 and 1500 bp to the corresponding model CDF</w:t>
-      </w:r>
-      <w:r>
-        <w:t xml:space="preserve">. </w:t>
-      </w:r>
-      <w:r>
-        <w:t xml:space="preserve">Denoting the model CDF as </w:t>
+        <w:t xml:space="preserve"> truncated between 2 and 1</w:t>
+      </w:r>
+      <w:r>
+        <w:t>,</w:t>
+      </w:r>
+      <w:r>
+        <w:t xml:space="preserve">500 bp as </w:t>
       </w:r>
       <m:oMath>
         <m:sSubSup>
@@ -3237,422 +4329,336 @@
             </m:r>
           </m:e>
         </m:d>
-      </m:oMath>
-      <w:r>
-        <w:t xml:space="preserve">, </w:t>
-      </w:r>
-    </w:p>
-    <w:p>
-      <w:pPr>
-        <w:rPr>
-          <w:rFonts w:ascii="Calibri" w:hAnsi="Calibri"/>
-        </w:rPr>
-      </w:pPr>
-      <m:oMathPara>
-        <m:oMath>
-          <m:sSubSup>
-            <m:sSubSupPr>
-              <m:ctrlPr>
-                <w:rPr>
-                  <w:rFonts w:ascii="Cambria Math" w:hAnsi="Cambria Math"/>
-                </w:rPr>
-              </m:ctrlPr>
-            </m:sSubSupPr>
-            <m:e>
-              <m:r>
-                <w:rPr>
-                  <w:rFonts w:ascii="Cambria Math" w:hAnsi="Cambria Math"/>
-                </w:rPr>
-                <m:t>F</m:t>
-              </m:r>
-            </m:e>
-            <m:sub>
-              <m:r>
-                <m:rPr>
-                  <m:sty m:val="p"/>
-                </m:rPr>
-                <w:rPr>
-                  <w:rFonts w:ascii="Cambria Math" w:hAnsi="Cambria Math"/>
-                </w:rPr>
-                <m:t>2</m:t>
-              </m:r>
-            </m:sub>
-            <m:sup>
-              <m:r>
-                <m:rPr>
-                  <m:sty m:val="p"/>
-                </m:rPr>
-                <w:rPr>
-                  <w:rFonts w:ascii="Cambria Math" w:hAnsi="Cambria Math"/>
-                </w:rPr>
-                <m:t>1500</m:t>
-              </m:r>
-            </m:sup>
-          </m:sSubSup>
-          <m:d>
-            <m:dPr>
-              <m:ctrlPr>
-                <w:rPr>
-                  <w:rFonts w:ascii="Cambria Math" w:hAnsi="Cambria Math"/>
-                </w:rPr>
-              </m:ctrlPr>
-            </m:dPr>
-            <m:e>
-              <m:r>
-                <m:rPr>
-                  <m:scr m:val="script"/>
-                  <m:sty m:val="p"/>
-                </m:rPr>
-                <w:rPr>
-                  <w:rFonts w:ascii="Cambria Math" w:hAnsi="Cambria Math"/>
-                </w:rPr>
-                <m:t>l|</m:t>
-              </m:r>
-              <m:r>
-                <w:rPr>
-                  <w:rFonts w:ascii="Cambria Math" w:hAnsi="Cambria Math"/>
-                </w:rPr>
-                <m:t>ϕ</m:t>
-              </m:r>
-            </m:e>
-          </m:d>
-          <m:r>
-            <m:rPr>
-              <m:sty m:val="p"/>
-            </m:rPr>
-            <w:rPr>
-              <w:rFonts w:ascii="Cambria Math" w:hAnsi="Cambria Math"/>
-            </w:rPr>
-            <m:t xml:space="preserve">= </m:t>
-          </m:r>
-          <m:nary>
-            <m:naryPr>
-              <m:chr m:val="∑"/>
-              <m:limLoc m:val="undOvr"/>
-              <m:ctrlPr>
-                <w:rPr>
-                  <w:rFonts w:ascii="Cambria Math" w:hAnsi="Cambria Math"/>
-                </w:rPr>
-              </m:ctrlPr>
-            </m:naryPr>
-            <m:sub>
-              <m:r>
-                <w:rPr>
-                  <w:rFonts w:ascii="Cambria Math" w:hAnsi="Cambria Math"/>
-                </w:rPr>
-                <m:t>k</m:t>
-              </m:r>
-              <m:r>
-                <m:rPr>
-                  <m:sty m:val="p"/>
-                </m:rPr>
-                <w:rPr>
-                  <w:rFonts w:ascii="Cambria Math" w:hAnsi="Cambria Math"/>
-                </w:rPr>
-                <m:t>=2</m:t>
-              </m:r>
-            </m:sub>
-            <m:sup>
-              <m:r>
-                <m:rPr>
-                  <m:scr m:val="script"/>
-                  <m:sty m:val="p"/>
-                </m:rPr>
-                <w:rPr>
-                  <w:rFonts w:ascii="Cambria Math" w:hAnsi="Cambria Math"/>
-                </w:rPr>
-                <m:t>l</m:t>
-              </m:r>
-            </m:sup>
-            <m:e>
-              <m:r>
-                <w:rPr>
-                  <w:rFonts w:ascii="Cambria Math" w:hAnsi="Cambria Math"/>
-                </w:rPr>
-                <m:t>P</m:t>
-              </m:r>
-              <m:d>
-                <m:dPr>
-                  <m:ctrlPr>
-                    <w:rPr>
-                      <w:rFonts w:ascii="Cambria Math" w:hAnsi="Cambria Math"/>
-                    </w:rPr>
-                  </m:ctrlPr>
-                </m:dPr>
-                <m:e>
-                  <m:r>
-                    <w:rPr>
-                      <w:rFonts w:ascii="Cambria Math" w:hAnsi="Cambria Math"/>
-                    </w:rPr>
-                    <m:t>L</m:t>
-                  </m:r>
-                  <m:r>
-                    <m:rPr>
-                      <m:sty m:val="p"/>
-                    </m:rPr>
-                    <w:rPr>
-                      <w:rFonts w:ascii="Cambria Math" w:hAnsi="Cambria Math"/>
-                    </w:rPr>
-                    <m:t>=</m:t>
-                  </m:r>
-                  <m:r>
-                    <w:rPr>
-                      <w:rFonts w:ascii="Cambria Math" w:hAnsi="Cambria Math"/>
-                    </w:rPr>
-                    <m:t>k</m:t>
-                  </m:r>
-                </m:e>
-                <m:e>
-                  <m:r>
-                    <m:rPr>
-                      <m:sty m:val="p"/>
-                    </m:rPr>
-                    <w:rPr>
-                      <w:rFonts w:ascii="Cambria Math" w:hAnsi="Cambria Math"/>
-                    </w:rPr>
-                    <m:t>2≤</m:t>
-                  </m:r>
-                  <m:r>
-                    <w:rPr>
-                      <w:rFonts w:ascii="Cambria Math" w:hAnsi="Cambria Math"/>
-                    </w:rPr>
-                    <m:t>L</m:t>
-                  </m:r>
-                  <m:r>
-                    <m:rPr>
-                      <m:sty m:val="p"/>
-                    </m:rPr>
-                    <w:rPr>
-                      <w:rFonts w:ascii="Cambria Math" w:hAnsi="Cambria Math"/>
-                    </w:rPr>
-                    <m:t>≤1500,</m:t>
-                  </m:r>
-                  <m:r>
-                    <w:rPr>
-                      <w:rFonts w:ascii="Cambria Math" w:hAnsi="Cambria Math"/>
-                    </w:rPr>
-                    <m:t>ϕ</m:t>
-                  </m:r>
-                </m:e>
-              </m:d>
-            </m:e>
-          </m:nary>
-          <m:r>
-            <m:rPr>
-              <m:sty m:val="p"/>
-            </m:rPr>
-            <w:rPr>
-              <w:rFonts w:ascii="Cambria Math" w:hAnsi="Cambria Math"/>
-            </w:rPr>
-            <m:t>.</m:t>
-          </m:r>
-        </m:oMath>
-      </m:oMathPara>
-    </w:p>
-    <w:p/>
-    <w:p>
-      <w:r>
-        <w:t xml:space="preserve">Our model may not fit well to the observed tract lengths detected in the coalescent simulation due to a multitude of reasons. One potential cause for this is that our model does not adjust for linkage disequilibrium (LD), even though this is present in the coalescent simulation. Recall that the distribution of observed tract lengths in our model only depends on the population level heterozygosity rate of markers. However, LD will change the distribution of heterozygous markers within individuals, which </w:t>
-      </w:r>
-      <w:r>
-        <w:t>will likely</w:t>
-      </w:r>
-      <w:r>
-        <w:t xml:space="preserve"> affect the distribution of observed tract lengths in the coalescent simulation. </w:t>
-      </w:r>
-    </w:p>
-    <w:p>
-      <w:r>
-        <w:t>Another potential reason for a poor</w:t>
-      </w:r>
-      <w:r>
-        <w:t xml:space="preserve"> model</w:t>
-      </w:r>
-      <w:r>
-        <w:t xml:space="preserve"> fit is due to </w:t>
-      </w:r>
-      <w:r>
-        <w:t>detection</w:t>
-      </w:r>
-      <w:r>
-        <w:t xml:space="preserve"> bias in the observed tract lengths. Observed tracts may be detected at different rates using the multi-individual IBD method,</w:t>
-      </w:r>
-      <w:r>
-        <w:fldChar w:fldCharType="begin"/>
-      </w:r>
-      <w:r>
-        <w:instrText xml:space="preserve"> ADDIN ZOTERO_ITEM CSL_CITATION {"citationID":"zJFA7snd","properties":{"formattedCitation":"\\super 1\\nosupersub{}","plainCitation":"1","noteIndex":0},"citationItems":[{"id":27,"uris":["http://zotero.org/users/14121098/items/CA6KQGXP"],"itemData":{"id":27,"type":"article-journal","container-title":"The American Journal of Human Genetics","DOI":"10.1016/j.ajhg.2024.02.015","ISSN":"0002-9297, 1537-6605","issue":"4","journalAbbreviation":"The American Journal of Human Genetics","language":"English","note":"publisher: Elsevier\nPMID: 38513668","page":"691-700","source":"www.cell.com","title":"Biobank-scale inference of multi-individual identity by descent and gene conversion","volume":"111","author":[{"family":"Browning","given":"Sharon R."},{"family":"Browning","given":"Brian L."}],"issued":{"date-parts":[["2024",4,4]]}}}],"schema":"https://github.com/citation-style-language/schema/raw/master/csl-citation.json"} </w:instrText>
-      </w:r>
-      <w:r>
-        <w:fldChar w:fldCharType="separate"/>
-      </w:r>
-      <w:r>
-        <w:rPr>
-          <w:rFonts w:ascii="Calibri" w:cs="Calibri"/>
-          <w:kern w:val="0"/>
-          <w:vertAlign w:val="superscript"/>
-        </w:rPr>
-        <w:t>1</w:t>
-      </w:r>
-      <w:r>
-        <w:fldChar w:fldCharType="end"/>
-      </w:r>
-      <w:r>
-        <w:t xml:space="preserve"> depending on th</w:t>
-      </w:r>
-      <w:r>
-        <w:t>eir lengths</w:t>
-      </w:r>
-      <w:r>
-        <w:t xml:space="preserve"> (e.g. singleton observed tracts may be detected at a different rate compared to longer observed tract lengths)</w:t>
-      </w:r>
-      <w:r>
-        <w:t>. This will affect the empirical distribution of observed tract lengths in the coalescent simulation.</w:t>
-      </w:r>
-    </w:p>
-    <w:p>
-      <w:pPr>
-        <w:rPr>
-          <w:bCs/>
-        </w:rPr>
-      </w:pPr>
-      <w:r>
-        <w:t xml:space="preserve">To explore these potential causes for the model fitting poorly to the observed tract lengths detected in the coalescent simulation, we </w:t>
-      </w:r>
-      <w:r>
-        <w:t>run</w:t>
-      </w:r>
-      <w:r>
-        <w:t xml:space="preserve"> two other simulation studies</w:t>
-      </w:r>
-      <w:r>
-        <w:t xml:space="preserve">, described in the sections, </w:t>
-      </w:r>
-      <w:r>
-        <w:t>“Simulating observed tract lengths from chromosome 1 without accounting for linkage disequilibrium” and</w:t>
-      </w:r>
-      <w:r>
-        <w:rPr>
-          <w:b/>
-        </w:rPr>
-        <w:t xml:space="preserve"> </w:t>
-      </w:r>
-      <w:r>
-        <w:rPr>
-          <w:bCs/>
-        </w:rPr>
-        <w:t>“</w:t>
-      </w:r>
-      <w:r>
-        <w:rPr>
-          <w:bCs/>
-        </w:rPr>
-        <w:t xml:space="preserve">Simulating observed tract lengths </w:t>
-      </w:r>
-      <w:r>
-        <w:rPr>
-          <w:bCs/>
-        </w:rPr>
-        <w:t>from</w:t>
-      </w:r>
-      <w:r>
-        <w:rPr>
-          <w:bCs/>
-        </w:rPr>
-        <w:t xml:space="preserve"> individuals </w:t>
-      </w:r>
-      <w:r>
-        <w:rPr>
-          <w:bCs/>
-        </w:rPr>
-        <w:t>in</w:t>
-      </w:r>
-      <w:r>
-        <w:rPr>
-          <w:bCs/>
-        </w:rPr>
-        <w:t xml:space="preserve"> the coalescent simulation</w:t>
-      </w:r>
-      <w:r>
-        <w:rPr>
-          <w:bCs/>
-        </w:rPr>
-        <w:t>.” We</w:t>
-      </w:r>
-      <w:r>
-        <w:rPr>
-          <w:bCs/>
-        </w:rPr>
-        <w:t xml:space="preserve"> analyze the observed tract lengths generated from these two simulation studies to assess potential reasons for why the model may not fit well to the observed tract lengths detected from the coalescent simulation.</w:t>
-      </w:r>
-    </w:p>
-    <w:p>
-      <w:pPr>
-        <w:pStyle w:val="Heading2"/>
-      </w:pPr>
-      <w:r>
-        <w:lastRenderedPageBreak/>
-        <w:t xml:space="preserve">Simulating observed tract lengths </w:t>
-      </w:r>
-      <w:r>
-        <w:t>from chromosome 1 without accounting for linkage disequilibrium</w:t>
-      </w:r>
-    </w:p>
-    <w:p>
-      <w:r>
-        <w:t xml:space="preserve">In this simulation study, we simulate </w:t>
-      </w:r>
-      <m:oMath>
-        <m:sSup>
-          <m:sSupPr>
+        <m:r>
+          <w:rPr>
+            <w:rFonts w:ascii="Cambria Math" w:hAnsi="Cambria Math"/>
+          </w:rPr>
+          <m:t xml:space="preserve">= </m:t>
+        </m:r>
+        <m:nary>
+          <m:naryPr>
+            <m:chr m:val="∑"/>
+            <m:limLoc m:val="undOvr"/>
             <m:ctrlPr>
               <w:rPr>
                 <w:rFonts w:ascii="Cambria Math" w:hAnsi="Cambria Math"/>
-                <w:i/>
               </w:rPr>
             </m:ctrlPr>
-          </m:sSupPr>
+          </m:naryPr>
+          <m:sub>
+            <m:r>
+              <w:rPr>
+                <w:rFonts w:ascii="Cambria Math" w:hAnsi="Cambria Math"/>
+              </w:rPr>
+              <m:t>k</m:t>
+            </m:r>
+            <m:r>
+              <m:rPr>
+                <m:sty m:val="p"/>
+              </m:rPr>
+              <w:rPr>
+                <w:rFonts w:ascii="Cambria Math" w:hAnsi="Cambria Math"/>
+              </w:rPr>
+              <m:t>=2</m:t>
+            </m:r>
+          </m:sub>
+          <m:sup>
+            <m:r>
+              <m:rPr>
+                <m:scr m:val="script"/>
+                <m:sty m:val="p"/>
+              </m:rPr>
+              <w:rPr>
+                <w:rFonts w:ascii="Cambria Math" w:hAnsi="Cambria Math"/>
+              </w:rPr>
+              <m:t>l</m:t>
+            </m:r>
+          </m:sup>
           <m:e>
             <m:r>
               <w:rPr>
                 <w:rFonts w:ascii="Cambria Math" w:hAnsi="Cambria Math"/>
               </w:rPr>
-              <m:t>10</m:t>
+              <m:t>P</m:t>
             </m:r>
+            <m:d>
+              <m:dPr>
+                <m:ctrlPr>
+                  <w:rPr>
+                    <w:rFonts w:ascii="Cambria Math" w:hAnsi="Cambria Math"/>
+                  </w:rPr>
+                </m:ctrlPr>
+              </m:dPr>
+              <m:e>
+                <m:r>
+                  <w:rPr>
+                    <w:rFonts w:ascii="Cambria Math" w:hAnsi="Cambria Math"/>
+                  </w:rPr>
+                  <m:t>L</m:t>
+                </m:r>
+                <m:r>
+                  <m:rPr>
+                    <m:sty m:val="p"/>
+                  </m:rPr>
+                  <w:rPr>
+                    <w:rFonts w:ascii="Cambria Math" w:hAnsi="Cambria Math"/>
+                  </w:rPr>
+                  <m:t>=</m:t>
+                </m:r>
+                <m:r>
+                  <w:rPr>
+                    <w:rFonts w:ascii="Cambria Math" w:hAnsi="Cambria Math"/>
+                  </w:rPr>
+                  <m:t>k</m:t>
+                </m:r>
+              </m:e>
+              <m:e>
+                <m:r>
+                  <m:rPr>
+                    <m:sty m:val="p"/>
+                  </m:rPr>
+                  <w:rPr>
+                    <w:rFonts w:ascii="Cambria Math" w:hAnsi="Cambria Math"/>
+                  </w:rPr>
+                  <m:t>2≤</m:t>
+                </m:r>
+                <m:r>
+                  <w:rPr>
+                    <w:rFonts w:ascii="Cambria Math" w:hAnsi="Cambria Math"/>
+                  </w:rPr>
+                  <m:t>L</m:t>
+                </m:r>
+                <m:r>
+                  <m:rPr>
+                    <m:sty m:val="p"/>
+                  </m:rPr>
+                  <w:rPr>
+                    <w:rFonts w:ascii="Cambria Math" w:hAnsi="Cambria Math"/>
+                  </w:rPr>
+                  <m:t>≤1500,</m:t>
+                </m:r>
+                <m:r>
+                  <w:rPr>
+                    <w:rFonts w:ascii="Cambria Math" w:hAnsi="Cambria Math"/>
+                  </w:rPr>
+                  <m:t>ϕ</m:t>
+                </m:r>
+              </m:e>
+            </m:d>
           </m:e>
-          <m:sup>
-            <m:r>
-              <w:rPr>
-                <w:rFonts w:ascii="Cambria Math" w:hAnsi="Cambria Math"/>
-              </w:rPr>
-              <m:t>5</m:t>
-            </m:r>
-          </m:sup>
-        </m:sSup>
+        </m:nary>
       </m:oMath>
       <w:r>
+        <w:t>. In Figure S3, we plot this and the empirical CDF of observed tract lengths</w:t>
+      </w:r>
+      <w:r>
+        <w:t>, truncated</w:t>
+      </w:r>
+      <w:r>
+        <w:t xml:space="preserve"> between 2 and 1</w:t>
+      </w:r>
+      <w:r>
+        <w:t>,</w:t>
+      </w:r>
+      <w:r>
+        <w:t>500 bp</w:t>
+      </w:r>
+      <w:r>
+        <w:t xml:space="preserve">, </w:t>
+      </w:r>
+      <w:r>
+        <w:t>found</w:t>
+      </w:r>
+      <w:r>
+        <w:t xml:space="preserve"> in the coalescent simulation. </w:t>
+      </w:r>
+      <w:r>
+        <w:t xml:space="preserve">We see from Figure S3 that our </w:t>
+      </w:r>
+      <w:r>
+        <w:t xml:space="preserve">truncated distribution of </w:t>
+      </w:r>
+      <m:oMath>
+        <m:r>
+          <w:rPr>
+            <w:rFonts w:ascii="Cambria Math" w:hAnsi="Cambria Math"/>
+          </w:rPr>
+          <m:t>L</m:t>
+        </m:r>
+      </m:oMath>
+      <w:r>
+        <w:t xml:space="preserve"> fits well to </w:t>
+      </w:r>
+      <w:r>
+        <w:t>the actual proportion of observed tract lengths between 2 and 1</w:t>
+      </w:r>
+      <w:r>
+        <w:t>,</w:t>
+      </w:r>
+      <w:r>
+        <w:t>500 bp.</w:t>
+      </w:r>
+    </w:p>
+    <w:p>
+      <w:r>
+        <w:lastRenderedPageBreak/>
+        <w:t xml:space="preserve">We want to figure out why </w:t>
+      </w:r>
+      <w:r>
+        <w:t>our model</w:t>
+      </w:r>
+      <w:r>
+        <w:t xml:space="preserve"> is not fitting well to the actual proportion of detected tracts with an observed tract length</w:t>
+      </w:r>
+      <w:r>
         <w:t xml:space="preserve"> </w:t>
       </w:r>
       <w:r>
+        <w:t xml:space="preserve">of </w:t>
+      </w:r>
+      <w:r>
+        <w:t>1 bp</w:t>
+      </w:r>
+      <w:r>
+        <w:t xml:space="preserve"> in the coalescent simulation</w:t>
+      </w:r>
+      <w:r>
+        <w:t>.</w:t>
+      </w:r>
+      <w:r>
+        <w:t xml:space="preserve"> We think this is likely </w:t>
+      </w:r>
+      <w:r>
+        <w:t xml:space="preserve">because </w:t>
+      </w:r>
+      <w:r>
+        <w:t>our model does not account for linkage disequilibrium, even though linkage disequilibrium is present in the simulated regions.</w:t>
+      </w:r>
+    </w:p>
+    <w:p>
+      <w:r>
+        <w:t xml:space="preserve">Our model assumes that all positions within a gene conversion tract have the same probability of allele conversion. </w:t>
+      </w:r>
+      <w:r>
+        <w:t>This means that a</w:t>
+      </w:r>
+      <w:r>
+        <w:t>n</w:t>
+      </w:r>
+      <w:r>
+        <w:t xml:space="preserve"> allele conversion occurring at one position does not make it more or less likely that an allele conversion will occur at another nearby position within the same gene conversion tract. </w:t>
+      </w:r>
+      <w:r>
+        <w:t xml:space="preserve">This assumption is used to derive the marginal distribution of </w:t>
+      </w:r>
+      <m:oMath>
+        <m:r>
+          <w:rPr>
+            <w:rFonts w:ascii="Cambria Math" w:hAnsi="Cambria Math"/>
+          </w:rPr>
+          <m:t>L</m:t>
+        </m:r>
+      </m:oMath>
+      <w:r>
+        <w:t xml:space="preserve"> in the main text. However, </w:t>
+      </w:r>
+      <w:r>
+        <w:t xml:space="preserve">in this coalescent simulation and in real populations, </w:t>
+      </w:r>
+      <w:r>
+        <w:t xml:space="preserve">linkage disequilibrium can cause </w:t>
+      </w:r>
+      <w:r>
+        <w:t xml:space="preserve">heterozygosity </w:t>
+      </w:r>
+      <w:r>
+        <w:t>to be</w:t>
+      </w:r>
+      <w:r>
+        <w:t xml:space="preserve"> correlated between nearby positions</w:t>
+      </w:r>
+      <w:r>
+        <w:t>,</w:t>
+      </w:r>
+      <w:r>
+        <w:t xml:space="preserve"> </w:t>
+      </w:r>
+      <w:r>
+        <w:t>leading to</w:t>
+      </w:r>
+      <w:r>
+        <w:t xml:space="preserve"> </w:t>
+      </w:r>
+      <w:r>
+        <w:t xml:space="preserve">allele conversions occurring together at </w:t>
+      </w:r>
+      <w:r>
+        <w:t>nearby positions</w:t>
+      </w:r>
+      <w:r>
+        <w:t xml:space="preserve"> more frequently than if these positions were independent from </w:t>
+      </w:r>
+      <w:r>
+        <w:t>one</w:t>
+      </w:r>
+      <w:r>
+        <w:t xml:space="preserve"> </w:t>
+      </w:r>
+      <w:r>
+        <w:t>another</w:t>
+      </w:r>
+      <w:r>
+        <w:t xml:space="preserve">. </w:t>
+      </w:r>
+      <w:r>
+        <w:t>This may explain why the</w:t>
+      </w:r>
+      <w:r>
+        <w:t xml:space="preserve"> actual</w:t>
+      </w:r>
+      <w:r>
+        <w:t xml:space="preserve"> proportion of detected tracts with an observed tract length of 1 bp </w:t>
+      </w:r>
+      <w:r>
+        <w:t xml:space="preserve">in the coalescent simulation </w:t>
+      </w:r>
+      <w:r>
+        <w:t xml:space="preserve">is smaller than what the model predicts. </w:t>
+      </w:r>
+    </w:p>
+    <w:p>
+      <w:r>
+        <w:t xml:space="preserve">To test whether linkage disequilibrium is causing </w:t>
+      </w:r>
+      <w:r>
+        <w:t>a smaller proportion of</w:t>
+      </w:r>
+      <w:r>
+        <w:t xml:space="preserve"> detected</w:t>
+      </w:r>
+      <w:r>
+        <w:t xml:space="preserve"> tracts to have an observed tract length of 1 bp </w:t>
+      </w:r>
+      <w:r>
+        <w:t xml:space="preserve">compared to what the model predicts, </w:t>
+      </w:r>
+      <w:r>
+        <w:t xml:space="preserve">we </w:t>
+      </w:r>
+      <w:r>
+        <w:t xml:space="preserve">simulate </w:t>
+      </w:r>
+      <w:r>
         <w:t>observed tract lengths</w:t>
       </w:r>
       <w:r>
-        <w:t xml:space="preserve">, </w:t>
-      </w:r>
-      <w:r>
-        <w:t xml:space="preserve">only using the </w:t>
-      </w:r>
-      <w:r>
-        <w:t xml:space="preserve">population </w:t>
-      </w:r>
-      <w:r>
-        <w:t xml:space="preserve">heterozygosity </w:t>
-      </w:r>
-      <w:r>
-        <w:t>rate of markers on chromosome 1 from the UK Biobank whole autosome data.</w:t>
-      </w:r>
-      <w:r>
-        <w:t xml:space="preserve"> We simulate these observed tract lengths using the following steps:</w:t>
+        <w:t xml:space="preserve"> </w:t>
+      </w:r>
+      <w:r>
+        <w:t>in a setting without</w:t>
+      </w:r>
+      <w:r>
+        <w:t xml:space="preserve"> linkage disequilibrium. For this simulation, we use the population heterozygosity rate of markers on chromosome 1 from the UK Biobank whole autosome data. We use the following steps to simulate observed tract lengths:</w:t>
       </w:r>
     </w:p>
     <w:p>
@@ -3871,13 +4877,13 @@
         </w:numPr>
       </w:pPr>
       <w:r>
+        <w:lastRenderedPageBreak/>
         <w:t>For each gene conversion tract, we obtain the observed tract length of the gene conversion tract by taking the length spanning the furthest allele converted positions.</w:t>
       </w:r>
     </w:p>
     <w:p>
-      <w:commentRangeStart w:id="1"/>
-      <w:r>
-        <w:t xml:space="preserve">We excluded variants with MAF less than 5% when detecting allele conversions in the UK Biobank whole autosome data. For this simulation, we also set </w:t>
+      <w:r>
+        <w:t xml:space="preserve">In step 2, we set </w:t>
       </w:r>
       <m:oMath>
         <m:sSub>
@@ -3914,7 +4920,16 @@
         </m:r>
       </m:oMath>
       <w:r>
-        <w:t xml:space="preserve"> if the MAF is less than 5% at position </w:t>
+        <w:t xml:space="preserve"> if the minor allele frequency </w:t>
+      </w:r>
+      <w:r>
+        <w:t>is</w:t>
+      </w:r>
+      <w:r>
+        <w:t xml:space="preserve"> less than 5%</w:t>
+      </w:r>
+      <w:r>
+        <w:t xml:space="preserve"> at position </w:t>
       </w:r>
       <m:oMath>
         <m:r>
@@ -3925,472 +4940,13 @@
         </m:r>
       </m:oMath>
       <w:r>
-        <w:t xml:space="preserve"> to prevent detecting allele conversions at these markers. </w:t>
-      </w:r>
-      <w:commentRangeEnd w:id="1"/>
-      <w:r>
-        <w:rPr>
-          <w:rStyle w:val="CommentReference"/>
-        </w:rPr>
-        <w:commentReference w:id="1"/>
-      </w:r>
-    </w:p>
-    <w:p>
-      <w:pPr>
-        <w:pStyle w:val="Heading1"/>
-      </w:pPr>
-      <w:r>
-        <w:t>Supplementary results</w:t>
-      </w:r>
-    </w:p>
-    <w:p>
-      <w:pPr>
-        <w:pStyle w:val="Heading2"/>
-      </w:pPr>
-      <w:r>
-        <w:t>Assessing model fit on the simulated data</w:t>
-      </w:r>
-    </w:p>
-    <w:p>
-      <w:r>
-        <w:t>We first assess model fit on the observed tract lengths</w:t>
-      </w:r>
-      <w:r>
-        <w:t xml:space="preserve"> detected</w:t>
-      </w:r>
-      <w:r>
-        <w:t xml:space="preserve"> from the </w:t>
-      </w:r>
-      <w:r>
-        <w:t xml:space="preserve">coalescent </w:t>
-      </w:r>
-      <w:r>
-        <w:t>simulation</w:t>
-      </w:r>
-      <w:r>
-        <w:t xml:space="preserve">. </w:t>
-      </w:r>
-      <w:r>
-        <w:t xml:space="preserve">We remove all observed tract lengths greater than 1500 bp and compare the proportion of remaining observed tracts that are 1 bp to the estimated proportion according to the model, denoted </w:t>
-      </w:r>
-      <m:oMath>
-        <m:acc>
-          <m:accPr>
-            <m:ctrlPr>
-              <w:rPr>
-                <w:rFonts w:ascii="Cambria Math" w:hAnsi="Cambria Math"/>
-                <w:bCs/>
-                <w:i/>
-              </w:rPr>
-            </m:ctrlPr>
-          </m:accPr>
-          <m:e>
-            <m:r>
-              <w:rPr>
-                <w:rFonts w:ascii="Cambria Math" w:hAnsi="Cambria Math"/>
-              </w:rPr>
-              <m:t>π</m:t>
-            </m:r>
-          </m:e>
-        </m:acc>
-        <m:r>
-          <w:rPr>
-            <w:rFonts w:ascii="Cambria Math" w:hAnsi="Cambria Math"/>
-          </w:rPr>
-          <m:t>(L=1|1≤L≤1500,ϕ=300).</m:t>
-        </m:r>
-      </m:oMath>
-      <w:r>
-        <w:rPr>
-          <w:bCs/>
-        </w:rPr>
-        <w:t xml:space="preserve"> The proportion of observed tract lengths that </w:t>
-      </w:r>
-      <w:r>
-        <w:rPr>
-          <w:bCs/>
-        </w:rPr>
-        <w:t>were</w:t>
-      </w:r>
-      <w:r>
-        <w:rPr>
-          <w:bCs/>
-        </w:rPr>
-        <w:t xml:space="preserve"> 1 bp was 0.807, </w:t>
-      </w:r>
-      <w:r>
-        <w:rPr>
-          <w:bCs/>
-        </w:rPr>
-        <w:lastRenderedPageBreak/>
-        <w:t>whereas</w:t>
-      </w:r>
-      <m:oMath>
-        <m:r>
-          <w:rPr>
-            <w:rFonts w:ascii="Cambria Math" w:hAnsi="Cambria Math"/>
-          </w:rPr>
-          <m:t xml:space="preserve"> </m:t>
-        </m:r>
-        <m:acc>
-          <m:accPr>
-            <m:ctrlPr>
-              <w:rPr>
-                <w:rFonts w:ascii="Cambria Math" w:hAnsi="Cambria Math"/>
-                <w:bCs/>
-                <w:i/>
-              </w:rPr>
-            </m:ctrlPr>
-          </m:accPr>
-          <m:e>
-            <m:r>
-              <w:rPr>
-                <w:rFonts w:ascii="Cambria Math" w:hAnsi="Cambria Math"/>
-              </w:rPr>
-              <m:t>π</m:t>
-            </m:r>
-          </m:e>
-        </m:acc>
-        <m:d>
-          <m:dPr>
-            <m:ctrlPr>
-              <w:rPr>
-                <w:rFonts w:ascii="Cambria Math" w:hAnsi="Cambria Math"/>
-                <w:i/>
-              </w:rPr>
-            </m:ctrlPr>
-          </m:dPr>
-          <m:e>
-            <m:r>
-              <w:rPr>
-                <w:rFonts w:ascii="Cambria Math" w:hAnsi="Cambria Math"/>
-              </w:rPr>
-              <m:t>L=1</m:t>
-            </m:r>
-          </m:e>
-          <m:e>
-            <m:r>
-              <w:rPr>
-                <w:rFonts w:ascii="Cambria Math" w:hAnsi="Cambria Math"/>
-              </w:rPr>
-              <m:t>1≤L≤1500,ϕ=300</m:t>
-            </m:r>
-          </m:e>
-        </m:d>
-        <m:r>
-          <w:rPr>
-            <w:rFonts w:ascii="Cambria Math" w:hAnsi="Cambria Math"/>
-          </w:rPr>
-          <m:t>=0.860</m:t>
-        </m:r>
-      </m:oMath>
-      <w:r>
-        <w:rPr>
-          <w:bCs/>
-        </w:rPr>
-        <w:t>. This indicates that the model overestimates the proportion of observed tract lengths that are 1 bp long.</w:t>
-      </w:r>
-    </w:p>
-    <w:p>
-      <w:r>
-        <w:t xml:space="preserve">Next, we plot the empirical CDF of observed tract lengths between 2 and 1500 bp detected from the </w:t>
-      </w:r>
-      <w:r>
-        <w:t>coalescent simulation,</w:t>
-      </w:r>
-      <w:r>
-        <w:t xml:space="preserve"> along with the corresponding model CDF, denoted </w:t>
-      </w:r>
-      <m:oMath>
-        <m:sSubSup>
-          <m:sSubSupPr>
-            <m:ctrlPr>
-              <w:rPr>
-                <w:rFonts w:ascii="Cambria Math" w:hAnsi="Cambria Math"/>
-                <w:i/>
-              </w:rPr>
-            </m:ctrlPr>
-          </m:sSubSupPr>
-          <m:e>
-            <m:r>
-              <w:rPr>
-                <w:rFonts w:ascii="Cambria Math" w:hAnsi="Cambria Math"/>
-              </w:rPr>
-              <m:t>F</m:t>
-            </m:r>
-          </m:e>
-          <m:sub>
-            <m:r>
-              <w:rPr>
-                <w:rFonts w:ascii="Cambria Math" w:hAnsi="Cambria Math"/>
-              </w:rPr>
-              <m:t>2</m:t>
-            </m:r>
-          </m:sub>
-          <m:sup>
-            <m:r>
-              <w:rPr>
-                <w:rFonts w:ascii="Cambria Math" w:hAnsi="Cambria Math"/>
-              </w:rPr>
-              <m:t>1500</m:t>
-            </m:r>
-          </m:sup>
-        </m:sSubSup>
-        <m:d>
-          <m:dPr>
-            <m:ctrlPr>
-              <w:rPr>
-                <w:rFonts w:ascii="Cambria Math" w:hAnsi="Cambria Math"/>
-                <w:i/>
-              </w:rPr>
-            </m:ctrlPr>
-          </m:dPr>
-          <m:e>
-            <m:r>
-              <m:rPr>
-                <m:scr m:val="script"/>
-              </m:rPr>
-              <w:rPr>
-                <w:rFonts w:ascii="Cambria Math" w:hAnsi="Cambria Math"/>
-              </w:rPr>
-              <m:t>l|</m:t>
-            </m:r>
-            <m:r>
-              <w:rPr>
-                <w:rFonts w:ascii="Cambria Math" w:hAnsi="Cambria Math"/>
-              </w:rPr>
-              <m:t>ϕ=300</m:t>
-            </m:r>
-          </m:e>
-        </m:d>
-      </m:oMath>
-      <w:r>
-        <w:t xml:space="preserve">, in Figure 2. </w:t>
-      </w:r>
-    </w:p>
-    <w:p>
-      <w:r>
-        <w:rPr>
-          <w:noProof/>
-        </w:rPr>
-        <w:drawing>
-          <wp:inline distT="0" distB="0" distL="0" distR="0" wp14:anchorId="5329DA4B" wp14:editId="149BB6A3">
-            <wp:extent cx="5943600" cy="2971800"/>
-            <wp:effectExtent l="0" t="0" r="0" b="0"/>
-            <wp:docPr id="1593035027" name="Picture 1" descr="A graph with a red line&#10;&#10;Description automatically generated"/>
-            <wp:cNvGraphicFramePr>
-              <a:graphicFrameLocks xmlns:a="http://schemas.openxmlformats.org/drawingml/2006/main" noChangeAspect="1"/>
-            </wp:cNvGraphicFramePr>
-            <a:graphic xmlns:a="http://schemas.openxmlformats.org/drawingml/2006/main">
-              <a:graphicData uri="http://schemas.openxmlformats.org/drawingml/2006/picture">
-                <pic:pic xmlns:pic="http://schemas.openxmlformats.org/drawingml/2006/picture">
-                  <pic:nvPicPr>
-                    <pic:cNvPr id="1593035027" name="Picture 1" descr="A graph with a red line&#10;&#10;Description automatically generated"/>
-                    <pic:cNvPicPr/>
-                  </pic:nvPicPr>
-                  <pic:blipFill>
-                    <a:blip r:embed="rId14" cstate="print">
-                      <a:extLst>
-                        <a:ext uri="{28A0092B-C50C-407E-A947-70E740481C1C}">
-                          <a14:useLocalDpi xmlns:a14="http://schemas.microsoft.com/office/drawing/2010/main" val="0"/>
-                        </a:ext>
-                      </a:extLst>
-                    </a:blip>
-                    <a:stretch>
-                      <a:fillRect/>
-                    </a:stretch>
-                  </pic:blipFill>
-                  <pic:spPr>
-                    <a:xfrm>
-                      <a:off x="0" y="0"/>
-                      <a:ext cx="5943600" cy="2971800"/>
-                    </a:xfrm>
-                    <a:prstGeom prst="rect">
-                      <a:avLst/>
-                    </a:prstGeom>
-                  </pic:spPr>
-                </pic:pic>
-              </a:graphicData>
-            </a:graphic>
-          </wp:inline>
-        </w:drawing>
-      </w:r>
-    </w:p>
-    <w:p>
-      <w:pPr>
-        <w:rPr>
-          <w:iCs/>
-        </w:rPr>
-      </w:pPr>
-      <w:r>
-        <w:rPr>
-          <w:b/>
-          <w:bCs/>
-        </w:rPr>
-        <w:t>Figure 2.</w:t>
-      </w:r>
-      <w:r>
-        <w:rPr>
-          <w:b/>
-          <w:bCs/>
-          <w:iCs/>
-        </w:rPr>
-        <w:t xml:space="preserve"> Expected vs. empirical CDF </w:t>
-      </w:r>
-      <w:r>
-        <w:rPr>
-          <w:rFonts w:cs="Times New Roman"/>
-          <w:b/>
-          <w:bCs/>
-        </w:rPr>
-        <w:t xml:space="preserve">from the </w:t>
-      </w:r>
-      <w:r>
-        <w:rPr>
-          <w:rFonts w:cs="Times New Roman"/>
-          <w:b/>
-          <w:bCs/>
-        </w:rPr>
-        <w:t>coalescent simulation</w:t>
-      </w:r>
-      <w:r>
-        <w:rPr>
-          <w:b/>
-          <w:bCs/>
-          <w:iCs/>
-        </w:rPr>
-        <w:t xml:space="preserve">. </w:t>
-      </w:r>
-      <w:r>
-        <w:rPr>
-          <w:iCs/>
-        </w:rPr>
-        <w:t xml:space="preserve">We plot the model CDF (in grey) and the empirical CDF of observed tract lengths between 2 and 1500 bp detected in the </w:t>
-      </w:r>
-      <w:r>
-        <w:rPr>
-          <w:iCs/>
-        </w:rPr>
-        <w:t xml:space="preserve">coalescent simulation </w:t>
-      </w:r>
-      <w:r>
-        <w:rPr>
-          <w:iCs/>
-        </w:rPr>
-        <w:t>(in red).</w:t>
-      </w:r>
-    </w:p>
-    <w:p>
-      <w:pPr>
-        <w:rPr>
-          <w:iCs/>
-        </w:rPr>
-      </w:pPr>
-      <w:r>
-        <w:rPr>
-          <w:iCs/>
-        </w:rPr>
-        <w:t xml:space="preserve">From Figure 2, we see that the model is a good fit to the empirical proportions of observed tract lengths between 2 and 1500 bp. In practice, when estimating the mean gene conversion tract length </w:t>
-      </w:r>
-      <m:oMath>
-        <m:r>
-          <w:rPr>
-            <w:rFonts w:ascii="Cambria Math" w:hAnsi="Cambria Math"/>
-          </w:rPr>
-          <m:t>ϕ</m:t>
-        </m:r>
-      </m:oMath>
-      <w:r>
-        <w:rPr>
-          <w:iCs/>
-        </w:rPr>
-        <w:t xml:space="preserve">, we use the </w:t>
-      </w:r>
-      <w:r>
-        <w:rPr>
-          <w:iCs/>
-        </w:rPr>
-        <w:t xml:space="preserve">observed tract lengths between </w:t>
-      </w:r>
-      <w:r>
-        <w:rPr>
-          <w:iCs/>
-        </w:rPr>
-        <w:t xml:space="preserve">2 and 1500 bp </w:t>
-      </w:r>
-      <w:r>
-        <w:rPr>
-          <w:iCs/>
-        </w:rPr>
-        <w:t xml:space="preserve">and truncate </w:t>
-      </w:r>
-      <w:r>
-        <w:rPr>
-          <w:iCs/>
-        </w:rPr>
-        <w:t xml:space="preserve">the </w:t>
-      </w:r>
-      <w:r>
-        <w:rPr>
-          <w:iCs/>
-        </w:rPr>
-        <w:t xml:space="preserve">distribution of </w:t>
-      </w:r>
-      <m:oMath>
-        <m:r>
-          <w:rPr>
-            <w:rFonts w:ascii="Cambria Math" w:hAnsi="Cambria Math"/>
-          </w:rPr>
-          <m:t>L</m:t>
-        </m:r>
-      </m:oMath>
-      <w:r>
-        <w:rPr>
-          <w:iCs/>
-        </w:rPr>
-        <w:t xml:space="preserve"> between 2 and 1500 bp.</w:t>
-      </w:r>
-    </w:p>
-    <w:p>
-      <w:r>
-        <w:rPr>
-          <w:iCs/>
-        </w:rPr>
-        <w:t>We want to know why the model overestimates the proportion of singleton observed tracts</w:t>
-      </w:r>
-      <w:r>
-        <w:rPr>
-          <w:iCs/>
-        </w:rPr>
-        <w:t xml:space="preserve"> detected in the coalescent simulation</w:t>
-      </w:r>
-      <w:r>
-        <w:rPr>
-          <w:iCs/>
-        </w:rPr>
-        <w:t xml:space="preserve">. We previously listed two possible explanations for why the model may not fit </w:t>
-      </w:r>
-      <w:r>
-        <w:rPr>
-          <w:iCs/>
-        </w:rPr>
-        <w:lastRenderedPageBreak/>
-        <w:t xml:space="preserve">the observed tract lengths well. The first explanation is that we do not consider LD when deriving the marginal distribution of the observed tract lengths in our model. </w:t>
-      </w:r>
-      <w:r>
-        <w:t xml:space="preserve">However, LD will change the distribution of heterozygous markers within individuals, which </w:t>
-      </w:r>
-      <w:r>
-        <w:t>will likely</w:t>
-      </w:r>
-      <w:r>
-        <w:t xml:space="preserve"> affect the distribution of observed tract lengths in the coalescent simulation. </w:t>
-      </w:r>
-      <w:r>
-        <w:t xml:space="preserve">Another potential reason for a poor fit is because the multi-individual IBD method may detect observed tracts at different rates, depending on </w:t>
-      </w:r>
-      <w:r>
-        <w:t>their lengths</w:t>
+        <w:t xml:space="preserve"> to prevent detecting allele conversions at these markers</w:t>
+      </w:r>
+      <w:r>
+        <w:t>,</w:t>
+      </w:r>
+      <w:r>
+        <w:t xml:space="preserve"> like in the multi-individual IBD method</w:t>
       </w:r>
       <w:r>
         <w:t>.</w:t>
@@ -4399,7 +4955,7 @@
         <w:fldChar w:fldCharType="begin"/>
       </w:r>
       <w:r>
-        <w:instrText xml:space="preserve"> ADDIN ZOTERO_ITEM CSL_CITATION {"citationID":"DYuB6NJC","properties":{"formattedCitation":"\\super 1\\nosupersub{}","plainCitation":"1","noteIndex":0},"citationItems":[{"id":27,"uris":["http://zotero.org/users/14121098/items/CA6KQGXP"],"itemData":{"id":27,"type":"article-journal","container-title":"The American Journal of Human Genetics","DOI":"10.1016/j.ajhg.2024.02.015","ISSN":"0002-9297, 1537-6605","issue":"4","journalAbbreviation":"The American Journal of Human Genetics","language":"English","note":"publisher: Elsevier\nPMID: 38513668","page":"691-700","source":"www.cell.com","title":"Biobank-scale inference of multi-individual identity by descent and gene conversion","volume":"111","author":[{"family":"Browning","given":"Sharon R."},{"family":"Browning","given":"Brian L."}],"issued":{"date-parts":[["2024",4,4]]}}}],"schema":"https://github.com/citation-style-language/schema/raw/master/csl-citation.json"} </w:instrText>
+        <w:instrText xml:space="preserve"> ADDIN ZOTERO_ITEM CSL_CITATION {"citationID":"wHp8Mfia","properties":{"formattedCitation":"\\super 1\\nosupersub{}","plainCitation":"1","noteIndex":0},"citationItems":[{"id":27,"uris":["http://zotero.org/users/14121098/items/CA6KQGXP"],"itemData":{"id":27,"type":"article-journal","container-title":"The American Journal of Human Genetics","DOI":"10.1016/j.ajhg.2024.02.015","ISSN":"0002-9297, 1537-6605","issue":"4","journalAbbreviation":"The American Journal of Human Genetics","language":"English","note":"publisher: Elsevier\nPMID: 38513668","page":"691-700","source":"www.cell.com","title":"Biobank-scale inference of multi-individual identity by descent and gene conversion","volume":"111","author":[{"family":"Browning","given":"Sharon R."},{"family":"Browning","given":"Brian L."}],"issued":{"date-parts":[["2024",4,4]]}}}],"schema":"https://github.com/citation-style-language/schema/raw/master/csl-citation.json"} </w:instrText>
       </w:r>
       <w:r>
         <w:fldChar w:fldCharType="separate"/>
@@ -4416,89 +4972,53 @@
         <w:fldChar w:fldCharType="end"/>
       </w:r>
       <w:r>
-        <w:t xml:space="preserve"> This will </w:t>
-      </w:r>
-      <w:r>
-        <w:t xml:space="preserve">also </w:t>
-      </w:r>
-      <w:r>
-        <w:t>affect the empirical distribution of observed tract lengths in the coalescent simulation.</w:t>
+        <w:t xml:space="preserve"> </w:t>
       </w:r>
     </w:p>
     <w:p>
       <w:pPr>
         <w:rPr>
+          <w:iCs/>
+        </w:rPr>
+      </w:pPr>
+      <w:r>
+        <w:t xml:space="preserve">From this simulation, </w:t>
+      </w:r>
+      <w:r>
+        <w:rPr>
           <w:bCs/>
         </w:rPr>
-      </w:pPr>
-      <w:r>
-        <w:t xml:space="preserve">We can see whether LD is a plausible explanation for the model overestimating the </w:t>
-      </w:r>
-      <w:r>
-        <w:rPr>
-          <w:iCs/>
-        </w:rPr>
-        <w:t>proportion of singleton observed tracts by seeing whether the model will accurately estimate this proportion for a set of observed tracts that is generated without accounting for linkage disequilibrium.</w:t>
-      </w:r>
-      <w:r>
-        <w:t xml:space="preserve"> </w:t>
-      </w:r>
-      <w:r>
-        <w:t>In the section, “</w:t>
-      </w:r>
-      <w:r>
-        <w:rPr>
-          <w:bCs/>
-        </w:rPr>
-        <w:t>Simulating observed tract lengths from chromosome 1 without accounting for linkage disequilibrium</w:t>
-      </w:r>
-      <w:r>
-        <w:rPr>
-          <w:bCs/>
-        </w:rPr>
-        <w:t>,</w:t>
-      </w:r>
-      <w:r>
-        <w:rPr>
-          <w:bCs/>
-        </w:rPr>
-        <w:t>”</w:t>
-      </w:r>
-      <w:r>
-        <w:rPr>
-          <w:bCs/>
-        </w:rPr>
-        <w:t xml:space="preserve"> </w:t>
-      </w:r>
-      <w:r>
-        <w:rPr>
-          <w:bCs/>
-        </w:rPr>
-        <w:t>we described a way to generate such a set of observed tract lengths.</w:t>
-      </w:r>
-      <w:r>
-        <w:rPr>
-          <w:bCs/>
-        </w:rPr>
-        <w:t xml:space="preserve"> For this set of observed tract lengths, </w:t>
-      </w:r>
-      <w:r>
-        <w:rPr>
-          <w:iCs/>
-        </w:rPr>
-        <w:t xml:space="preserve">the </w:t>
-      </w:r>
-      <w:r>
-        <w:rPr>
-          <w:iCs/>
-        </w:rPr>
-        <w:t xml:space="preserve">empirical proportion </w:t>
-      </w:r>
-      <w:r>
-        <w:rPr>
-          <w:iCs/>
-        </w:rPr>
-        <w:t xml:space="preserve">of singleton observed tracts </w:t>
+        <w:t xml:space="preserve">the actual </w:t>
+      </w:r>
+      <w:r>
+        <w:rPr>
+          <w:iCs/>
+        </w:rPr>
+        <w:t xml:space="preserve">proportion </w:t>
+      </w:r>
+      <w:r>
+        <w:rPr>
+          <w:iCs/>
+        </w:rPr>
+        <w:t xml:space="preserve">of </w:t>
+      </w:r>
+      <w:r>
+        <w:rPr>
+          <w:iCs/>
+        </w:rPr>
+        <w:t xml:space="preserve">observed tract lengths that </w:t>
+      </w:r>
+      <w:r>
+        <w:rPr>
+          <w:iCs/>
+        </w:rPr>
+        <w:t>were</w:t>
+      </w:r>
+      <w:r>
+        <w:rPr>
+          <w:iCs/>
+        </w:rPr>
+        <w:t xml:space="preserve"> 1 bp </w:t>
       </w:r>
       <w:r>
         <w:rPr>
@@ -4578,590 +5098,234 @@
         <w:rPr>
           <w:iCs/>
         </w:rPr>
-        <w:t xml:space="preserve">Our model better predicts this proportion for the observed tract lengths generated in this simulation, compared </w:t>
-      </w:r>
-      <w:r>
-        <w:rPr>
-          <w:iCs/>
-        </w:rPr>
-        <w:t>to the</w:t>
-      </w:r>
-      <w:r>
-        <w:rPr>
-          <w:iCs/>
-        </w:rPr>
-        <w:t xml:space="preserve"> observed tract lengths detected in the coalescent simulation</w:t>
-      </w:r>
-      <w:r>
-        <w:rPr>
-          <w:iCs/>
-        </w:rPr>
-        <w:t xml:space="preserve">. Next, we compare the empirical CDF of observed tract lengths between 2 and 1500 bp </w:t>
-      </w:r>
-      <w:r>
-        <w:rPr>
-          <w:iCs/>
-        </w:rPr>
-        <w:t xml:space="preserve">from this simulation </w:t>
-      </w:r>
-      <w:r>
-        <w:rPr>
-          <w:iCs/>
-        </w:rPr>
-        <w:t>to the model CDF in Figure 3.</w:t>
+        <w:t xml:space="preserve">From Figure </w:t>
+      </w:r>
+      <w:r>
+        <w:rPr>
+          <w:iCs/>
+        </w:rPr>
+        <w:t>S4</w:t>
+      </w:r>
+      <w:r>
+        <w:rPr>
+          <w:iCs/>
+        </w:rPr>
+        <w:t xml:space="preserve">, </w:t>
+      </w:r>
+      <w:r>
+        <w:rPr>
+          <w:iCs/>
+        </w:rPr>
+        <w:t>we also see that o</w:t>
+      </w:r>
+      <w:r>
+        <w:rPr>
+          <w:iCs/>
+        </w:rPr>
+        <w:t>ur model closely fits the</w:t>
+      </w:r>
+      <w:r>
+        <w:rPr>
+          <w:iCs/>
+        </w:rPr>
+        <w:t xml:space="preserve"> empirical distribution of</w:t>
+      </w:r>
+      <w:r>
+        <w:rPr>
+          <w:iCs/>
+        </w:rPr>
+        <w:t xml:space="preserve"> observed tract lengths</w:t>
+      </w:r>
+      <w:r>
+        <w:rPr>
+          <w:iCs/>
+        </w:rPr>
+        <w:t xml:space="preserve"> between 2 and 1</w:t>
+      </w:r>
+      <w:r>
+        <w:rPr>
+          <w:iCs/>
+        </w:rPr>
+        <w:t>,</w:t>
+      </w:r>
+      <w:r>
+        <w:rPr>
+          <w:iCs/>
+        </w:rPr>
+        <w:t>500 bp</w:t>
+      </w:r>
+      <w:r>
+        <w:rPr>
+          <w:iCs/>
+        </w:rPr>
+        <w:t xml:space="preserve"> generated from this simulation</w:t>
+      </w:r>
+      <w:r>
+        <w:rPr>
+          <w:iCs/>
+        </w:rPr>
+        <w:t>.</w:t>
+      </w:r>
+      <w:r>
+        <w:rPr>
+          <w:iCs/>
+        </w:rPr>
+        <w:t xml:space="preserve"> </w:t>
       </w:r>
     </w:p>
     <w:p>
-      <w:r>
-        <w:rPr>
-          <w:noProof/>
-        </w:rPr>
-        <w:lastRenderedPageBreak/>
-        <w:drawing>
-          <wp:inline distT="0" distB="0" distL="0" distR="0" wp14:anchorId="0A094E4C" wp14:editId="3A6DE6C2">
-            <wp:extent cx="5943600" cy="2971800"/>
-            <wp:effectExtent l="0" t="0" r="0" b="0"/>
-            <wp:docPr id="678339174" name="Picture 3" descr="A graph with a red line&#10;&#10;Description automatically generated"/>
-            <wp:cNvGraphicFramePr>
-              <a:graphicFrameLocks xmlns:a="http://schemas.openxmlformats.org/drawingml/2006/main" noChangeAspect="1"/>
-            </wp:cNvGraphicFramePr>
-            <a:graphic xmlns:a="http://schemas.openxmlformats.org/drawingml/2006/main">
-              <a:graphicData uri="http://schemas.openxmlformats.org/drawingml/2006/picture">
-                <pic:pic xmlns:pic="http://schemas.openxmlformats.org/drawingml/2006/picture">
-                  <pic:nvPicPr>
-                    <pic:cNvPr id="678339174" name="Picture 3" descr="A graph with a red line&#10;&#10;Description automatically generated"/>
-                    <pic:cNvPicPr/>
-                  </pic:nvPicPr>
-                  <pic:blipFill>
-                    <a:blip r:embed="rId15" cstate="print">
-                      <a:extLst>
-                        <a:ext uri="{28A0092B-C50C-407E-A947-70E740481C1C}">
-                          <a14:useLocalDpi xmlns:a14="http://schemas.microsoft.com/office/drawing/2010/main" val="0"/>
-                        </a:ext>
-                      </a:extLst>
-                    </a:blip>
-                    <a:stretch>
-                      <a:fillRect/>
-                    </a:stretch>
-                  </pic:blipFill>
-                  <pic:spPr>
-                    <a:xfrm>
-                      <a:off x="0" y="0"/>
-                      <a:ext cx="5943600" cy="2971800"/>
-                    </a:xfrm>
-                    <a:prstGeom prst="rect">
-                      <a:avLst/>
-                    </a:prstGeom>
-                  </pic:spPr>
-                </pic:pic>
-              </a:graphicData>
-            </a:graphic>
-          </wp:inline>
-        </w:drawing>
+      <w:pPr>
+        <w:rPr>
+          <w:iCs/>
+        </w:rPr>
+      </w:pPr>
+      <w:r>
+        <w:rPr>
+          <w:iCs/>
+        </w:rPr>
+        <w:t xml:space="preserve">Compared to the coalescent simulation, our model better predicts the proportion of </w:t>
+      </w:r>
+      <w:r>
+        <w:rPr>
+          <w:iCs/>
+        </w:rPr>
+        <w:t xml:space="preserve">observed tract lengths </w:t>
+      </w:r>
+      <w:r>
+        <w:rPr>
+          <w:iCs/>
+        </w:rPr>
+        <w:t xml:space="preserve">that are 1 bp </w:t>
+      </w:r>
+      <w:r>
+        <w:rPr>
+          <w:iCs/>
+        </w:rPr>
+        <w:t>from this simulation</w:t>
+      </w:r>
+      <w:r>
+        <w:rPr>
+          <w:iCs/>
+        </w:rPr>
+        <w:t>,</w:t>
+      </w:r>
+      <w:r>
+        <w:rPr>
+          <w:iCs/>
+        </w:rPr>
+        <w:t xml:space="preserve"> in which observed tract lengths are generated </w:t>
+      </w:r>
+      <w:r>
+        <w:rPr>
+          <w:iCs/>
+        </w:rPr>
+        <w:t>in a setting without</w:t>
+      </w:r>
+      <w:r>
+        <w:rPr>
+          <w:iCs/>
+        </w:rPr>
+        <w:t xml:space="preserve"> linkage disequilibrium</w:t>
+      </w:r>
+      <w:r>
+        <w:rPr>
+          <w:iCs/>
+        </w:rPr>
+        <w:t xml:space="preserve">. </w:t>
+      </w:r>
+      <w:r>
+        <w:rPr>
+          <w:iCs/>
+        </w:rPr>
+        <w:t>Recall that in the coalescent simulation, the model overestimates the proportion of observed tract lengths that are 1 bp. This indicates that linkage disequilibrium may cause the proportion of observed tract lengths that are 1 bp to be lower than what the model predicts.</w:t>
+      </w:r>
+      <w:r>
+        <w:rPr>
+          <w:iCs/>
+        </w:rPr>
+        <w:t xml:space="preserve"> </w:t>
+      </w:r>
+      <w:r>
+        <w:rPr>
+          <w:iCs/>
+        </w:rPr>
+        <w:t xml:space="preserve">When estimating the mean length of gene conversion tracts, </w:t>
+      </w:r>
+      <w:r>
+        <w:rPr>
+          <w:iCs/>
+        </w:rPr>
+        <w:t xml:space="preserve">we can avoid this issue by only considering observed tract lengths between 2 and 1,500 bp and by truncating </w:t>
+      </w:r>
+      <w:r>
+        <w:rPr>
+          <w:iCs/>
+        </w:rPr>
+        <w:t xml:space="preserve">the </w:t>
+      </w:r>
+      <w:r>
+        <w:rPr>
+          <w:iCs/>
+        </w:rPr>
+        <w:t xml:space="preserve">marginal </w:t>
+      </w:r>
+      <w:r>
+        <w:rPr>
+          <w:iCs/>
+        </w:rPr>
+        <w:t>di</w:t>
+      </w:r>
+      <w:r>
+        <w:rPr>
+          <w:iCs/>
+        </w:rPr>
+        <w:t xml:space="preserve">stribution of </w:t>
+      </w:r>
+      <m:oMath>
+        <m:r>
+          <w:rPr>
+            <w:rFonts w:ascii="Cambria Math" w:hAnsi="Cambria Math"/>
+          </w:rPr>
+          <m:t>L</m:t>
+        </m:r>
+      </m:oMath>
+      <w:r>
+        <w:rPr>
+          <w:iCs/>
+        </w:rPr>
+        <w:t xml:space="preserve"> between 2 and 1,500 bp before model fitting, as we have done in the main paper.  </w:t>
       </w:r>
     </w:p>
     <w:p>
-      <w:pPr>
-        <w:rPr>
-          <w:iCs/>
-        </w:rPr>
-      </w:pPr>
-      <w:r>
-        <w:rPr>
-          <w:b/>
-          <w:bCs/>
-        </w:rPr>
-        <w:t>Figure 3.</w:t>
-      </w:r>
-      <w:r>
-        <w:rPr>
-          <w:b/>
-          <w:bCs/>
-          <w:iCs/>
-        </w:rPr>
-        <w:t xml:space="preserve"> Expected vs. empirical CDF </w:t>
-      </w:r>
-      <w:r>
-        <w:rPr>
-          <w:rFonts w:cs="Times New Roman"/>
-          <w:b/>
-          <w:bCs/>
-        </w:rPr>
-        <w:t xml:space="preserve">from </w:t>
-      </w:r>
-      <w:r>
-        <w:rPr>
-          <w:rFonts w:cs="Times New Roman"/>
-          <w:b/>
-          <w:bCs/>
-        </w:rPr>
-        <w:t>the set of observed tract lengths generated without accounting for LD</w:t>
-      </w:r>
-      <w:r>
-        <w:rPr>
-          <w:b/>
-          <w:bCs/>
-          <w:iCs/>
-        </w:rPr>
-        <w:t xml:space="preserve">. </w:t>
-      </w:r>
-      <w:r>
-        <w:rPr>
-          <w:iCs/>
-        </w:rPr>
-        <w:t xml:space="preserve">We plot the model CDF (in grey) and the empirical CDF of observed tract lengths between 2 and 1500 bp generated in the simulation (in red). </w:t>
-      </w:r>
-    </w:p>
-    <w:p>
-      <w:pPr>
-        <w:rPr>
-          <w:iCs/>
-        </w:rPr>
-      </w:pPr>
-      <w:r>
-        <w:rPr>
-          <w:iCs/>
-        </w:rPr>
-        <w:t>From Figure 3, we see that the model CDF closely matches the empirical CDF of observed tract lengths between 2 and 1500 bp</w:t>
-      </w:r>
-      <w:r>
-        <w:rPr>
-          <w:iCs/>
-        </w:rPr>
-        <w:t xml:space="preserve"> generated from this simulation.</w:t>
-      </w:r>
-      <w:r>
-        <w:rPr>
-          <w:iCs/>
-        </w:rPr>
-        <w:t xml:space="preserve"> Our model closely fits the</w:t>
-      </w:r>
-      <w:r>
-        <w:rPr>
-          <w:iCs/>
-        </w:rPr>
-        <w:t xml:space="preserve"> empirical distribution of</w:t>
-      </w:r>
-      <w:r>
-        <w:rPr>
-          <w:iCs/>
-        </w:rPr>
-        <w:t xml:space="preserve"> observed tract lengths generated from this simulation, including the singleton observed tracts.</w:t>
-      </w:r>
-    </w:p>
-    <w:p>
-      <w:pPr>
-        <w:rPr>
-          <w:b/>
-          <w:iCs/>
-        </w:rPr>
-      </w:pPr>
-      <w:r>
-        <w:rPr>
-          <w:iCs/>
-        </w:rPr>
-        <w:t xml:space="preserve">From the above, LD may explain why the model is overestimating the proportion of singleton observed tracts in the coalescent simulation. However, an </w:t>
-      </w:r>
-      <w:r>
-        <w:rPr>
-          <w:iCs/>
-        </w:rPr>
-        <w:t xml:space="preserve">alternative explanation for </w:t>
-      </w:r>
-      <w:r>
-        <w:rPr>
-          <w:iCs/>
-        </w:rPr>
-        <w:t>this</w:t>
-      </w:r>
-      <w:r>
-        <w:rPr>
-          <w:iCs/>
-        </w:rPr>
-        <w:t xml:space="preserve"> is that the gene conversion detection method described in Browning and Browning (2024) is detecting </w:t>
-      </w:r>
-      <w:r>
-        <w:rPr>
-          <w:iCs/>
-        </w:rPr>
-        <w:t>singleton observed tracts</w:t>
-      </w:r>
-      <w:r>
-        <w:rPr>
-          <w:iCs/>
-        </w:rPr>
-        <w:t xml:space="preserve"> less frequently </w:t>
-      </w:r>
-      <w:r>
-        <w:rPr>
-          <w:iCs/>
-        </w:rPr>
-        <w:t>relative to larger observed tract</w:t>
-      </w:r>
-      <w:r>
-        <w:rPr>
-          <w:iCs/>
-        </w:rPr>
-        <w:t xml:space="preserve"> lengths.</w:t>
-      </w:r>
-      <w:r>
-        <w:rPr>
-          <w:iCs/>
-        </w:rPr>
-        <w:fldChar w:fldCharType="begin"/>
-      </w:r>
-      <w:r>
-        <w:rPr>
-          <w:iCs/>
-        </w:rPr>
-        <w:instrText xml:space="preserve"> ADDIN ZOTERO_ITEM CSL_CITATION {"citationID":"rPLwCxdn","properties":{"formattedCitation":"\\super 1\\nosupersub{}","plainCitation":"1","noteIndex":0},"citationItems":[{"id":27,"uris":["http://zotero.org/users/14121098/items/CA6KQGXP"],"itemData":{"id":27,"type":"article-journal","container-title":"The American Journal of Human Genetics","DOI":"10.1016/j.ajhg.2024.02.015","ISSN":"0002-9297, 1537-6605","issue":"4","journalAbbreviation":"The American Journal of Human Genetics","language":"English","note":"publisher: Elsevier\nPMID: 38513668","page":"691-700","source":"www.cell.com","title":"Biobank-scale inference of multi-individual identity by descent and gene conversion","volume":"111","author":[{"family":"Browning","given":"Sharon R."},{"family":"Browning","given":"Brian L."}],"issued":{"date-parts":[["2024",4,4]]}}}],"schema":"https://github.com/citation-style-language/schema/raw/master/csl-citation.json"} </w:instrText>
-      </w:r>
-      <w:r>
-        <w:rPr>
-          <w:iCs/>
-        </w:rPr>
-        <w:fldChar w:fldCharType="separate"/>
-      </w:r>
-      <w:r>
-        <w:rPr>
-          <w:rFonts w:ascii="Calibri" w:cs="Calibri"/>
-          <w:kern w:val="0"/>
-          <w:vertAlign w:val="superscript"/>
-        </w:rPr>
-        <w:t>1</w:t>
-      </w:r>
-      <w:r>
-        <w:rPr>
-          <w:iCs/>
-        </w:rPr>
-        <w:fldChar w:fldCharType="end"/>
-      </w:r>
-      <w:r>
-        <w:rPr>
-          <w:iCs/>
-        </w:rPr>
-        <w:t xml:space="preserve"> </w:t>
-      </w:r>
-      <w:r>
-        <w:rPr>
-          <w:iCs/>
-        </w:rPr>
-        <w:t xml:space="preserve">We can explore whether this is the case by </w:t>
-      </w:r>
-      <w:r>
-        <w:rPr>
-          <w:iCs/>
-        </w:rPr>
-        <w:t xml:space="preserve">simulating gene conversion tracts directly on individual genomes from the coalescent simulation, using the same length distribution used to simulate gene conversion tracts in the coalescent simulation. If there is no detection bias, we expect the </w:t>
-      </w:r>
-      <w:r>
-        <w:rPr>
-          <w:iCs/>
-        </w:rPr>
-        <w:t>empirical distribution of</w:t>
-      </w:r>
-      <w:r>
-        <w:rPr>
-          <w:iCs/>
-        </w:rPr>
-        <w:t xml:space="preserve"> observed tract lengths to be similar to what we detect using the multi-individual IBD method.</w:t>
-      </w:r>
-      <w:r>
-        <w:rPr>
-          <w:iCs/>
-        </w:rPr>
-        <w:fldChar w:fldCharType="begin"/>
-      </w:r>
-      <w:r>
-        <w:rPr>
-          <w:iCs/>
-        </w:rPr>
-        <w:instrText xml:space="preserve"> ADDIN ZOTERO_ITEM CSL_CITATION {"citationID":"NK3d3UH4","properties":{"formattedCitation":"\\super 1\\nosupersub{}","plainCitation":"1","noteIndex":0},"citationItems":[{"id":27,"uris":["http://zotero.org/users/14121098/items/CA6KQGXP"],"itemData":{"id":27,"type":"article-journal","container-title":"The American Journal of Human Genetics","DOI":"10.1016/j.ajhg.2024.02.015","ISSN":"0002-9297, 1537-6605","issue":"4","journalAbbreviation":"The American Journal of Human Genetics","language":"English","note":"publisher: Elsevier\nPMID: 38513668","page":"691-700","source":"www.cell.com","title":"Biobank-scale inference of multi-individual identity by descent and gene conversion","volume":"111","author":[{"family":"Browning","given":"Sharon R."},{"family":"Browning","given":"Brian L."}],"issued":{"date-parts":[["2024",4,4]]}}}],"schema":"https://github.com/citation-style-language/schema/raw/master/csl-citation.json"} </w:instrText>
-      </w:r>
-      <w:r>
-        <w:rPr>
-          <w:iCs/>
-        </w:rPr>
-        <w:fldChar w:fldCharType="separate"/>
-      </w:r>
-      <w:r>
-        <w:rPr>
-          <w:rFonts w:ascii="Calibri" w:cs="Calibri"/>
-          <w:kern w:val="0"/>
-          <w:vertAlign w:val="superscript"/>
-        </w:rPr>
-        <w:t>1</w:t>
-      </w:r>
-      <w:r>
-        <w:rPr>
-          <w:iCs/>
-        </w:rPr>
-        <w:fldChar w:fldCharType="end"/>
-      </w:r>
-      <w:r>
-        <w:rPr>
-          <w:iCs/>
-        </w:rPr>
-        <w:t xml:space="preserve"> We describe our method for generating observed tract </w:t>
-      </w:r>
-      <w:r>
-        <w:rPr>
-          <w:iCs/>
-        </w:rPr>
-        <w:lastRenderedPageBreak/>
-        <w:t xml:space="preserve">lengths directly on individual genomes from the coalescent simulation in the section, </w:t>
-      </w:r>
-      <w:r>
-        <w:rPr>
-          <w:iCs/>
-        </w:rPr>
-        <w:t>“Simulating observed tract lengths from individuals in the coalescent simulation.”</w:t>
-      </w:r>
-    </w:p>
-    <w:p>
-      <w:pPr>
-        <w:rPr>
-          <w:iCs/>
-        </w:rPr>
-      </w:pPr>
-      <w:r>
-        <w:rPr>
-          <w:iCs/>
-        </w:rPr>
-        <w:t>In Figure 4, we plot the empirical CDF of observed tract lengths from the above simulation, and the empirical CDF of observed tract lengths detected from the coalescent simulation.</w:t>
-      </w:r>
-    </w:p>
-    <w:p>
-      <w:pPr>
-        <w:rPr>
-          <w:iCs/>
-        </w:rPr>
-      </w:pPr>
-      <w:r>
-        <w:rPr>
-          <w:noProof/>
-        </w:rPr>
-        <w:drawing>
-          <wp:inline distT="0" distB="0" distL="0" distR="0" wp14:anchorId="6A5D33B4" wp14:editId="4AB5A835">
-            <wp:extent cx="5943600" cy="3962400"/>
-            <wp:effectExtent l="0" t="0" r="0" b="0"/>
-            <wp:docPr id="496740251" name="Picture 1" descr="A graph with a line&#10;&#10;Description automatically generated"/>
-            <wp:cNvGraphicFramePr>
-              <a:graphicFrameLocks xmlns:a="http://schemas.openxmlformats.org/drawingml/2006/main" noChangeAspect="1"/>
-            </wp:cNvGraphicFramePr>
-            <a:graphic xmlns:a="http://schemas.openxmlformats.org/drawingml/2006/main">
-              <a:graphicData uri="http://schemas.openxmlformats.org/drawingml/2006/picture">
-                <pic:pic xmlns:pic="http://schemas.openxmlformats.org/drawingml/2006/picture">
-                  <pic:nvPicPr>
-                    <pic:cNvPr id="496740251" name="Picture 1" descr="A graph with a line&#10;&#10;Description automatically generated"/>
-                    <pic:cNvPicPr/>
-                  </pic:nvPicPr>
-                  <pic:blipFill>
-                    <a:blip r:embed="rId16" cstate="print">
-                      <a:extLst>
-                        <a:ext uri="{28A0092B-C50C-407E-A947-70E740481C1C}">
-                          <a14:useLocalDpi xmlns:a14="http://schemas.microsoft.com/office/drawing/2010/main" val="0"/>
-                        </a:ext>
-                      </a:extLst>
-                    </a:blip>
-                    <a:stretch>
-                      <a:fillRect/>
-                    </a:stretch>
-                  </pic:blipFill>
-                  <pic:spPr>
-                    <a:xfrm>
-                      <a:off x="0" y="0"/>
-                      <a:ext cx="5943600" cy="3962400"/>
-                    </a:xfrm>
-                    <a:prstGeom prst="rect">
-                      <a:avLst/>
-                    </a:prstGeom>
-                  </pic:spPr>
-                </pic:pic>
-              </a:graphicData>
-            </a:graphic>
-          </wp:inline>
-        </w:drawing>
-      </w:r>
-      <w:r>
-        <w:rPr>
-          <w:b/>
-          <w:bCs/>
-        </w:rPr>
-        <w:t xml:space="preserve">Figure </w:t>
-      </w:r>
-      <w:r>
-        <w:rPr>
-          <w:b/>
-          <w:bCs/>
-        </w:rPr>
-        <w:t>4</w:t>
-      </w:r>
-      <w:r>
-        <w:rPr>
-          <w:b/>
-          <w:bCs/>
-        </w:rPr>
-        <w:t>.</w:t>
-      </w:r>
-      <w:r>
-        <w:rPr>
-          <w:b/>
-          <w:bCs/>
-          <w:iCs/>
-        </w:rPr>
-        <w:t xml:space="preserve"> </w:t>
-      </w:r>
-      <w:r>
-        <w:rPr>
-          <w:b/>
-          <w:bCs/>
-          <w:iCs/>
-        </w:rPr>
-        <w:t>Empirical</w:t>
-      </w:r>
-      <w:r>
-        <w:rPr>
-          <w:b/>
-          <w:bCs/>
-          <w:iCs/>
-        </w:rPr>
-        <w:t xml:space="preserve"> </w:t>
-      </w:r>
-      <w:r>
-        <w:rPr>
-          <w:rFonts w:cs="Times New Roman"/>
-          <w:b/>
-          <w:bCs/>
-        </w:rPr>
-        <w:t xml:space="preserve">from the </w:t>
-      </w:r>
-      <w:r>
-        <w:rPr>
-          <w:rFonts w:cs="Times New Roman"/>
-          <w:b/>
-          <w:bCs/>
-        </w:rPr>
-        <w:t>coalescent simulation</w:t>
-      </w:r>
-      <w:r>
-        <w:rPr>
-          <w:b/>
-          <w:bCs/>
-          <w:iCs/>
-        </w:rPr>
-        <w:t xml:space="preserve"> vs. simulating observed tracts directly on genomes from the coalescent simulation.</w:t>
-      </w:r>
-      <w:r>
-        <w:rPr>
-          <w:b/>
-          <w:bCs/>
-          <w:iCs/>
-        </w:rPr>
-        <w:t xml:space="preserve"> </w:t>
-      </w:r>
-      <w:r>
-        <w:rPr>
-          <w:iCs/>
-        </w:rPr>
-        <w:t xml:space="preserve">We plot the empirical CDF of observed tract lengths </w:t>
-      </w:r>
-      <w:r>
-        <w:rPr>
-          <w:iCs/>
-        </w:rPr>
-        <w:t xml:space="preserve">detected in the coalescent simulation (in red) and the empirical CDF of </w:t>
-      </w:r>
-      <w:r>
-        <w:rPr>
-          <w:iCs/>
-        </w:rPr>
-        <w:t xml:space="preserve">observed tract lengths </w:t>
-      </w:r>
-      <w:r>
-        <w:rPr>
-          <w:iCs/>
-        </w:rPr>
-        <w:t xml:space="preserve">simulated directly on genomes from the coalescent simulation (in blue). </w:t>
-      </w:r>
-    </w:p>
-    <w:p>
-      <w:r>
-        <w:rPr>
-          <w:iCs/>
-        </w:rPr>
-        <w:t>We see from Figure 4 that generating the observed tract lengths directly on individual genomes from the coalescent simulation leads to an empirical CDF that is very similar to what we obtain by detecting observed tract lengths using the multi-individual IBD method.</w:t>
-      </w:r>
-      <w:r>
-        <w:rPr>
-          <w:iCs/>
-        </w:rPr>
-        <w:fldChar w:fldCharType="begin"/>
-      </w:r>
-      <w:r>
-        <w:rPr>
-          <w:iCs/>
-        </w:rPr>
-        <w:instrText xml:space="preserve"> ADDIN ZOTERO_ITEM CSL_CITATION {"citationID":"0vwEoX2L","properties":{"formattedCitation":"\\super 1\\nosupersub{}","plainCitation":"1","noteIndex":0},"citationItems":[{"id":27,"uris":["http://zotero.org/users/14121098/items/CA6KQGXP"],"itemData":{"id":27,"type":"article-journal","container-title":"The American Journal of Human Genetics","DOI":"10.1016/j.ajhg.2024.02.015","ISSN":"0002-9297, 1537-6605","issue":"4","journalAbbreviation":"The American Journal of Human Genetics","language":"English","note":"publisher: Elsevier\nPMID: 38513668","page":"691-700","source":"www.cell.com","title":"Biobank-scale inference of multi-individual identity by descent and gene conversion","volume":"111","author":[{"family":"Browning","given":"Sharon R."},{"family":"Browning","given":"Brian L."}],"issued":{"date-parts":[["2024",4,4]]}}}],"schema":"https://github.com/citation-style-language/schema/raw/master/csl-citation.json"} </w:instrText>
-      </w:r>
-      <w:r>
-        <w:rPr>
-          <w:iCs/>
-        </w:rPr>
-        <w:fldChar w:fldCharType="separate"/>
-      </w:r>
-      <w:r>
-        <w:rPr>
-          <w:rFonts w:ascii="Calibri" w:cs="Calibri"/>
-          <w:kern w:val="0"/>
-          <w:vertAlign w:val="superscript"/>
-        </w:rPr>
-        <w:t>1</w:t>
-      </w:r>
-      <w:r>
-        <w:rPr>
-          <w:iCs/>
-        </w:rPr>
-        <w:fldChar w:fldCharType="end"/>
-      </w:r>
-      <w:r>
-        <w:rPr>
-          <w:iCs/>
-        </w:rPr>
-        <w:t xml:space="preserve"> </w:t>
-      </w:r>
-      <w:r>
-        <w:rPr>
-          <w:iCs/>
-        </w:rPr>
-        <w:t xml:space="preserve">We also see that the proportion of </w:t>
-      </w:r>
-      <w:r>
-        <w:rPr>
-          <w:iCs/>
-        </w:rPr>
-        <w:lastRenderedPageBreak/>
-        <w:t xml:space="preserve">singleton observed tracts is almost identical. This likely means that detection bias cannot explain why our model overestimates the proportion of singleton observed tracts from the coalescent simulation. </w:t>
+      <w:r>
+        <w:t xml:space="preserve">Finally, the model </w:t>
+      </w:r>
+      <w:r>
+        <w:rPr>
+          <w:iCs/>
+        </w:rPr>
+        <w:t xml:space="preserve">overestimating the proportion of observed tract lengths that are 1 bp in the coalescent simulation cannot be explained by the multi-individual IBD method used to detect </w:t>
+      </w:r>
+      <w:r>
+        <w:rPr>
+          <w:iCs/>
+        </w:rPr>
+        <w:t xml:space="preserve">gene conversion tracts in the coalescent simulation. </w:t>
       </w:r>
     </w:p>
     <w:p/>
-    <w:p/>
-    <w:p/>
-    <w:p/>
-    <w:p/>
-    <w:p/>
-    <w:p/>
-    <w:p/>
-    <w:p/>
-    <w:p/>
-    <w:p/>
-    <w:p/>
+    <w:p>
+      <w:pPr>
+        <w:pStyle w:val="Heading1"/>
+      </w:pPr>
+    </w:p>
     <w:p/>
     <w:p>
       <w:pPr>
         <w:pStyle w:val="Heading1"/>
       </w:pPr>
       <w:r>
+        <w:lastRenderedPageBreak/>
         <w:t>References</w:t>
       </w:r>
     </w:p>
@@ -5224,80 +5388,14 @@
       </w:r>
     </w:p>
     <w:p>
-      <w:pPr>
-        <w:pStyle w:val="Bibliography"/>
-        <w:rPr>
-          <w:rFonts w:ascii="Calibri" w:cs="Calibri"/>
-        </w:rPr>
-      </w:pPr>
-      <w:r>
-        <w:rPr>
-          <w:rFonts w:ascii="Calibri" w:cs="Calibri"/>
-        </w:rPr>
-        <w:lastRenderedPageBreak/>
-        <w:t>2.</w:t>
-      </w:r>
-      <w:r>
-        <w:rPr>
-          <w:rFonts w:ascii="Calibri" w:cs="Calibri"/>
-        </w:rPr>
-        <w:tab/>
-        <w:t xml:space="preserve">Baumdicker, F. </w:t>
-      </w:r>
-      <w:r>
-        <w:rPr>
-          <w:rFonts w:ascii="Calibri" w:cs="Calibri"/>
-          <w:i/>
-          <w:iCs/>
-        </w:rPr>
-        <w:t>et al.</w:t>
-      </w:r>
-      <w:r>
-        <w:rPr>
-          <w:rFonts w:ascii="Calibri" w:cs="Calibri"/>
-        </w:rPr>
-        <w:t xml:space="preserve"> Efficient ancestry and mutation simulation with msprime 1.0. </w:t>
-      </w:r>
-      <w:r>
-        <w:rPr>
-          <w:rFonts w:ascii="Calibri" w:cs="Calibri"/>
-          <w:i/>
-          <w:iCs/>
-        </w:rPr>
-        <w:t>Genetics</w:t>
-      </w:r>
-      <w:r>
-        <w:rPr>
-          <w:rFonts w:ascii="Calibri" w:cs="Calibri"/>
-        </w:rPr>
-        <w:t xml:space="preserve"> </w:t>
-      </w:r>
-      <w:r>
-        <w:rPr>
-          <w:rFonts w:ascii="Calibri" w:cs="Calibri"/>
-          <w:b/>
-          <w:bCs/>
-        </w:rPr>
-        <w:t>220</w:t>
-      </w:r>
-      <w:r>
-        <w:rPr>
-          <w:rFonts w:ascii="Calibri" w:cs="Calibri"/>
-        </w:rPr>
-        <w:t>, iyab229 (2022).</w:t>
+      <w:r>
+        <w:fldChar w:fldCharType="end"/>
       </w:r>
     </w:p>
-    <w:p>
-      <w:r>
-        <w:fldChar w:fldCharType="end"/>
-      </w:r>
-    </w:p>
-    <w:p/>
     <w:sectPr>
-      <w:footerReference w:type="default" r:id="rId17"/>
+      <w:footerReference w:type="default" r:id="rId16"/>
       <w:pgSz w:w="12240" w:h="15840"/>
       <w:pgMar w:top="1440" w:right="1440" w:bottom="1440" w:left="1440" w:header="720" w:footer="720" w:gutter="0"/>
-      <w:lnNumType w:countBy="1" w:restart="continuous"/>
       <w:cols w:space="720"/>
       <w:docGrid w:linePitch="360"/>
     </w:sectPr>
@@ -5306,7 +5404,7 @@
 </file>
 
 <file path=word/comments.xml><?xml version="1.0" encoding="utf-8"?>
-<w:comments xmlns:wpc="http://schemas.microsoft.com/office/word/2010/wordprocessingCanvas" xmlns:cx="http://schemas.microsoft.com/office/drawing/2014/chartex" xmlns:cx1="http://schemas.microsoft.com/office/drawing/2015/9/8/chartex" xmlns:cx2="http://schemas.microsoft.com/office/drawing/2015/10/21/chartex" xmlns:cx3="http://schemas.microsoft.com/office/drawing/2016/5/9/chartex" xmlns:cx4="http://schemas.microsoft.com/office/drawing/2016/5/10/chartex" xmlns:cx5="http://schemas.microsoft.com/office/drawing/2016/5/11/chartex" xmlns:cx6="http://schemas.microsoft.com/office/drawing/2016/5/12/chartex" xmlns:cx7="http://schemas.microsoft.com/office/drawing/2016/5/13/chartex" xmlns:cx8="http://schemas.microsoft.com/office/drawing/2016/5/14/chartex" xmlns:mc="http://schemas.openxmlformats.org/markup-compatibility/2006" xmlns:aink="http://schemas.microsoft.com/office/drawing/2016/ink" xmlns:am3d="http://schemas.microsoft.com/office/drawing/2017/model3d" xmlns:o="urn:schemas-microsoft-com:office:office" xmlns:oel="http://schemas.microsoft.com/office/2019/extlst" xmlns:r="http://schemas.openxmlformats.org/officeDocument/2006/relationships" xmlns:m="http://schemas.openxmlformats.org/officeDocument/2006/math" xmlns:v="urn:schemas-microsoft-com:vml" xmlns:wp14="http://schemas.microsoft.com/office/word/2010/wordprocessingDrawing" xmlns:wp="http://schemas.openxmlformats.org/drawingml/2006/wordprocessingDrawing" xmlns:w10="urn:schemas-microsoft-com:office:word" xmlns:w="http://schemas.openxmlformats.org/wordprocessingml/2006/main" xmlns:w14="http://schemas.microsoft.com/office/word/2010/wordml" xmlns:w15="http://schemas.microsoft.com/office/word/2012/wordml" xmlns:w16cex="http://schemas.microsoft.com/office/word/2018/wordml/cex" xmlns:w16cid="http://schemas.microsoft.com/office/word/2016/wordml/cid" xmlns:w16="http://schemas.microsoft.com/office/word/2018/wordml" xmlns:w16du="http://schemas.microsoft.com/office/word/2023/wordml/word16du" xmlns:w16sdtdh="http://schemas.microsoft.com/office/word/2020/wordml/sdtdatahash" xmlns:w16se="http://schemas.microsoft.com/office/word/2015/wordml/symex" xmlns:wpg="http://schemas.microsoft.com/office/word/2010/wordprocessingGroup" xmlns:wpi="http://schemas.microsoft.com/office/word/2010/wordprocessingInk" xmlns:wne="http://schemas.microsoft.com/office/word/2006/wordml" xmlns:wps="http://schemas.microsoft.com/office/word/2010/wordprocessingShape" mc:Ignorable="w14 w15 w16se w16cid w16 w16cex w16sdtdh w16du wp14">
+<w:comments xmlns:wpc="http://schemas.microsoft.com/office/word/2010/wordprocessingCanvas" xmlns:cx="http://schemas.microsoft.com/office/drawing/2014/chartex" xmlns:cx1="http://schemas.microsoft.com/office/drawing/2015/9/8/chartex" xmlns:cx2="http://schemas.microsoft.com/office/drawing/2015/10/21/chartex" xmlns:cx3="http://schemas.microsoft.com/office/drawing/2016/5/9/chartex" xmlns:cx4="http://schemas.microsoft.com/office/drawing/2016/5/10/chartex" xmlns:cx5="http://schemas.microsoft.com/office/drawing/2016/5/11/chartex" xmlns:cx6="http://schemas.microsoft.com/office/drawing/2016/5/12/chartex" xmlns:cx7="http://schemas.microsoft.com/office/drawing/2016/5/13/chartex" xmlns:cx8="http://schemas.microsoft.com/office/drawing/2016/5/14/chartex" xmlns:mc="http://schemas.openxmlformats.org/markup-compatibility/2006" xmlns:aink="http://schemas.microsoft.com/office/drawing/2016/ink" xmlns:am3d="http://schemas.microsoft.com/office/drawing/2017/model3d" xmlns:o="urn:schemas-microsoft-com:office:office" xmlns:oel="http://schemas.microsoft.com/office/2019/extlst" xmlns:r="http://schemas.openxmlformats.org/officeDocument/2006/relationships" xmlns:m="http://schemas.openxmlformats.org/officeDocument/2006/math" xmlns:v="urn:schemas-microsoft-com:vml" xmlns:wp14="http://schemas.microsoft.com/office/word/2010/wordprocessingDrawing" xmlns:wp="http://schemas.openxmlformats.org/drawingml/2006/wordprocessingDrawing" xmlns:w10="urn:schemas-microsoft-com:office:word" xmlns:w="http://schemas.openxmlformats.org/wordprocessingml/2006/main" xmlns:w14="http://schemas.microsoft.com/office/word/2010/wordml" xmlns:w15="http://schemas.microsoft.com/office/word/2012/wordml" xmlns:w16cex="http://schemas.microsoft.com/office/word/2018/wordml/cex" xmlns:w16cid="http://schemas.microsoft.com/office/word/2016/wordml/cid" xmlns:w16="http://schemas.microsoft.com/office/word/2018/wordml" xmlns:w16du="http://schemas.microsoft.com/office/word/2023/wordml/word16du" xmlns:w16sdtdh="http://schemas.microsoft.com/office/word/2020/wordml/sdtdatahash" xmlns:w16sdtfl="http://schemas.microsoft.com/office/word/2024/wordml/sdtformatlock" xmlns:w16se="http://schemas.microsoft.com/office/word/2015/wordml/symex" xmlns:wpg="http://schemas.microsoft.com/office/word/2010/wordprocessingGroup" xmlns:wpi="http://schemas.microsoft.com/office/word/2010/wordprocessingInk" xmlns:wne="http://schemas.microsoft.com/office/word/2006/wordml" xmlns:wps="http://schemas.microsoft.com/office/word/2010/wordprocessingShape" mc:Ignorable="w14 w15 w16se w16cid w16 w16cex w16sdtdh w16sdtfl w16du wp14">
   <w:comment w:id="0" w:author="Nobu Masaki" w:date="2024-12-13T12:26:00Z" w:initials="NM">
     <w:p>
       <w:pPr>
@@ -5325,27 +5423,6 @@
           <w:szCs w:val="20"/>
         </w:rPr>
         <w:t>Remove line count later</w:t>
-      </w:r>
-    </w:p>
-  </w:comment>
-  <w:comment w:id="1" w:author="Nobu Masaki" w:date="2024-12-13T18:31:00Z" w:initials="NM">
-    <w:p>
-      <w:pPr>
-        <w:jc w:val="left"/>
-      </w:pPr>
-      <w:r>
-        <w:rPr>
-          <w:rStyle w:val="CommentReference"/>
-        </w:rPr>
-        <w:annotationRef/>
-      </w:r>
-      <w:r>
-        <w:rPr>
-          <w:color w:val="000000"/>
-          <w:sz w:val="20"/>
-          <w:szCs w:val="20"/>
-        </w:rPr>
-        <w:t>We should maybe say this in the main paper as well (robustness sim)</w:t>
       </w:r>
     </w:p>
   </w:comment>
@@ -5353,28 +5430,25 @@
 </file>
 
 <file path=word/commentsExtended.xml><?xml version="1.0" encoding="utf-8"?>
-<w15:commentsEx xmlns:wpc="http://schemas.microsoft.com/office/word/2010/wordprocessingCanvas" xmlns:cx="http://schemas.microsoft.com/office/drawing/2014/chartex" xmlns:cx1="http://schemas.microsoft.com/office/drawing/2015/9/8/chartex" xmlns:cx2="http://schemas.microsoft.com/office/drawing/2015/10/21/chartex" xmlns:cx3="http://schemas.microsoft.com/office/drawing/2016/5/9/chartex" xmlns:cx4="http://schemas.microsoft.com/office/drawing/2016/5/10/chartex" xmlns:cx5="http://schemas.microsoft.com/office/drawing/2016/5/11/chartex" xmlns:cx6="http://schemas.microsoft.com/office/drawing/2016/5/12/chartex" xmlns:cx7="http://schemas.microsoft.com/office/drawing/2016/5/13/chartex" xmlns:cx8="http://schemas.microsoft.com/office/drawing/2016/5/14/chartex" xmlns:mc="http://schemas.openxmlformats.org/markup-compatibility/2006" xmlns:aink="http://schemas.microsoft.com/office/drawing/2016/ink" xmlns:am3d="http://schemas.microsoft.com/office/drawing/2017/model3d" xmlns:o="urn:schemas-microsoft-com:office:office" xmlns:oel="http://schemas.microsoft.com/office/2019/extlst" xmlns:r="http://schemas.openxmlformats.org/officeDocument/2006/relationships" xmlns:m="http://schemas.openxmlformats.org/officeDocument/2006/math" xmlns:v="urn:schemas-microsoft-com:vml" xmlns:wp14="http://schemas.microsoft.com/office/word/2010/wordprocessingDrawing" xmlns:wp="http://schemas.openxmlformats.org/drawingml/2006/wordprocessingDrawing" xmlns:w10="urn:schemas-microsoft-com:office:word" xmlns:w="http://schemas.openxmlformats.org/wordprocessingml/2006/main" xmlns:w14="http://schemas.microsoft.com/office/word/2010/wordml" xmlns:w15="http://schemas.microsoft.com/office/word/2012/wordml" xmlns:w16cex="http://schemas.microsoft.com/office/word/2018/wordml/cex" xmlns:w16cid="http://schemas.microsoft.com/office/word/2016/wordml/cid" xmlns:w16="http://schemas.microsoft.com/office/word/2018/wordml" xmlns:w16du="http://schemas.microsoft.com/office/word/2023/wordml/word16du" xmlns:w16sdtdh="http://schemas.microsoft.com/office/word/2020/wordml/sdtdatahash" xmlns:w16se="http://schemas.microsoft.com/office/word/2015/wordml/symex" xmlns:wpg="http://schemas.microsoft.com/office/word/2010/wordprocessingGroup" xmlns:wpi="http://schemas.microsoft.com/office/word/2010/wordprocessingInk" xmlns:wne="http://schemas.microsoft.com/office/word/2006/wordml" xmlns:wps="http://schemas.microsoft.com/office/word/2010/wordprocessingShape" mc:Ignorable="w14 w15 w16se w16cid w16 w16cex w16sdtdh w16du wp14">
+<w15:commentsEx xmlns:wpc="http://schemas.microsoft.com/office/word/2010/wordprocessingCanvas" xmlns:cx="http://schemas.microsoft.com/office/drawing/2014/chartex" xmlns:cx1="http://schemas.microsoft.com/office/drawing/2015/9/8/chartex" xmlns:cx2="http://schemas.microsoft.com/office/drawing/2015/10/21/chartex" xmlns:cx3="http://schemas.microsoft.com/office/drawing/2016/5/9/chartex" xmlns:cx4="http://schemas.microsoft.com/office/drawing/2016/5/10/chartex" xmlns:cx5="http://schemas.microsoft.com/office/drawing/2016/5/11/chartex" xmlns:cx6="http://schemas.microsoft.com/office/drawing/2016/5/12/chartex" xmlns:cx7="http://schemas.microsoft.com/office/drawing/2016/5/13/chartex" xmlns:cx8="http://schemas.microsoft.com/office/drawing/2016/5/14/chartex" xmlns:mc="http://schemas.openxmlformats.org/markup-compatibility/2006" xmlns:aink="http://schemas.microsoft.com/office/drawing/2016/ink" xmlns:am3d="http://schemas.microsoft.com/office/drawing/2017/model3d" xmlns:o="urn:schemas-microsoft-com:office:office" xmlns:oel="http://schemas.microsoft.com/office/2019/extlst" xmlns:r="http://schemas.openxmlformats.org/officeDocument/2006/relationships" xmlns:m="http://schemas.openxmlformats.org/officeDocument/2006/math" xmlns:v="urn:schemas-microsoft-com:vml" xmlns:wp14="http://schemas.microsoft.com/office/word/2010/wordprocessingDrawing" xmlns:wp="http://schemas.openxmlformats.org/drawingml/2006/wordprocessingDrawing" xmlns:w10="urn:schemas-microsoft-com:office:word" xmlns:w="http://schemas.openxmlformats.org/wordprocessingml/2006/main" xmlns:w14="http://schemas.microsoft.com/office/word/2010/wordml" xmlns:w15="http://schemas.microsoft.com/office/word/2012/wordml" xmlns:w16cex="http://schemas.microsoft.com/office/word/2018/wordml/cex" xmlns:w16cid="http://schemas.microsoft.com/office/word/2016/wordml/cid" xmlns:w16="http://schemas.microsoft.com/office/word/2018/wordml" xmlns:w16du="http://schemas.microsoft.com/office/word/2023/wordml/word16du" xmlns:w16sdtdh="http://schemas.microsoft.com/office/word/2020/wordml/sdtdatahash" xmlns:w16sdtfl="http://schemas.microsoft.com/office/word/2024/wordml/sdtformatlock" xmlns:w16se="http://schemas.microsoft.com/office/word/2015/wordml/symex" xmlns:wpg="http://schemas.microsoft.com/office/word/2010/wordprocessingGroup" xmlns:wpi="http://schemas.microsoft.com/office/word/2010/wordprocessingInk" xmlns:wne="http://schemas.microsoft.com/office/word/2006/wordml" xmlns:wps="http://schemas.microsoft.com/office/word/2010/wordprocessingShape" mc:Ignorable="w14 w15 w16se w16cid w16 w16cex w16sdtdh w16sdtfl w16du wp14">
   <w15:commentEx w15:paraId="0AB457AE" w15:done="0"/>
-  <w15:commentEx w15:paraId="2237C022" w15:done="0"/>
 </w15:commentsEx>
 </file>
 
 <file path=word/commentsExtensible.xml><?xml version="1.0" encoding="utf-8"?>
-<w16cex:commentsExtensible xmlns:wpc="http://schemas.microsoft.com/office/word/2010/wordprocessingCanvas" xmlns:cx="http://schemas.microsoft.com/office/drawing/2014/chartex" xmlns:cx1="http://schemas.microsoft.com/office/drawing/2015/9/8/chartex" xmlns:cx2="http://schemas.microsoft.com/office/drawing/2015/10/21/chartex" xmlns:cx3="http://schemas.microsoft.com/office/drawing/2016/5/9/chartex" xmlns:cx4="http://schemas.microsoft.com/office/drawing/2016/5/10/chartex" xmlns:cx5="http://schemas.microsoft.com/office/drawing/2016/5/11/chartex" xmlns:cx6="http://schemas.microsoft.com/office/drawing/2016/5/12/chartex" xmlns:cx7="http://schemas.microsoft.com/office/drawing/2016/5/13/chartex" xmlns:cx8="http://schemas.microsoft.com/office/drawing/2016/5/14/chartex" xmlns:cr="http://schemas.microsoft.com/office/comments/2020/reactions" xmlns:mc="http://schemas.openxmlformats.org/markup-compatibility/2006" xmlns:aink="http://schemas.microsoft.com/office/drawing/2016/ink" xmlns:am3d="http://schemas.microsoft.com/office/drawing/2017/model3d" xmlns:o="urn:schemas-microsoft-com:office:office" xmlns:oel="http://schemas.microsoft.com/office/2019/extlst" xmlns:r="http://schemas.openxmlformats.org/officeDocument/2006/relationships" xmlns:m="http://schemas.openxmlformats.org/officeDocument/2006/math" xmlns:v="urn:schemas-microsoft-com:vml" xmlns:wp14="http://schemas.microsoft.com/office/word/2010/wordprocessingDrawing" xmlns:wp="http://schemas.openxmlformats.org/drawingml/2006/wordprocessingDrawing" xmlns:w10="urn:schemas-microsoft-com:office:word" xmlns:w="http://schemas.openxmlformats.org/wordprocessingml/2006/main" xmlns:w14="http://schemas.microsoft.com/office/word/2010/wordml" xmlns:w15="http://schemas.microsoft.com/office/word/2012/wordml" xmlns:w16cex="http://schemas.microsoft.com/office/word/2018/wordml/cex" xmlns:w16cid="http://schemas.microsoft.com/office/word/2016/wordml/cid" xmlns:w16="http://schemas.microsoft.com/office/word/2018/wordml" xmlns:w16du="http://schemas.microsoft.com/office/word/2023/wordml/word16du" xmlns:w16sdtdh="http://schemas.microsoft.com/office/word/2020/wordml/sdtdatahash" xmlns:w16se="http://schemas.microsoft.com/office/word/2015/wordml/symex" xmlns:wpg="http://schemas.microsoft.com/office/word/2010/wordprocessingGroup" xmlns:wpi="http://schemas.microsoft.com/office/word/2010/wordprocessingInk" xmlns:wne="http://schemas.microsoft.com/office/word/2006/wordml" xmlns:wps="http://schemas.microsoft.com/office/word/2010/wordprocessingShape" mc:Ignorable="w14 w15 w16se w16cid w16 w16cex w16sdtdh cr w16du wp14">
+<w16cex:commentsExtensible xmlns:wpc="http://schemas.microsoft.com/office/word/2010/wordprocessingCanvas" xmlns:cx="http://schemas.microsoft.com/office/drawing/2014/chartex" xmlns:cx1="http://schemas.microsoft.com/office/drawing/2015/9/8/chartex" xmlns:cx2="http://schemas.microsoft.com/office/drawing/2015/10/21/chartex" xmlns:cx3="http://schemas.microsoft.com/office/drawing/2016/5/9/chartex" xmlns:cx4="http://schemas.microsoft.com/office/drawing/2016/5/10/chartex" xmlns:cx5="http://schemas.microsoft.com/office/drawing/2016/5/11/chartex" xmlns:cx6="http://schemas.microsoft.com/office/drawing/2016/5/12/chartex" xmlns:cx7="http://schemas.microsoft.com/office/drawing/2016/5/13/chartex" xmlns:cx8="http://schemas.microsoft.com/office/drawing/2016/5/14/chartex" xmlns:cr="http://schemas.microsoft.com/office/comments/2020/reactions" xmlns:mc="http://schemas.openxmlformats.org/markup-compatibility/2006" xmlns:aink="http://schemas.microsoft.com/office/drawing/2016/ink" xmlns:am3d="http://schemas.microsoft.com/office/drawing/2017/model3d" xmlns:o="urn:schemas-microsoft-com:office:office" xmlns:oel="http://schemas.microsoft.com/office/2019/extlst" xmlns:r="http://schemas.openxmlformats.org/officeDocument/2006/relationships" xmlns:m="http://schemas.openxmlformats.org/officeDocument/2006/math" xmlns:v="urn:schemas-microsoft-com:vml" xmlns:wp14="http://schemas.microsoft.com/office/word/2010/wordprocessingDrawing" xmlns:wp="http://schemas.openxmlformats.org/drawingml/2006/wordprocessingDrawing" xmlns:w10="urn:schemas-microsoft-com:office:word" xmlns:w="http://schemas.openxmlformats.org/wordprocessingml/2006/main" xmlns:w14="http://schemas.microsoft.com/office/word/2010/wordml" xmlns:w15="http://schemas.microsoft.com/office/word/2012/wordml" xmlns:w16cex="http://schemas.microsoft.com/office/word/2018/wordml/cex" xmlns:w16cid="http://schemas.microsoft.com/office/word/2016/wordml/cid" xmlns:w16="http://schemas.microsoft.com/office/word/2018/wordml" xmlns:w16du="http://schemas.microsoft.com/office/word/2023/wordml/word16du" xmlns:w16sdtdh="http://schemas.microsoft.com/office/word/2020/wordml/sdtdatahash" xmlns:w16sdtfl="http://schemas.microsoft.com/office/word/2024/wordml/sdtformatlock" xmlns:w16se="http://schemas.microsoft.com/office/word/2015/wordml/symex" xmlns:wpg="http://schemas.microsoft.com/office/word/2010/wordprocessingGroup" xmlns:wpi="http://schemas.microsoft.com/office/word/2010/wordprocessingInk" xmlns:wne="http://schemas.microsoft.com/office/word/2006/wordml" xmlns:wps="http://schemas.microsoft.com/office/word/2010/wordprocessingShape" mc:Ignorable="w14 w15 w16se w16cid w16 w16cex w16sdtdh w16sdtfl cr w16du wp14">
   <w16cex:commentExtensible w16cex:durableId="69C1CA95" w16cex:dateUtc="2024-12-13T20:26:00Z"/>
-  <w16cex:commentExtensible w16cex:durableId="6D510C38" w16cex:dateUtc="2024-12-14T02:31:00Z"/>
 </w16cex:commentsExtensible>
 </file>
 
 <file path=word/commentsIds.xml><?xml version="1.0" encoding="utf-8"?>
-<w16cid:commentsIds xmlns:wpc="http://schemas.microsoft.com/office/word/2010/wordprocessingCanvas" xmlns:cx="http://schemas.microsoft.com/office/drawing/2014/chartex" xmlns:cx1="http://schemas.microsoft.com/office/drawing/2015/9/8/chartex" xmlns:cx2="http://schemas.microsoft.com/office/drawing/2015/10/21/chartex" xmlns:cx3="http://schemas.microsoft.com/office/drawing/2016/5/9/chartex" xmlns:cx4="http://schemas.microsoft.com/office/drawing/2016/5/10/chartex" xmlns:cx5="http://schemas.microsoft.com/office/drawing/2016/5/11/chartex" xmlns:cx6="http://schemas.microsoft.com/office/drawing/2016/5/12/chartex" xmlns:cx7="http://schemas.microsoft.com/office/drawing/2016/5/13/chartex" xmlns:cx8="http://schemas.microsoft.com/office/drawing/2016/5/14/chartex" xmlns:mc="http://schemas.openxmlformats.org/markup-compatibility/2006" xmlns:aink="http://schemas.microsoft.com/office/drawing/2016/ink" xmlns:am3d="http://schemas.microsoft.com/office/drawing/2017/model3d" xmlns:o="urn:schemas-microsoft-com:office:office" xmlns:oel="http://schemas.microsoft.com/office/2019/extlst" xmlns:r="http://schemas.openxmlformats.org/officeDocument/2006/relationships" xmlns:m="http://schemas.openxmlformats.org/officeDocument/2006/math" xmlns:v="urn:schemas-microsoft-com:vml" xmlns:wp14="http://schemas.microsoft.com/office/word/2010/wordprocessingDrawing" xmlns:wp="http://schemas.openxmlformats.org/drawingml/2006/wordprocessingDrawing" xmlns:w10="urn:schemas-microsoft-com:office:word" xmlns:w="http://schemas.openxmlformats.org/wordprocessingml/2006/main" xmlns:w14="http://schemas.microsoft.com/office/word/2010/wordml" xmlns:w15="http://schemas.microsoft.com/office/word/2012/wordml" xmlns:w16cex="http://schemas.microsoft.com/office/word/2018/wordml/cex" xmlns:w16cid="http://schemas.microsoft.com/office/word/2016/wordml/cid" xmlns:w16="http://schemas.microsoft.com/office/word/2018/wordml" xmlns:w16du="http://schemas.microsoft.com/office/word/2023/wordml/word16du" xmlns:w16sdtdh="http://schemas.microsoft.com/office/word/2020/wordml/sdtdatahash" xmlns:w16se="http://schemas.microsoft.com/office/word/2015/wordml/symex" xmlns:wpg="http://schemas.microsoft.com/office/word/2010/wordprocessingGroup" xmlns:wpi="http://schemas.microsoft.com/office/word/2010/wordprocessingInk" xmlns:wne="http://schemas.microsoft.com/office/word/2006/wordml" xmlns:wps="http://schemas.microsoft.com/office/word/2010/wordprocessingShape" mc:Ignorable="w14 w15 w16se w16cid w16 w16cex w16sdtdh w16du wp14">
+<w16cid:commentsIds xmlns:wpc="http://schemas.microsoft.com/office/word/2010/wordprocessingCanvas" xmlns:cx="http://schemas.microsoft.com/office/drawing/2014/chartex" xmlns:cx1="http://schemas.microsoft.com/office/drawing/2015/9/8/chartex" xmlns:cx2="http://schemas.microsoft.com/office/drawing/2015/10/21/chartex" xmlns:cx3="http://schemas.microsoft.com/office/drawing/2016/5/9/chartex" xmlns:cx4="http://schemas.microsoft.com/office/drawing/2016/5/10/chartex" xmlns:cx5="http://schemas.microsoft.com/office/drawing/2016/5/11/chartex" xmlns:cx6="http://schemas.microsoft.com/office/drawing/2016/5/12/chartex" xmlns:cx7="http://schemas.microsoft.com/office/drawing/2016/5/13/chartex" xmlns:cx8="http://schemas.microsoft.com/office/drawing/2016/5/14/chartex" xmlns:mc="http://schemas.openxmlformats.org/markup-compatibility/2006" xmlns:aink="http://schemas.microsoft.com/office/drawing/2016/ink" xmlns:am3d="http://schemas.microsoft.com/office/drawing/2017/model3d" xmlns:o="urn:schemas-microsoft-com:office:office" xmlns:oel="http://schemas.microsoft.com/office/2019/extlst" xmlns:r="http://schemas.openxmlformats.org/officeDocument/2006/relationships" xmlns:m="http://schemas.openxmlformats.org/officeDocument/2006/math" xmlns:v="urn:schemas-microsoft-com:vml" xmlns:wp14="http://schemas.microsoft.com/office/word/2010/wordprocessingDrawing" xmlns:wp="http://schemas.openxmlformats.org/drawingml/2006/wordprocessingDrawing" xmlns:w10="urn:schemas-microsoft-com:office:word" xmlns:w="http://schemas.openxmlformats.org/wordprocessingml/2006/main" xmlns:w14="http://schemas.microsoft.com/office/word/2010/wordml" xmlns:w15="http://schemas.microsoft.com/office/word/2012/wordml" xmlns:w16cex="http://schemas.microsoft.com/office/word/2018/wordml/cex" xmlns:w16cid="http://schemas.microsoft.com/office/word/2016/wordml/cid" xmlns:w16="http://schemas.microsoft.com/office/word/2018/wordml" xmlns:w16du="http://schemas.microsoft.com/office/word/2023/wordml/word16du" xmlns:w16sdtdh="http://schemas.microsoft.com/office/word/2020/wordml/sdtdatahash" xmlns:w16sdtfl="http://schemas.microsoft.com/office/word/2024/wordml/sdtformatlock" xmlns:w16se="http://schemas.microsoft.com/office/word/2015/wordml/symex" xmlns:wpg="http://schemas.microsoft.com/office/word/2010/wordprocessingGroup" xmlns:wpi="http://schemas.microsoft.com/office/word/2010/wordprocessingInk" xmlns:wne="http://schemas.microsoft.com/office/word/2006/wordml" xmlns:wps="http://schemas.microsoft.com/office/word/2010/wordprocessingShape" mc:Ignorable="w14 w15 w16se w16cid w16 w16cex w16sdtdh w16sdtfl w16du wp14">
   <w16cid:commentId w16cid:paraId="0AB457AE" w16cid:durableId="69C1CA95"/>
-  <w16cid:commentId w16cid:paraId="2237C022" w16cid:durableId="6D510C38"/>
 </w16cid:commentsIds>
 </file>
 
 <file path=word/endnotes.xml><?xml version="1.0" encoding="utf-8"?>
-<w:endnotes xmlns:wpc="http://schemas.microsoft.com/office/word/2010/wordprocessingCanvas" xmlns:cx="http://schemas.microsoft.com/office/drawing/2014/chartex" xmlns:cx1="http://schemas.microsoft.com/office/drawing/2015/9/8/chartex" xmlns:cx2="http://schemas.microsoft.com/office/drawing/2015/10/21/chartex" xmlns:cx3="http://schemas.microsoft.com/office/drawing/2016/5/9/chartex" xmlns:cx4="http://schemas.microsoft.com/office/drawing/2016/5/10/chartex" xmlns:cx5="http://schemas.microsoft.com/office/drawing/2016/5/11/chartex" xmlns:cx6="http://schemas.microsoft.com/office/drawing/2016/5/12/chartex" xmlns:cx7="http://schemas.microsoft.com/office/drawing/2016/5/13/chartex" xmlns:cx8="http://schemas.microsoft.com/office/drawing/2016/5/14/chartex" xmlns:mc="http://schemas.openxmlformats.org/markup-compatibility/2006" xmlns:aink="http://schemas.microsoft.com/office/drawing/2016/ink" xmlns:am3d="http://schemas.microsoft.com/office/drawing/2017/model3d" xmlns:o="urn:schemas-microsoft-com:office:office" xmlns:oel="http://schemas.microsoft.com/office/2019/extlst" xmlns:r="http://schemas.openxmlformats.org/officeDocument/2006/relationships" xmlns:m="http://schemas.openxmlformats.org/officeDocument/2006/math" xmlns:v="urn:schemas-microsoft-com:vml" xmlns:wp14="http://schemas.microsoft.com/office/word/2010/wordprocessingDrawing" xmlns:wp="http://schemas.openxmlformats.org/drawingml/2006/wordprocessingDrawing" xmlns:w10="urn:schemas-microsoft-com:office:word" xmlns:w="http://schemas.openxmlformats.org/wordprocessingml/2006/main" xmlns:w14="http://schemas.microsoft.com/office/word/2010/wordml" xmlns:w15="http://schemas.microsoft.com/office/word/2012/wordml" xmlns:w16cex="http://schemas.microsoft.com/office/word/2018/wordml/cex" xmlns:w16cid="http://schemas.microsoft.com/office/word/2016/wordml/cid" xmlns:w16="http://schemas.microsoft.com/office/word/2018/wordml" xmlns:w16du="http://schemas.microsoft.com/office/word/2023/wordml/word16du" xmlns:w16sdtdh="http://schemas.microsoft.com/office/word/2020/wordml/sdtdatahash" xmlns:w16se="http://schemas.microsoft.com/office/word/2015/wordml/symex" xmlns:wpg="http://schemas.microsoft.com/office/word/2010/wordprocessingGroup" xmlns:wpi="http://schemas.microsoft.com/office/word/2010/wordprocessingInk" xmlns:wne="http://schemas.microsoft.com/office/word/2006/wordml" xmlns:wps="http://schemas.microsoft.com/office/word/2010/wordprocessingShape" mc:Ignorable="w14 w15 w16se w16cid w16 w16cex w16sdtdh w16du wp14">
+<w:endnotes xmlns:wpc="http://schemas.microsoft.com/office/word/2010/wordprocessingCanvas" xmlns:cx="http://schemas.microsoft.com/office/drawing/2014/chartex" xmlns:cx1="http://schemas.microsoft.com/office/drawing/2015/9/8/chartex" xmlns:cx2="http://schemas.microsoft.com/office/drawing/2015/10/21/chartex" xmlns:cx3="http://schemas.microsoft.com/office/drawing/2016/5/9/chartex" xmlns:cx4="http://schemas.microsoft.com/office/drawing/2016/5/10/chartex" xmlns:cx5="http://schemas.microsoft.com/office/drawing/2016/5/11/chartex" xmlns:cx6="http://schemas.microsoft.com/office/drawing/2016/5/12/chartex" xmlns:cx7="http://schemas.microsoft.com/office/drawing/2016/5/13/chartex" xmlns:cx8="http://schemas.microsoft.com/office/drawing/2016/5/14/chartex" xmlns:mc="http://schemas.openxmlformats.org/markup-compatibility/2006" xmlns:aink="http://schemas.microsoft.com/office/drawing/2016/ink" xmlns:am3d="http://schemas.microsoft.com/office/drawing/2017/model3d" xmlns:o="urn:schemas-microsoft-com:office:office" xmlns:oel="http://schemas.microsoft.com/office/2019/extlst" xmlns:r="http://schemas.openxmlformats.org/officeDocument/2006/relationships" xmlns:m="http://schemas.openxmlformats.org/officeDocument/2006/math" xmlns:v="urn:schemas-microsoft-com:vml" xmlns:wp14="http://schemas.microsoft.com/office/word/2010/wordprocessingDrawing" xmlns:wp="http://schemas.openxmlformats.org/drawingml/2006/wordprocessingDrawing" xmlns:w10="urn:schemas-microsoft-com:office:word" xmlns:w="http://schemas.openxmlformats.org/wordprocessingml/2006/main" xmlns:w14="http://schemas.microsoft.com/office/word/2010/wordml" xmlns:w15="http://schemas.microsoft.com/office/word/2012/wordml" xmlns:w16cex="http://schemas.microsoft.com/office/word/2018/wordml/cex" xmlns:w16cid="http://schemas.microsoft.com/office/word/2016/wordml/cid" xmlns:w16="http://schemas.microsoft.com/office/word/2018/wordml" xmlns:w16du="http://schemas.microsoft.com/office/word/2023/wordml/word16du" xmlns:w16sdtdh="http://schemas.microsoft.com/office/word/2020/wordml/sdtdatahash" xmlns:w16sdtfl="http://schemas.microsoft.com/office/word/2024/wordml/sdtformatlock" xmlns:w16se="http://schemas.microsoft.com/office/word/2015/wordml/symex" xmlns:wpg="http://schemas.microsoft.com/office/word/2010/wordprocessingGroup" xmlns:wpi="http://schemas.microsoft.com/office/word/2010/wordprocessingInk" xmlns:wne="http://schemas.microsoft.com/office/word/2006/wordml" xmlns:wps="http://schemas.microsoft.com/office/word/2010/wordprocessingShape" mc:Ignorable="w14 w15 w16se w16cid w16 w16cex w16sdtdh w16sdtfl w16du wp14">
   <w:endnote w:type="separator" w:id="-1">
     <w:p>
       <w:pPr>
@@ -5399,7 +5473,7 @@
 </file>
 
 <file path=word/footer1.xml><?xml version="1.0" encoding="utf-8"?>
-<w:ftr xmlns:wpc="http://schemas.microsoft.com/office/word/2010/wordprocessingCanvas" xmlns:cx="http://schemas.microsoft.com/office/drawing/2014/chartex" xmlns:cx1="http://schemas.microsoft.com/office/drawing/2015/9/8/chartex" xmlns:cx2="http://schemas.microsoft.com/office/drawing/2015/10/21/chartex" xmlns:cx3="http://schemas.microsoft.com/office/drawing/2016/5/9/chartex" xmlns:cx4="http://schemas.microsoft.com/office/drawing/2016/5/10/chartex" xmlns:cx5="http://schemas.microsoft.com/office/drawing/2016/5/11/chartex" xmlns:cx6="http://schemas.microsoft.com/office/drawing/2016/5/12/chartex" xmlns:cx7="http://schemas.microsoft.com/office/drawing/2016/5/13/chartex" xmlns:cx8="http://schemas.microsoft.com/office/drawing/2016/5/14/chartex" xmlns:mc="http://schemas.openxmlformats.org/markup-compatibility/2006" xmlns:aink="http://schemas.microsoft.com/office/drawing/2016/ink" xmlns:am3d="http://schemas.microsoft.com/office/drawing/2017/model3d" xmlns:o="urn:schemas-microsoft-com:office:office" xmlns:oel="http://schemas.microsoft.com/office/2019/extlst" xmlns:r="http://schemas.openxmlformats.org/officeDocument/2006/relationships" xmlns:m="http://schemas.openxmlformats.org/officeDocument/2006/math" xmlns:v="urn:schemas-microsoft-com:vml" xmlns:wp14="http://schemas.microsoft.com/office/word/2010/wordprocessingDrawing" xmlns:wp="http://schemas.openxmlformats.org/drawingml/2006/wordprocessingDrawing" xmlns:w10="urn:schemas-microsoft-com:office:word" xmlns:w="http://schemas.openxmlformats.org/wordprocessingml/2006/main" xmlns:w14="http://schemas.microsoft.com/office/word/2010/wordml" xmlns:w15="http://schemas.microsoft.com/office/word/2012/wordml" xmlns:w16cex="http://schemas.microsoft.com/office/word/2018/wordml/cex" xmlns:w16cid="http://schemas.microsoft.com/office/word/2016/wordml/cid" xmlns:w16="http://schemas.microsoft.com/office/word/2018/wordml" xmlns:w16du="http://schemas.microsoft.com/office/word/2023/wordml/word16du" xmlns:w16sdtdh="http://schemas.microsoft.com/office/word/2020/wordml/sdtdatahash" xmlns:w16se="http://schemas.microsoft.com/office/word/2015/wordml/symex" xmlns:wpg="http://schemas.microsoft.com/office/word/2010/wordprocessingGroup" xmlns:wpi="http://schemas.microsoft.com/office/word/2010/wordprocessingInk" xmlns:wne="http://schemas.microsoft.com/office/word/2006/wordml" xmlns:wps="http://schemas.microsoft.com/office/word/2010/wordprocessingShape" mc:Ignorable="w14 w15 w16se w16cid w16 w16cex w16sdtdh w16du wp14">
+<w:ftr xmlns:wpc="http://schemas.microsoft.com/office/word/2010/wordprocessingCanvas" xmlns:cx="http://schemas.microsoft.com/office/drawing/2014/chartex" xmlns:cx1="http://schemas.microsoft.com/office/drawing/2015/9/8/chartex" xmlns:cx2="http://schemas.microsoft.com/office/drawing/2015/10/21/chartex" xmlns:cx3="http://schemas.microsoft.com/office/drawing/2016/5/9/chartex" xmlns:cx4="http://schemas.microsoft.com/office/drawing/2016/5/10/chartex" xmlns:cx5="http://schemas.microsoft.com/office/drawing/2016/5/11/chartex" xmlns:cx6="http://schemas.microsoft.com/office/drawing/2016/5/12/chartex" xmlns:cx7="http://schemas.microsoft.com/office/drawing/2016/5/13/chartex" xmlns:cx8="http://schemas.microsoft.com/office/drawing/2016/5/14/chartex" xmlns:mc="http://schemas.openxmlformats.org/markup-compatibility/2006" xmlns:aink="http://schemas.microsoft.com/office/drawing/2016/ink" xmlns:am3d="http://schemas.microsoft.com/office/drawing/2017/model3d" xmlns:o="urn:schemas-microsoft-com:office:office" xmlns:oel="http://schemas.microsoft.com/office/2019/extlst" xmlns:r="http://schemas.openxmlformats.org/officeDocument/2006/relationships" xmlns:m="http://schemas.openxmlformats.org/officeDocument/2006/math" xmlns:v="urn:schemas-microsoft-com:vml" xmlns:wp14="http://schemas.microsoft.com/office/word/2010/wordprocessingDrawing" xmlns:wp="http://schemas.openxmlformats.org/drawingml/2006/wordprocessingDrawing" xmlns:w10="urn:schemas-microsoft-com:office:word" xmlns:w="http://schemas.openxmlformats.org/wordprocessingml/2006/main" xmlns:w14="http://schemas.microsoft.com/office/word/2010/wordml" xmlns:w15="http://schemas.microsoft.com/office/word/2012/wordml" xmlns:w16cex="http://schemas.microsoft.com/office/word/2018/wordml/cex" xmlns:w16cid="http://schemas.microsoft.com/office/word/2016/wordml/cid" xmlns:w16="http://schemas.microsoft.com/office/word/2018/wordml" xmlns:w16du="http://schemas.microsoft.com/office/word/2023/wordml/word16du" xmlns:w16sdtdh="http://schemas.microsoft.com/office/word/2020/wordml/sdtdatahash" xmlns:w16sdtfl="http://schemas.microsoft.com/office/word/2024/wordml/sdtformatlock" xmlns:w16se="http://schemas.microsoft.com/office/word/2015/wordml/symex" xmlns:wpg="http://schemas.microsoft.com/office/word/2010/wordprocessingGroup" xmlns:wpi="http://schemas.microsoft.com/office/word/2010/wordprocessingInk" xmlns:wne="http://schemas.microsoft.com/office/word/2006/wordml" xmlns:wps="http://schemas.microsoft.com/office/word/2010/wordprocessingShape" mc:Ignorable="w14 w15 w16se w16cid w16 w16cex w16sdtdh w16sdtfl w16du wp14">
   <w:sdt>
     <w:sdtPr>
       <w:id w:val="1687786356"/>
@@ -5451,7 +5525,7 @@
 </file>
 
 <file path=word/footnotes.xml><?xml version="1.0" encoding="utf-8"?>
-<w:footnotes xmlns:wpc="http://schemas.microsoft.com/office/word/2010/wordprocessingCanvas" xmlns:cx="http://schemas.microsoft.com/office/drawing/2014/chartex" xmlns:cx1="http://schemas.microsoft.com/office/drawing/2015/9/8/chartex" xmlns:cx2="http://schemas.microsoft.com/office/drawing/2015/10/21/chartex" xmlns:cx3="http://schemas.microsoft.com/office/drawing/2016/5/9/chartex" xmlns:cx4="http://schemas.microsoft.com/office/drawing/2016/5/10/chartex" xmlns:cx5="http://schemas.microsoft.com/office/drawing/2016/5/11/chartex" xmlns:cx6="http://schemas.microsoft.com/office/drawing/2016/5/12/chartex" xmlns:cx7="http://schemas.microsoft.com/office/drawing/2016/5/13/chartex" xmlns:cx8="http://schemas.microsoft.com/office/drawing/2016/5/14/chartex" xmlns:mc="http://schemas.openxmlformats.org/markup-compatibility/2006" xmlns:aink="http://schemas.microsoft.com/office/drawing/2016/ink" xmlns:am3d="http://schemas.microsoft.com/office/drawing/2017/model3d" xmlns:o="urn:schemas-microsoft-com:office:office" xmlns:oel="http://schemas.microsoft.com/office/2019/extlst" xmlns:r="http://schemas.openxmlformats.org/officeDocument/2006/relationships" xmlns:m="http://schemas.openxmlformats.org/officeDocument/2006/math" xmlns:v="urn:schemas-microsoft-com:vml" xmlns:wp14="http://schemas.microsoft.com/office/word/2010/wordprocessingDrawing" xmlns:wp="http://schemas.openxmlformats.org/drawingml/2006/wordprocessingDrawing" xmlns:w10="urn:schemas-microsoft-com:office:word" xmlns:w="http://schemas.openxmlformats.org/wordprocessingml/2006/main" xmlns:w14="http://schemas.microsoft.com/office/word/2010/wordml" xmlns:w15="http://schemas.microsoft.com/office/word/2012/wordml" xmlns:w16cex="http://schemas.microsoft.com/office/word/2018/wordml/cex" xmlns:w16cid="http://schemas.microsoft.com/office/word/2016/wordml/cid" xmlns:w16="http://schemas.microsoft.com/office/word/2018/wordml" xmlns:w16du="http://schemas.microsoft.com/office/word/2023/wordml/word16du" xmlns:w16sdtdh="http://schemas.microsoft.com/office/word/2020/wordml/sdtdatahash" xmlns:w16se="http://schemas.microsoft.com/office/word/2015/wordml/symex" xmlns:wpg="http://schemas.microsoft.com/office/word/2010/wordprocessingGroup" xmlns:wpi="http://schemas.microsoft.com/office/word/2010/wordprocessingInk" xmlns:wne="http://schemas.microsoft.com/office/word/2006/wordml" xmlns:wps="http://schemas.microsoft.com/office/word/2010/wordprocessingShape" mc:Ignorable="w14 w15 w16se w16cid w16 w16cex w16sdtdh w16du wp14">
+<w:footnotes xmlns:wpc="http://schemas.microsoft.com/office/word/2010/wordprocessingCanvas" xmlns:cx="http://schemas.microsoft.com/office/drawing/2014/chartex" xmlns:cx1="http://schemas.microsoft.com/office/drawing/2015/9/8/chartex" xmlns:cx2="http://schemas.microsoft.com/office/drawing/2015/10/21/chartex" xmlns:cx3="http://schemas.microsoft.com/office/drawing/2016/5/9/chartex" xmlns:cx4="http://schemas.microsoft.com/office/drawing/2016/5/10/chartex" xmlns:cx5="http://schemas.microsoft.com/office/drawing/2016/5/11/chartex" xmlns:cx6="http://schemas.microsoft.com/office/drawing/2016/5/12/chartex" xmlns:cx7="http://schemas.microsoft.com/office/drawing/2016/5/13/chartex" xmlns:cx8="http://schemas.microsoft.com/office/drawing/2016/5/14/chartex" xmlns:mc="http://schemas.openxmlformats.org/markup-compatibility/2006" xmlns:aink="http://schemas.microsoft.com/office/drawing/2016/ink" xmlns:am3d="http://schemas.microsoft.com/office/drawing/2017/model3d" xmlns:o="urn:schemas-microsoft-com:office:office" xmlns:oel="http://schemas.microsoft.com/office/2019/extlst" xmlns:r="http://schemas.openxmlformats.org/officeDocument/2006/relationships" xmlns:m="http://schemas.openxmlformats.org/officeDocument/2006/math" xmlns:v="urn:schemas-microsoft-com:vml" xmlns:wp14="http://schemas.microsoft.com/office/word/2010/wordprocessingDrawing" xmlns:wp="http://schemas.openxmlformats.org/drawingml/2006/wordprocessingDrawing" xmlns:w10="urn:schemas-microsoft-com:office:word" xmlns:w="http://schemas.openxmlformats.org/wordprocessingml/2006/main" xmlns:w14="http://schemas.microsoft.com/office/word/2010/wordml" xmlns:w15="http://schemas.microsoft.com/office/word/2012/wordml" xmlns:w16cex="http://schemas.microsoft.com/office/word/2018/wordml/cex" xmlns:w16cid="http://schemas.microsoft.com/office/word/2016/wordml/cid" xmlns:w16="http://schemas.microsoft.com/office/word/2018/wordml" xmlns:w16du="http://schemas.microsoft.com/office/word/2023/wordml/word16du" xmlns:w16sdtdh="http://schemas.microsoft.com/office/word/2020/wordml/sdtdatahash" xmlns:w16sdtfl="http://schemas.microsoft.com/office/word/2024/wordml/sdtformatlock" xmlns:w16se="http://schemas.microsoft.com/office/word/2015/wordml/symex" xmlns:wpg="http://schemas.microsoft.com/office/word/2010/wordprocessingGroup" xmlns:wpi="http://schemas.microsoft.com/office/word/2010/wordprocessingInk" xmlns:wne="http://schemas.microsoft.com/office/word/2006/wordml" xmlns:wps="http://schemas.microsoft.com/office/word/2010/wordprocessingShape" mc:Ignorable="w14 w15 w16se w16cid w16 w16cex w16sdtdh w16sdtfl w16du wp14">
   <w:footnote w:type="separator" w:id="-1">
     <w:p>
       <w:pPr>
@@ -5476,7 +5550,7 @@
 </file>
 
 <file path=word/numbering.xml><?xml version="1.0" encoding="utf-8"?>
-<w:numbering xmlns:wpc="http://schemas.microsoft.com/office/word/2010/wordprocessingCanvas" xmlns:cx="http://schemas.microsoft.com/office/drawing/2014/chartex" xmlns:cx1="http://schemas.microsoft.com/office/drawing/2015/9/8/chartex" xmlns:cx2="http://schemas.microsoft.com/office/drawing/2015/10/21/chartex" xmlns:cx3="http://schemas.microsoft.com/office/drawing/2016/5/9/chartex" xmlns:cx4="http://schemas.microsoft.com/office/drawing/2016/5/10/chartex" xmlns:cx5="http://schemas.microsoft.com/office/drawing/2016/5/11/chartex" xmlns:cx6="http://schemas.microsoft.com/office/drawing/2016/5/12/chartex" xmlns:cx7="http://schemas.microsoft.com/office/drawing/2016/5/13/chartex" xmlns:cx8="http://schemas.microsoft.com/office/drawing/2016/5/14/chartex" xmlns:mc="http://schemas.openxmlformats.org/markup-compatibility/2006" xmlns:aink="http://schemas.microsoft.com/office/drawing/2016/ink" xmlns:am3d="http://schemas.microsoft.com/office/drawing/2017/model3d" xmlns:o="urn:schemas-microsoft-com:office:office" xmlns:oel="http://schemas.microsoft.com/office/2019/extlst" xmlns:r="http://schemas.openxmlformats.org/officeDocument/2006/relationships" xmlns:m="http://schemas.openxmlformats.org/officeDocument/2006/math" xmlns:v="urn:schemas-microsoft-com:vml" xmlns:wp14="http://schemas.microsoft.com/office/word/2010/wordprocessingDrawing" xmlns:wp="http://schemas.openxmlformats.org/drawingml/2006/wordprocessingDrawing" xmlns:w10="urn:schemas-microsoft-com:office:word" xmlns:w="http://schemas.openxmlformats.org/wordprocessingml/2006/main" xmlns:w14="http://schemas.microsoft.com/office/word/2010/wordml" xmlns:w15="http://schemas.microsoft.com/office/word/2012/wordml" xmlns:w16cex="http://schemas.microsoft.com/office/word/2018/wordml/cex" xmlns:w16cid="http://schemas.microsoft.com/office/word/2016/wordml/cid" xmlns:w16="http://schemas.microsoft.com/office/word/2018/wordml" xmlns:w16du="http://schemas.microsoft.com/office/word/2023/wordml/word16du" xmlns:w16sdtdh="http://schemas.microsoft.com/office/word/2020/wordml/sdtdatahash" xmlns:w16se="http://schemas.microsoft.com/office/word/2015/wordml/symex" xmlns:wpg="http://schemas.microsoft.com/office/word/2010/wordprocessingGroup" xmlns:wpi="http://schemas.microsoft.com/office/word/2010/wordprocessingInk" xmlns:wne="http://schemas.microsoft.com/office/word/2006/wordml" xmlns:wps="http://schemas.microsoft.com/office/word/2010/wordprocessingShape" mc:Ignorable="w14 w15 w16se w16cid w16 w16cex w16sdtdh w16du wp14">
+<w:numbering xmlns:wpc="http://schemas.microsoft.com/office/word/2010/wordprocessingCanvas" xmlns:cx="http://schemas.microsoft.com/office/drawing/2014/chartex" xmlns:cx1="http://schemas.microsoft.com/office/drawing/2015/9/8/chartex" xmlns:cx2="http://schemas.microsoft.com/office/drawing/2015/10/21/chartex" xmlns:cx3="http://schemas.microsoft.com/office/drawing/2016/5/9/chartex" xmlns:cx4="http://schemas.microsoft.com/office/drawing/2016/5/10/chartex" xmlns:cx5="http://schemas.microsoft.com/office/drawing/2016/5/11/chartex" xmlns:cx6="http://schemas.microsoft.com/office/drawing/2016/5/12/chartex" xmlns:cx7="http://schemas.microsoft.com/office/drawing/2016/5/13/chartex" xmlns:cx8="http://schemas.microsoft.com/office/drawing/2016/5/14/chartex" xmlns:mc="http://schemas.openxmlformats.org/markup-compatibility/2006" xmlns:aink="http://schemas.microsoft.com/office/drawing/2016/ink" xmlns:am3d="http://schemas.microsoft.com/office/drawing/2017/model3d" xmlns:o="urn:schemas-microsoft-com:office:office" xmlns:oel="http://schemas.microsoft.com/office/2019/extlst" xmlns:r="http://schemas.openxmlformats.org/officeDocument/2006/relationships" xmlns:m="http://schemas.openxmlformats.org/officeDocument/2006/math" xmlns:v="urn:schemas-microsoft-com:vml" xmlns:wp14="http://schemas.microsoft.com/office/word/2010/wordprocessingDrawing" xmlns:wp="http://schemas.openxmlformats.org/drawingml/2006/wordprocessingDrawing" xmlns:w10="urn:schemas-microsoft-com:office:word" xmlns:w="http://schemas.openxmlformats.org/wordprocessingml/2006/main" xmlns:w14="http://schemas.microsoft.com/office/word/2010/wordml" xmlns:w15="http://schemas.microsoft.com/office/word/2012/wordml" xmlns:w16cex="http://schemas.microsoft.com/office/word/2018/wordml/cex" xmlns:w16cid="http://schemas.microsoft.com/office/word/2016/wordml/cid" xmlns:w16="http://schemas.microsoft.com/office/word/2018/wordml" xmlns:w16du="http://schemas.microsoft.com/office/word/2023/wordml/word16du" xmlns:w16sdtdh="http://schemas.microsoft.com/office/word/2020/wordml/sdtdatahash" xmlns:w16sdtfl="http://schemas.microsoft.com/office/word/2024/wordml/sdtformatlock" xmlns:w16se="http://schemas.microsoft.com/office/word/2015/wordml/symex" xmlns:wpg="http://schemas.microsoft.com/office/word/2010/wordprocessingGroup" xmlns:wpi="http://schemas.microsoft.com/office/word/2010/wordprocessingInk" xmlns:wne="http://schemas.microsoft.com/office/word/2006/wordml" xmlns:wps="http://schemas.microsoft.com/office/word/2010/wordprocessingShape" mc:Ignorable="w14 w15 w16se w16cid w16 w16cex w16sdtdh w16sdtfl w16du wp14">
   <w:abstractNum w:abstractNumId="0" w15:restartNumberingAfterBreak="0">
     <w:nsid w:val="09D151F2"/>
     <w:multiLevelType w:val="hybridMultilevel"/>
@@ -7059,7 +7133,7 @@
 </file>
 
 <file path=word/people.xml><?xml version="1.0" encoding="utf-8"?>
-<w15:people xmlns:wpc="http://schemas.microsoft.com/office/word/2010/wordprocessingCanvas" xmlns:cx="http://schemas.microsoft.com/office/drawing/2014/chartex" xmlns:cx1="http://schemas.microsoft.com/office/drawing/2015/9/8/chartex" xmlns:cx2="http://schemas.microsoft.com/office/drawing/2015/10/21/chartex" xmlns:cx3="http://schemas.microsoft.com/office/drawing/2016/5/9/chartex" xmlns:cx4="http://schemas.microsoft.com/office/drawing/2016/5/10/chartex" xmlns:cx5="http://schemas.microsoft.com/office/drawing/2016/5/11/chartex" xmlns:cx6="http://schemas.microsoft.com/office/drawing/2016/5/12/chartex" xmlns:cx7="http://schemas.microsoft.com/office/drawing/2016/5/13/chartex" xmlns:cx8="http://schemas.microsoft.com/office/drawing/2016/5/14/chartex" xmlns:mc="http://schemas.openxmlformats.org/markup-compatibility/2006" xmlns:aink="http://schemas.microsoft.com/office/drawing/2016/ink" xmlns:am3d="http://schemas.microsoft.com/office/drawing/2017/model3d" xmlns:o="urn:schemas-microsoft-com:office:office" xmlns:oel="http://schemas.microsoft.com/office/2019/extlst" xmlns:r="http://schemas.openxmlformats.org/officeDocument/2006/relationships" xmlns:m="http://schemas.openxmlformats.org/officeDocument/2006/math" xmlns:v="urn:schemas-microsoft-com:vml" xmlns:wp14="http://schemas.microsoft.com/office/word/2010/wordprocessingDrawing" xmlns:wp="http://schemas.openxmlformats.org/drawingml/2006/wordprocessingDrawing" xmlns:w10="urn:schemas-microsoft-com:office:word" xmlns:w="http://schemas.openxmlformats.org/wordprocessingml/2006/main" xmlns:w14="http://schemas.microsoft.com/office/word/2010/wordml" xmlns:w15="http://schemas.microsoft.com/office/word/2012/wordml" xmlns:w16cex="http://schemas.microsoft.com/office/word/2018/wordml/cex" xmlns:w16cid="http://schemas.microsoft.com/office/word/2016/wordml/cid" xmlns:w16="http://schemas.microsoft.com/office/word/2018/wordml" xmlns:w16du="http://schemas.microsoft.com/office/word/2023/wordml/word16du" xmlns:w16sdtdh="http://schemas.microsoft.com/office/word/2020/wordml/sdtdatahash" xmlns:w16se="http://schemas.microsoft.com/office/word/2015/wordml/symex" xmlns:wpg="http://schemas.microsoft.com/office/word/2010/wordprocessingGroup" xmlns:wpi="http://schemas.microsoft.com/office/word/2010/wordprocessingInk" xmlns:wne="http://schemas.microsoft.com/office/word/2006/wordml" xmlns:wps="http://schemas.microsoft.com/office/word/2010/wordprocessingShape" mc:Ignorable="w14 w15 w16se w16cid w16 w16cex w16sdtdh w16du wp14">
+<w15:people xmlns:wpc="http://schemas.microsoft.com/office/word/2010/wordprocessingCanvas" xmlns:cx="http://schemas.microsoft.com/office/drawing/2014/chartex" xmlns:cx1="http://schemas.microsoft.com/office/drawing/2015/9/8/chartex" xmlns:cx2="http://schemas.microsoft.com/office/drawing/2015/10/21/chartex" xmlns:cx3="http://schemas.microsoft.com/office/drawing/2016/5/9/chartex" xmlns:cx4="http://schemas.microsoft.com/office/drawing/2016/5/10/chartex" xmlns:cx5="http://schemas.microsoft.com/office/drawing/2016/5/11/chartex" xmlns:cx6="http://schemas.microsoft.com/office/drawing/2016/5/12/chartex" xmlns:cx7="http://schemas.microsoft.com/office/drawing/2016/5/13/chartex" xmlns:cx8="http://schemas.microsoft.com/office/drawing/2016/5/14/chartex" xmlns:mc="http://schemas.openxmlformats.org/markup-compatibility/2006" xmlns:aink="http://schemas.microsoft.com/office/drawing/2016/ink" xmlns:am3d="http://schemas.microsoft.com/office/drawing/2017/model3d" xmlns:o="urn:schemas-microsoft-com:office:office" xmlns:oel="http://schemas.microsoft.com/office/2019/extlst" xmlns:r="http://schemas.openxmlformats.org/officeDocument/2006/relationships" xmlns:m="http://schemas.openxmlformats.org/officeDocument/2006/math" xmlns:v="urn:schemas-microsoft-com:vml" xmlns:wp14="http://schemas.microsoft.com/office/word/2010/wordprocessingDrawing" xmlns:wp="http://schemas.openxmlformats.org/drawingml/2006/wordprocessingDrawing" xmlns:w10="urn:schemas-microsoft-com:office:word" xmlns:w="http://schemas.openxmlformats.org/wordprocessingml/2006/main" xmlns:w14="http://schemas.microsoft.com/office/word/2010/wordml" xmlns:w15="http://schemas.microsoft.com/office/word/2012/wordml" xmlns:w16cex="http://schemas.microsoft.com/office/word/2018/wordml/cex" xmlns:w16cid="http://schemas.microsoft.com/office/word/2016/wordml/cid" xmlns:w16="http://schemas.microsoft.com/office/word/2018/wordml" xmlns:w16du="http://schemas.microsoft.com/office/word/2023/wordml/word16du" xmlns:w16sdtdh="http://schemas.microsoft.com/office/word/2020/wordml/sdtdatahash" xmlns:w16sdtfl="http://schemas.microsoft.com/office/word/2024/wordml/sdtformatlock" xmlns:w16se="http://schemas.microsoft.com/office/word/2015/wordml/symex" xmlns:wpg="http://schemas.microsoft.com/office/word/2010/wordprocessingGroup" xmlns:wpi="http://schemas.microsoft.com/office/word/2010/wordprocessingInk" xmlns:wne="http://schemas.microsoft.com/office/word/2006/wordml" xmlns:wps="http://schemas.microsoft.com/office/word/2010/wordprocessingShape" mc:Ignorable="w14 w15 w16se w16cid w16 w16cex w16sdtdh w16sdtfl w16du wp14">
   <w15:person w15:author="Nobu Masaki">
     <w15:presenceInfo w15:providerId="AD" w15:userId="S::masakin@uw.edu::6e6cedf7-9a73-4b4b-960d-d1e818d10b17"/>
   </w15:person>
@@ -7067,7 +7141,7 @@
 </file>
 
 <file path=word/styles.xml><?xml version="1.0" encoding="utf-8"?>
-<w:styles xmlns:mc="http://schemas.openxmlformats.org/markup-compatibility/2006" xmlns:r="http://schemas.openxmlformats.org/officeDocument/2006/relationships" xmlns:w="http://schemas.openxmlformats.org/wordprocessingml/2006/main" xmlns:w14="http://schemas.microsoft.com/office/word/2010/wordml" xmlns:w15="http://schemas.microsoft.com/office/word/2012/wordml" xmlns:w16cex="http://schemas.microsoft.com/office/word/2018/wordml/cex" xmlns:w16cid="http://schemas.microsoft.com/office/word/2016/wordml/cid" xmlns:w16="http://schemas.microsoft.com/office/word/2018/wordml" xmlns:w16du="http://schemas.microsoft.com/office/word/2023/wordml/word16du" xmlns:w16sdtdh="http://schemas.microsoft.com/office/word/2020/wordml/sdtdatahash" xmlns:w16se="http://schemas.microsoft.com/office/word/2015/wordml/symex" mc:Ignorable="w14 w15 w16se w16cid w16 w16cex w16sdtdh w16du">
+<w:styles xmlns:mc="http://schemas.openxmlformats.org/markup-compatibility/2006" xmlns:r="http://schemas.openxmlformats.org/officeDocument/2006/relationships" xmlns:w="http://schemas.openxmlformats.org/wordprocessingml/2006/main" xmlns:w14="http://schemas.microsoft.com/office/word/2010/wordml" xmlns:w15="http://schemas.microsoft.com/office/word/2012/wordml" xmlns:w16cex="http://schemas.microsoft.com/office/word/2018/wordml/cex" xmlns:w16cid="http://schemas.microsoft.com/office/word/2016/wordml/cid" xmlns:w16="http://schemas.microsoft.com/office/word/2018/wordml" xmlns:w16du="http://schemas.microsoft.com/office/word/2023/wordml/word16du" xmlns:w16sdtdh="http://schemas.microsoft.com/office/word/2020/wordml/sdtdatahash" xmlns:w16sdtfl="http://schemas.microsoft.com/office/word/2024/wordml/sdtformatlock" xmlns:w16se="http://schemas.microsoft.com/office/word/2015/wordml/symex" mc:Ignorable="w14 w15 w16se w16cid w16 w16cex w16sdtdh w16sdtfl w16du">
   <w:docDefaults>
     <w:rPrDefault>
       <w:rPr>

</xml_diff>